<commit_message>
fix(ios): increase the success rate of adding cypress devices. update SDK version to v3.2.3 beta.
</commit_message>
<xml_diff>
--- a/app/ios/document/ReleaseNotes_Of_iOSDemoApp_For_TelinkSigMeshLib.docx
+++ b/app/ios/document/ReleaseNotes_Of_iOSDemoApp_For_TelinkSigMeshLib.docx
@@ -106,14 +106,6 @@
           <w:color w:val="000000"/>
         </w:rPr>
       </w:pPr>
-    </w:p>
-    <w:p>
-      <w:pPr>
-        <w:rPr>
-          <w:rFonts w:ascii="宋体" w:hAnsi="宋体" w:eastAsia="宋体" w:cs="宋体"/>
-          <w:color w:val="000000"/>
-        </w:rPr>
-      </w:pPr>
       <w:r>
         <w:rPr>
           <w:rFonts w:ascii="宋体" w:hAnsi="宋体" w:eastAsia="宋体" w:cs="宋体"/>
@@ -126,7 +118,7 @@
           <w:rFonts w:ascii="宋体" w:hAnsi="宋体" w:eastAsia="宋体" w:cs="宋体"/>
           <w:color w:val="000000"/>
         </w:rPr>
-        <w:t>7</w:t>
+        <w:t>8</w:t>
       </w:r>
       <w:r>
         <w:rPr>
@@ -140,7 +132,7 @@
           <w:rFonts w:ascii="宋体" w:hAnsi="宋体" w:eastAsia="宋体" w:cs="宋体"/>
           <w:color w:val="000000"/>
         </w:rPr>
-        <w:t>31</w:t>
+        <w:t>27</w:t>
       </w:r>
     </w:p>
     <w:p>
@@ -296,6 +288,632 @@
           <w:rFonts w:ascii="宋体" w:hAnsi="宋体" w:eastAsia="宋体" w:cs="宋体"/>
           <w:color w:val="000000"/>
         </w:rPr>
+        <w:t>3.2.</w:t>
+      </w:r>
+      <w:r>
+        <w:rPr>
+          <w:rFonts w:ascii="宋体" w:hAnsi="宋体" w:eastAsia="宋体" w:cs="宋体"/>
+          <w:color w:val="000000"/>
+        </w:rPr>
+        <w:t>3 beta</w:t>
+      </w:r>
+    </w:p>
+    <w:p>
+      <w:pPr>
+        <w:tabs>
+          <w:tab w:val="left" w:pos="916"/>
+          <w:tab w:val="left" w:pos="1950"/>
+          <w:tab w:val="left" w:pos="2748"/>
+          <w:tab w:val="left" w:pos="3664"/>
+          <w:tab w:val="left" w:pos="4580"/>
+          <w:tab w:val="left" w:pos="5496"/>
+          <w:tab w:val="left" w:pos="6412"/>
+          <w:tab w:val="left" w:pos="7328"/>
+          <w:tab w:val="left" w:pos="8244"/>
+          <w:tab w:val="left" w:pos="9160"/>
+          <w:tab w:val="left" w:pos="10076"/>
+          <w:tab w:val="left" w:pos="10992"/>
+          <w:tab w:val="left" w:pos="11908"/>
+          <w:tab w:val="left" w:pos="12824"/>
+          <w:tab w:val="left" w:pos="13740"/>
+          <w:tab w:val="left" w:pos="14656"/>
+        </w:tabs>
+        <w:rPr>
+          <w:rFonts w:ascii="宋体" w:hAnsi="宋体" w:eastAsia="宋体" w:cs="宋体"/>
+          <w:color w:val="000000"/>
+        </w:rPr>
+      </w:pPr>
+    </w:p>
+    <w:p>
+      <w:pPr>
+        <w:tabs>
+          <w:tab w:val="left" w:pos="916"/>
+          <w:tab w:val="left" w:pos="1950"/>
+          <w:tab w:val="left" w:pos="2748"/>
+          <w:tab w:val="left" w:pos="3664"/>
+          <w:tab w:val="left" w:pos="4580"/>
+          <w:tab w:val="left" w:pos="5496"/>
+          <w:tab w:val="left" w:pos="6412"/>
+          <w:tab w:val="left" w:pos="7328"/>
+          <w:tab w:val="left" w:pos="8244"/>
+          <w:tab w:val="left" w:pos="9160"/>
+          <w:tab w:val="left" w:pos="10076"/>
+          <w:tab w:val="left" w:pos="10992"/>
+          <w:tab w:val="left" w:pos="11908"/>
+          <w:tab w:val="left" w:pos="12824"/>
+          <w:tab w:val="left" w:pos="13740"/>
+          <w:tab w:val="left" w:pos="14656"/>
+        </w:tabs>
+        <w:rPr>
+          <w:rFonts w:ascii="宋体" w:hAnsi="宋体" w:eastAsia="宋体" w:cs="宋体"/>
+          <w:color w:val="000000"/>
+        </w:rPr>
+      </w:pPr>
+      <w:r>
+        <w:rPr>
+          <w:rFonts w:ascii="宋体" w:hAnsi="宋体" w:eastAsia="宋体" w:cs="宋体"/>
+          <w:color w:val="000000"/>
+        </w:rPr>
+        <w:t>gittime:</w:t>
+      </w:r>
+      <w:r>
+        <w:rPr>
+          <w:rFonts w:ascii="宋体" w:hAnsi="宋体" w:eastAsia="宋体" w:cs="宋体"/>
+          <w:color w:val="000000"/>
+        </w:rPr>
+        <w:tab/>
+      </w:r>
+      <w:r>
+        <w:rPr>
+          <w:rFonts w:ascii="宋体" w:hAnsi="宋体" w:eastAsia="宋体" w:cs="宋体"/>
+          <w:color w:val="000000"/>
+        </w:rPr>
+        <w:t>2020/0</w:t>
+      </w:r>
+      <w:r>
+        <w:rPr>
+          <w:rFonts w:ascii="宋体" w:hAnsi="宋体" w:eastAsia="宋体" w:cs="宋体"/>
+          <w:color w:val="000000"/>
+        </w:rPr>
+        <w:t>8</w:t>
+      </w:r>
+      <w:r>
+        <w:rPr>
+          <w:rFonts w:ascii="宋体" w:hAnsi="宋体" w:eastAsia="宋体" w:cs="宋体"/>
+          <w:color w:val="000000"/>
+        </w:rPr>
+        <w:t>/</w:t>
+      </w:r>
+      <w:r>
+        <w:rPr>
+          <w:rFonts w:ascii="宋体" w:hAnsi="宋体" w:eastAsia="宋体" w:cs="宋体"/>
+          <w:color w:val="000000"/>
+        </w:rPr>
+        <w:t>27</w:t>
+      </w:r>
+    </w:p>
+    <w:p>
+      <w:pPr>
+        <w:tabs>
+          <w:tab w:val="left" w:pos="916"/>
+          <w:tab w:val="left" w:pos="1950"/>
+          <w:tab w:val="left" w:pos="2748"/>
+          <w:tab w:val="left" w:pos="3664"/>
+          <w:tab w:val="left" w:pos="4580"/>
+          <w:tab w:val="left" w:pos="5496"/>
+          <w:tab w:val="left" w:pos="6412"/>
+          <w:tab w:val="left" w:pos="7328"/>
+          <w:tab w:val="left" w:pos="8244"/>
+          <w:tab w:val="left" w:pos="9160"/>
+          <w:tab w:val="left" w:pos="10076"/>
+          <w:tab w:val="left" w:pos="10992"/>
+          <w:tab w:val="left" w:pos="11908"/>
+          <w:tab w:val="left" w:pos="12824"/>
+          <w:tab w:val="left" w:pos="13740"/>
+          <w:tab w:val="left" w:pos="14656"/>
+        </w:tabs>
+        <w:rPr>
+          <w:rFonts w:ascii="宋体" w:hAnsi="宋体" w:eastAsia="宋体" w:cs="宋体"/>
+          <w:color w:val="000000"/>
+        </w:rPr>
+      </w:pPr>
+    </w:p>
+    <w:p>
+      <w:pPr>
+        <w:tabs>
+          <w:tab w:val="left" w:pos="916"/>
+          <w:tab w:val="left" w:pos="1950"/>
+          <w:tab w:val="left" w:pos="2748"/>
+          <w:tab w:val="left" w:pos="3664"/>
+          <w:tab w:val="left" w:pos="4580"/>
+          <w:tab w:val="left" w:pos="5496"/>
+          <w:tab w:val="left" w:pos="6412"/>
+          <w:tab w:val="left" w:pos="7328"/>
+          <w:tab w:val="left" w:pos="8244"/>
+          <w:tab w:val="left" w:pos="9160"/>
+          <w:tab w:val="left" w:pos="10076"/>
+          <w:tab w:val="left" w:pos="10992"/>
+          <w:tab w:val="left" w:pos="11908"/>
+          <w:tab w:val="left" w:pos="12824"/>
+          <w:tab w:val="left" w:pos="13740"/>
+          <w:tab w:val="left" w:pos="14656"/>
+        </w:tabs>
+        <w:rPr>
+          <w:rFonts w:ascii="宋体" w:hAnsi="宋体" w:eastAsia="宋体" w:cs="宋体"/>
+          <w:color w:val="000000"/>
+        </w:rPr>
+      </w:pPr>
+      <w:r>
+        <w:rPr>
+          <w:rFonts w:ascii="宋体" w:hAnsi="宋体" w:eastAsia="宋体" w:cs="宋体"/>
+          <w:color w:val="000000"/>
+        </w:rPr>
+        <w:t>release date:</w:t>
+      </w:r>
+      <w:r>
+        <w:rPr>
+          <w:rFonts w:ascii="宋体" w:hAnsi="宋体" w:eastAsia="宋体" w:cs="宋体"/>
+          <w:color w:val="000000"/>
+        </w:rPr>
+        <w:tab/>
+      </w:r>
+      <w:r>
+        <w:rPr>
+          <w:rFonts w:ascii="宋体" w:hAnsi="宋体" w:eastAsia="宋体" w:cs="宋体"/>
+          <w:color w:val="000000"/>
+        </w:rPr>
+        <w:t>update 2020/0</w:t>
+      </w:r>
+      <w:r>
+        <w:rPr>
+          <w:rFonts w:ascii="宋体" w:hAnsi="宋体" w:eastAsia="宋体" w:cs="宋体"/>
+          <w:color w:val="000000"/>
+        </w:rPr>
+        <w:t>8</w:t>
+      </w:r>
+      <w:r>
+        <w:rPr>
+          <w:rFonts w:ascii="宋体" w:hAnsi="宋体" w:eastAsia="宋体" w:cs="宋体"/>
+          <w:color w:val="000000"/>
+        </w:rPr>
+        <w:t>/</w:t>
+      </w:r>
+      <w:r>
+        <w:rPr>
+          <w:rFonts w:ascii="宋体" w:hAnsi="宋体" w:eastAsia="宋体" w:cs="宋体"/>
+          <w:color w:val="000000"/>
+        </w:rPr>
+        <w:t>27</w:t>
+      </w:r>
+    </w:p>
+    <w:p>
+      <w:pPr>
+        <w:tabs>
+          <w:tab w:val="left" w:pos="916"/>
+          <w:tab w:val="left" w:pos="1950"/>
+          <w:tab w:val="left" w:pos="2748"/>
+          <w:tab w:val="left" w:pos="3664"/>
+          <w:tab w:val="left" w:pos="4580"/>
+          <w:tab w:val="left" w:pos="5496"/>
+          <w:tab w:val="left" w:pos="6412"/>
+          <w:tab w:val="left" w:pos="7328"/>
+          <w:tab w:val="left" w:pos="8244"/>
+          <w:tab w:val="left" w:pos="9160"/>
+          <w:tab w:val="left" w:pos="10076"/>
+          <w:tab w:val="left" w:pos="10992"/>
+          <w:tab w:val="left" w:pos="11908"/>
+          <w:tab w:val="left" w:pos="12824"/>
+          <w:tab w:val="left" w:pos="13740"/>
+          <w:tab w:val="left" w:pos="14656"/>
+        </w:tabs>
+        <w:rPr>
+          <w:rFonts w:ascii="宋体" w:hAnsi="宋体" w:eastAsia="宋体" w:cs="宋体"/>
+          <w:color w:val="000000"/>
+        </w:rPr>
+      </w:pPr>
+    </w:p>
+    <w:p>
+      <w:pPr>
+        <w:rPr>
+          <w:rFonts w:hint="eastAsia" w:ascii="宋体" w:hAnsi="宋体" w:eastAsia="宋体" w:cs="宋体"/>
+          <w:color w:val="000000"/>
+          <w:lang w:val="en-US" w:eastAsia="zh-CN"/>
+        </w:rPr>
+      </w:pPr>
+      <w:r>
+        <w:rPr>
+          <w:rFonts w:hint="eastAsia" w:ascii="宋体" w:hAnsi="宋体" w:eastAsia="宋体" w:cs="宋体"/>
+          <w:color w:val="000000"/>
+          <w:lang w:val="en-US" w:eastAsia="zh-CN"/>
+        </w:rPr>
+        <w:t>更新日志：</w:t>
+      </w:r>
+    </w:p>
+    <w:p>
+      <w:pPr>
+        <w:rPr>
+          <w:rFonts w:hint="eastAsia" w:ascii="宋体" w:hAnsi="宋体" w:eastAsia="宋体" w:cs="宋体"/>
+          <w:color w:val="000000"/>
+          <w:lang w:eastAsia="zh-CN"/>
+        </w:rPr>
+      </w:pPr>
+      <w:r>
+        <w:rPr>
+          <w:rFonts w:hint="default" w:ascii="宋体" w:hAnsi="宋体" w:eastAsia="宋体" w:cs="宋体"/>
+          <w:color w:val="000000"/>
+          <w:lang w:eastAsia="zh-CN"/>
+        </w:rPr>
+        <w:t>1.</w:t>
+      </w:r>
+      <w:r>
+        <w:rPr>
+          <w:rFonts w:hint="default" w:ascii="宋体" w:hAnsi="宋体" w:eastAsia="宋体" w:cs="宋体"/>
+          <w:color w:val="000000"/>
+          <w:lang w:eastAsia="zh-CN"/>
+        </w:rPr>
+        <w:t>修复添加cypress设备时crash的bug</w:t>
+      </w:r>
+      <w:r>
+        <w:rPr>
+          <w:rFonts w:hint="default" w:ascii="宋体" w:hAnsi="宋体" w:eastAsia="宋体" w:cs="宋体"/>
+          <w:color w:val="000000"/>
+          <w:lang w:eastAsia="zh-CN"/>
+        </w:rPr>
+        <w:t>。</w:t>
+      </w:r>
+    </w:p>
+    <w:p>
+      <w:pPr>
+        <w:rPr>
+          <w:rFonts w:hint="eastAsia" w:ascii="宋体" w:hAnsi="宋体" w:eastAsia="宋体" w:cs="宋体"/>
+          <w:color w:val="000000"/>
+          <w:lang w:val="en-US" w:eastAsia="zh-CN"/>
+        </w:rPr>
+      </w:pPr>
+      <w:r>
+        <w:rPr>
+          <w:rFonts w:hint="default" w:ascii="宋体" w:hAnsi="宋体" w:eastAsia="宋体" w:cs="宋体"/>
+          <w:color w:val="000000"/>
+          <w:lang w:eastAsia="zh-CN"/>
+        </w:rPr>
+        <w:t>2</w:t>
+      </w:r>
+      <w:r>
+        <w:rPr>
+          <w:rFonts w:hint="eastAsia" w:ascii="宋体" w:hAnsi="宋体" w:eastAsia="宋体" w:cs="宋体"/>
+          <w:color w:val="000000"/>
+          <w:lang w:val="en-US" w:eastAsia="zh-CN"/>
+        </w:rPr>
+        <w:t>.</w:t>
+      </w:r>
+      <w:r>
+        <w:rPr>
+          <w:rFonts w:hint="default" w:ascii="宋体" w:hAnsi="宋体" w:eastAsia="宋体" w:cs="宋体"/>
+          <w:color w:val="000000"/>
+          <w:lang w:eastAsia="zh-CN"/>
+        </w:rPr>
+        <w:t>修复添加cypress设备成功率低的问题</w:t>
+      </w:r>
+      <w:r>
+        <w:rPr>
+          <w:rFonts w:hint="eastAsia" w:ascii="宋体" w:hAnsi="宋体" w:eastAsia="宋体" w:cs="宋体"/>
+          <w:color w:val="000000"/>
+          <w:lang w:val="en-US" w:eastAsia="zh-CN"/>
+        </w:rPr>
+        <w:t>。</w:t>
+      </w:r>
+    </w:p>
+    <w:p>
+      <w:pPr>
+        <w:rPr>
+          <w:rFonts w:hint="eastAsia" w:ascii="宋体" w:hAnsi="宋体" w:eastAsia="宋体" w:cs="宋体"/>
+          <w:color w:val="000000"/>
+          <w:lang w:val="en-US" w:eastAsia="zh-CN"/>
+        </w:rPr>
+      </w:pPr>
+    </w:p>
+    <w:p>
+      <w:pPr>
+        <w:rPr>
+          <w:rFonts w:hint="eastAsia" w:ascii="宋体" w:hAnsi="宋体" w:eastAsia="宋体" w:cs="宋体"/>
+          <w:color w:val="000000"/>
+          <w:lang w:val="en-US" w:eastAsia="zh-CN"/>
+        </w:rPr>
+      </w:pPr>
+      <w:r>
+        <w:rPr>
+          <w:rFonts w:hint="eastAsia" w:ascii="宋体" w:hAnsi="宋体" w:eastAsia="宋体" w:cs="宋体"/>
+          <w:color w:val="000000"/>
+          <w:lang w:val="en-US" w:eastAsia="zh-CN"/>
+        </w:rPr>
+        <w:t>release note:</w:t>
+      </w:r>
+    </w:p>
+    <w:p>
+      <w:pPr>
+        <w:rPr>
+          <w:rFonts w:hint="eastAsia" w:ascii="宋体" w:hAnsi="宋体" w:eastAsia="宋体" w:cs="宋体"/>
+          <w:color w:val="000000"/>
+          <w:lang w:val="en-US" w:eastAsia="zh-CN"/>
+        </w:rPr>
+      </w:pPr>
+      <w:r>
+        <w:rPr>
+          <w:rFonts w:hint="default" w:ascii="宋体" w:hAnsi="宋体" w:eastAsia="宋体" w:cs="宋体"/>
+          <w:color w:val="000000"/>
+          <w:lang w:val="en-US" w:eastAsia="zh-CN"/>
+        </w:rPr>
+        <w:t>1.</w:t>
+      </w:r>
+      <w:r>
+        <w:rPr>
+          <w:rFonts w:hint="eastAsia" w:ascii="宋体" w:hAnsi="宋体" w:eastAsia="宋体" w:cs="宋体"/>
+          <w:color w:val="000000"/>
+          <w:lang w:val="en-US" w:eastAsia="zh-CN"/>
+        </w:rPr>
+        <w:t xml:space="preserve">fix: </w:t>
+      </w:r>
+      <w:r>
+        <w:rPr>
+          <w:rFonts w:hint="default" w:ascii="宋体" w:hAnsi="宋体" w:eastAsia="宋体" w:cs="宋体"/>
+          <w:color w:val="000000"/>
+          <w:lang w:eastAsia="zh-CN"/>
+        </w:rPr>
+        <w:t>fix the crash bug when add cypress device</w:t>
+      </w:r>
+      <w:r>
+        <w:rPr>
+          <w:rFonts w:hint="eastAsia" w:ascii="宋体" w:hAnsi="宋体" w:eastAsia="宋体" w:cs="宋体"/>
+          <w:color w:val="000000"/>
+          <w:lang w:val="en-US" w:eastAsia="zh-CN"/>
+        </w:rPr>
+        <w:t>.</w:t>
+      </w:r>
+    </w:p>
+    <w:p>
+      <w:r>
+        <w:rPr>
+          <w:rFonts w:hint="default" w:ascii="宋体" w:hAnsi="宋体" w:eastAsia="宋体" w:cs="宋体"/>
+          <w:color w:val="000000"/>
+          <w:lang w:val="en-US" w:eastAsia="zh-CN"/>
+        </w:rPr>
+        <w:t>2</w:t>
+      </w:r>
+      <w:r>
+        <w:rPr>
+          <w:rFonts w:hint="eastAsia" w:ascii="宋体" w:hAnsi="宋体" w:eastAsia="宋体" w:cs="宋体"/>
+          <w:color w:val="000000"/>
+          <w:lang w:val="en-US" w:eastAsia="zh-CN"/>
+        </w:rPr>
+        <w:t>.</w:t>
+      </w:r>
+      <w:r>
+        <w:rPr>
+          <w:rFonts w:hint="default" w:ascii="宋体" w:hAnsi="宋体" w:eastAsia="宋体" w:cs="宋体"/>
+          <w:color w:val="000000"/>
+          <w:lang w:val="en-US" w:eastAsia="zh-CN"/>
+        </w:rPr>
+        <w:t xml:space="preserve">fix: </w:t>
+      </w:r>
+      <w:bookmarkStart w:id="0" w:name="_GoBack"/>
+      <w:r>
+        <w:rPr>
+          <w:rFonts w:hint="default" w:ascii="宋体" w:hAnsi="宋体" w:eastAsia="宋体" w:cs="宋体"/>
+          <w:color w:val="000000"/>
+          <w:lang w:eastAsia="zh-CN"/>
+        </w:rPr>
+        <w:t>i</w:t>
+      </w:r>
+      <w:r>
+        <w:rPr>
+          <w:rFonts w:hint="default" w:ascii="宋体" w:hAnsi="宋体" w:eastAsia="宋体" w:cs="宋体"/>
+          <w:color w:val="000000"/>
+          <w:lang w:val="en-US" w:eastAsia="zh-CN"/>
+        </w:rPr>
+        <w:t xml:space="preserve">ncrease the success rate of adding </w:t>
+      </w:r>
+      <w:r>
+        <w:rPr>
+          <w:rFonts w:hint="default" w:ascii="宋体" w:hAnsi="宋体" w:eastAsia="宋体" w:cs="宋体"/>
+          <w:color w:val="000000"/>
+          <w:lang w:eastAsia="zh-CN"/>
+        </w:rPr>
+        <w:t xml:space="preserve">cypress </w:t>
+      </w:r>
+      <w:r>
+        <w:rPr>
+          <w:rFonts w:hint="default" w:ascii="宋体" w:hAnsi="宋体" w:eastAsia="宋体" w:cs="宋体"/>
+          <w:color w:val="000000"/>
+          <w:lang w:val="en-US" w:eastAsia="zh-CN"/>
+        </w:rPr>
+        <w:t>devices.</w:t>
+      </w:r>
+      <w:bookmarkEnd w:id="0"/>
+    </w:p>
+    <w:p>
+      <w:pPr>
+        <w:rPr>
+          <w:rFonts w:ascii="宋体" w:hAnsi="宋体" w:eastAsia="宋体" w:cs="宋体"/>
+          <w:color w:val="000000"/>
+        </w:rPr>
+      </w:pPr>
+    </w:p>
+    <w:p>
+      <w:pPr>
+        <w:rPr>
+          <w:rFonts w:ascii="宋体" w:hAnsi="宋体" w:eastAsia="宋体" w:cs="宋体"/>
+          <w:color w:val="000000"/>
+        </w:rPr>
+      </w:pPr>
+    </w:p>
+    <w:p>
+      <w:pPr>
+        <w:rPr>
+          <w:rFonts w:ascii="宋体" w:hAnsi="宋体" w:eastAsia="宋体" w:cs="宋体"/>
+          <w:color w:val="000000"/>
+        </w:rPr>
+      </w:pPr>
+      <w:r>
+        <w:rPr>
+          <w:rFonts w:ascii="宋体" w:hAnsi="宋体" w:eastAsia="宋体" w:cs="宋体"/>
+          <w:color w:val="000000"/>
+        </w:rPr>
+        <w:t>2020/07/31</w:t>
+      </w:r>
+    </w:p>
+    <w:p>
+      <w:pPr>
+        <w:pStyle w:val="3"/>
+        <w:rPr>
+          <w:kern w:val="0"/>
+        </w:rPr>
+      </w:pPr>
+      <w:r>
+        <w:rPr>
+          <w:rFonts w:hint="eastAsia"/>
+          <w:kern w:val="0"/>
+        </w:rPr>
+        <w:t>iOS</w:t>
+      </w:r>
+      <w:r>
+        <w:t xml:space="preserve"> </w:t>
+      </w:r>
+    </w:p>
+    <w:p>
+      <w:pPr>
+        <w:tabs>
+          <w:tab w:val="left" w:pos="916"/>
+          <w:tab w:val="left" w:pos="1950"/>
+          <w:tab w:val="left" w:pos="2748"/>
+          <w:tab w:val="left" w:pos="3664"/>
+          <w:tab w:val="left" w:pos="4580"/>
+          <w:tab w:val="left" w:pos="5496"/>
+          <w:tab w:val="left" w:pos="6412"/>
+          <w:tab w:val="left" w:pos="7328"/>
+          <w:tab w:val="left" w:pos="8244"/>
+          <w:tab w:val="left" w:pos="9160"/>
+          <w:tab w:val="left" w:pos="10076"/>
+          <w:tab w:val="left" w:pos="10992"/>
+          <w:tab w:val="left" w:pos="11908"/>
+          <w:tab w:val="left" w:pos="12824"/>
+          <w:tab w:val="left" w:pos="13740"/>
+          <w:tab w:val="left" w:pos="14656"/>
+        </w:tabs>
+        <w:rPr>
+          <w:rFonts w:ascii="宋体" w:hAnsi="宋体" w:eastAsia="宋体" w:cs="宋体"/>
+          <w:color w:val="000000"/>
+        </w:rPr>
+      </w:pPr>
+    </w:p>
+    <w:p>
+      <w:pPr>
+        <w:tabs>
+          <w:tab w:val="left" w:pos="916"/>
+          <w:tab w:val="left" w:pos="1950"/>
+          <w:tab w:val="left" w:pos="2748"/>
+          <w:tab w:val="left" w:pos="3664"/>
+          <w:tab w:val="left" w:pos="4580"/>
+          <w:tab w:val="left" w:pos="5496"/>
+          <w:tab w:val="left" w:pos="6412"/>
+          <w:tab w:val="left" w:pos="7328"/>
+          <w:tab w:val="left" w:pos="8244"/>
+          <w:tab w:val="left" w:pos="9160"/>
+          <w:tab w:val="left" w:pos="10076"/>
+          <w:tab w:val="left" w:pos="10992"/>
+          <w:tab w:val="left" w:pos="11908"/>
+          <w:tab w:val="left" w:pos="12824"/>
+          <w:tab w:val="left" w:pos="13740"/>
+          <w:tab w:val="left" w:pos="14656"/>
+        </w:tabs>
+        <w:rPr>
+          <w:rFonts w:ascii="宋体" w:hAnsi="宋体" w:eastAsia="宋体" w:cs="宋体"/>
+          <w:color w:val="000000"/>
+        </w:rPr>
+      </w:pPr>
+      <w:r>
+        <w:rPr>
+          <w:rFonts w:ascii="宋体" w:hAnsi="宋体" w:eastAsia="宋体" w:cs="宋体"/>
+          <w:color w:val="000000"/>
+        </w:rPr>
+        <w:t xml:space="preserve">git branch </w:t>
+      </w:r>
+      <w:r>
+        <w:rPr>
+          <w:rFonts w:hint="eastAsia"/>
+        </w:rPr>
+        <w:t>http://192.168.48.36/sdk_app/ble_mesh/telink_sig_mesh_sdk.git</w:t>
+      </w:r>
+    </w:p>
+    <w:p>
+      <w:pPr>
+        <w:tabs>
+          <w:tab w:val="left" w:pos="916"/>
+          <w:tab w:val="left" w:pos="1950"/>
+          <w:tab w:val="left" w:pos="2748"/>
+          <w:tab w:val="left" w:pos="3664"/>
+          <w:tab w:val="left" w:pos="4580"/>
+          <w:tab w:val="left" w:pos="5496"/>
+          <w:tab w:val="left" w:pos="6412"/>
+          <w:tab w:val="left" w:pos="7328"/>
+          <w:tab w:val="left" w:pos="8244"/>
+          <w:tab w:val="left" w:pos="9160"/>
+          <w:tab w:val="left" w:pos="10076"/>
+          <w:tab w:val="left" w:pos="10992"/>
+          <w:tab w:val="left" w:pos="11908"/>
+          <w:tab w:val="left" w:pos="12824"/>
+          <w:tab w:val="left" w:pos="13740"/>
+          <w:tab w:val="left" w:pos="14656"/>
+        </w:tabs>
+        <w:rPr>
+          <w:rFonts w:ascii="宋体" w:hAnsi="宋体" w:eastAsia="宋体" w:cs="宋体"/>
+          <w:color w:val="000000"/>
+        </w:rPr>
+      </w:pPr>
+    </w:p>
+    <w:p>
+      <w:pPr>
+        <w:tabs>
+          <w:tab w:val="left" w:pos="916"/>
+          <w:tab w:val="left" w:pos="1950"/>
+          <w:tab w:val="left" w:pos="2748"/>
+          <w:tab w:val="left" w:pos="3664"/>
+          <w:tab w:val="left" w:pos="4580"/>
+          <w:tab w:val="left" w:pos="5496"/>
+          <w:tab w:val="left" w:pos="6412"/>
+          <w:tab w:val="left" w:pos="7328"/>
+          <w:tab w:val="left" w:pos="8244"/>
+          <w:tab w:val="left" w:pos="9160"/>
+          <w:tab w:val="left" w:pos="10076"/>
+          <w:tab w:val="left" w:pos="10992"/>
+          <w:tab w:val="left" w:pos="11908"/>
+          <w:tab w:val="left" w:pos="12824"/>
+          <w:tab w:val="left" w:pos="13740"/>
+          <w:tab w:val="left" w:pos="14656"/>
+        </w:tabs>
+        <w:rPr>
+          <w:rFonts w:ascii="宋体" w:hAnsi="宋体" w:eastAsia="宋体" w:cs="宋体"/>
+          <w:color w:val="000000"/>
+        </w:rPr>
+      </w:pPr>
+      <w:r>
+        <w:rPr>
+          <w:rFonts w:ascii="宋体" w:hAnsi="宋体" w:eastAsia="宋体" w:cs="宋体"/>
+          <w:color w:val="000000"/>
+        </w:rPr>
+        <w:t>version:</w:t>
+      </w:r>
+      <w:r>
+        <w:rPr>
+          <w:rFonts w:ascii="宋体" w:hAnsi="宋体" w:eastAsia="宋体" w:cs="宋体"/>
+          <w:color w:val="000000"/>
+        </w:rPr>
+        <w:tab/>
+      </w:r>
+      <w:r>
+        <w:rPr>
+          <w:rFonts w:ascii="宋体" w:hAnsi="宋体" w:eastAsia="宋体" w:cs="宋体"/>
+          <w:color w:val="000000"/>
+        </w:rPr>
         <w:t>3.2.2</w:t>
       </w:r>
     </w:p>
@@ -369,28 +987,7 @@
           <w:rFonts w:ascii="宋体" w:hAnsi="宋体" w:eastAsia="宋体" w:cs="宋体"/>
           <w:color w:val="000000"/>
         </w:rPr>
-        <w:t>2020/0</w:t>
-      </w:r>
-      <w:r>
-        <w:rPr>
-          <w:rFonts w:ascii="宋体" w:hAnsi="宋体" w:eastAsia="宋体" w:cs="宋体"/>
-          <w:color w:val="000000"/>
-        </w:rPr>
-        <w:t>7</w:t>
-      </w:r>
-      <w:r>
-        <w:rPr>
-          <w:rFonts w:ascii="宋体" w:hAnsi="宋体" w:eastAsia="宋体" w:cs="宋体"/>
-          <w:color w:val="000000"/>
-        </w:rPr>
-        <w:t>/</w:t>
-      </w:r>
-      <w:r>
-        <w:rPr>
-          <w:rFonts w:ascii="宋体" w:hAnsi="宋体" w:eastAsia="宋体" w:cs="宋体"/>
-          <w:color w:val="000000"/>
-        </w:rPr>
-        <w:t>31</w:t>
+        <w:t>2020/07/31</w:t>
       </w:r>
     </w:p>
     <w:p>
@@ -463,28 +1060,7 @@
           <w:rFonts w:ascii="宋体" w:hAnsi="宋体" w:eastAsia="宋体" w:cs="宋体"/>
           <w:color w:val="000000"/>
         </w:rPr>
-        <w:t>update 2020/0</w:t>
-      </w:r>
-      <w:r>
-        <w:rPr>
-          <w:rFonts w:ascii="宋体" w:hAnsi="宋体" w:eastAsia="宋体" w:cs="宋体"/>
-          <w:color w:val="000000"/>
-        </w:rPr>
-        <w:t>7</w:t>
-      </w:r>
-      <w:r>
-        <w:rPr>
-          <w:rFonts w:ascii="宋体" w:hAnsi="宋体" w:eastAsia="宋体" w:cs="宋体"/>
-          <w:color w:val="000000"/>
-        </w:rPr>
-        <w:t>/</w:t>
-      </w:r>
-      <w:r>
-        <w:rPr>
-          <w:rFonts w:ascii="宋体" w:hAnsi="宋体" w:eastAsia="宋体" w:cs="宋体"/>
-          <w:color w:val="000000"/>
-        </w:rPr>
-        <w:t>31</w:t>
+        <w:t>update 2020/07/31</w:t>
       </w:r>
     </w:p>
     <w:p>
@@ -638,8 +1214,6 @@
         </w:rPr>
         <w:t>5.更新json文件数据结构。</w:t>
       </w:r>
-      <w:bookmarkStart w:id="0" w:name="_GoBack"/>
-      <w:bookmarkEnd w:id="0"/>
     </w:p>
     <w:p>
       <w:pPr>
@@ -742,10 +1316,7 @@
         <w:t>3.</w:t>
       </w:r>
       <w:r>
-        <w:t>feat: add feature: support static oob database importing and use static oob if target device supported</w:t>
-      </w:r>
-      <w:r>
-        <w:t>.</w:t>
+        <w:t>feat: add feature: support static oob database importing and use static oob if target device supported.</w:t>
       </w:r>
     </w:p>
     <w:p>

</xml_diff>

<commit_message>
feature(ios): add new NetKey and AppKey, change current NetKey and AppKey of send message.
</commit_message>
<xml_diff>
--- a/app/ios/document/ReleaseNotes_Of_iOSDemoApp_For_TelinkSigMeshLib.docx
+++ b/app/ios/document/ReleaseNotes_Of_iOSDemoApp_For_TelinkSigMeshLib.docx
@@ -111,28 +111,7 @@
           <w:rFonts w:ascii="宋体" w:hAnsi="宋体" w:eastAsia="宋体" w:cs="宋体"/>
           <w:color w:val="000000"/>
         </w:rPr>
-        <w:t>2020/0</w:t>
-      </w:r>
-      <w:r>
-        <w:rPr>
-          <w:rFonts w:ascii="宋体" w:hAnsi="宋体" w:eastAsia="宋体" w:cs="宋体"/>
-          <w:color w:val="000000"/>
-        </w:rPr>
-        <w:t>8</w:t>
-      </w:r>
-      <w:r>
-        <w:rPr>
-          <w:rFonts w:ascii="宋体" w:hAnsi="宋体" w:eastAsia="宋体" w:cs="宋体"/>
-          <w:color w:val="000000"/>
-        </w:rPr>
-        <w:t>/</w:t>
-      </w:r>
-      <w:r>
-        <w:rPr>
-          <w:rFonts w:ascii="宋体" w:hAnsi="宋体" w:eastAsia="宋体" w:cs="宋体"/>
-          <w:color w:val="000000"/>
-        </w:rPr>
-        <w:t>27</w:t>
+        <w:t>2020/08/27</w:t>
       </w:r>
     </w:p>
     <w:p>
@@ -288,14 +267,7 @@
           <w:rFonts w:ascii="宋体" w:hAnsi="宋体" w:eastAsia="宋体" w:cs="宋体"/>
           <w:color w:val="000000"/>
         </w:rPr>
-        <w:t>3.2.</w:t>
-      </w:r>
-      <w:r>
-        <w:rPr>
-          <w:rFonts w:ascii="宋体" w:hAnsi="宋体" w:eastAsia="宋体" w:cs="宋体"/>
-          <w:color w:val="000000"/>
-        </w:rPr>
-        <w:t>3 beta</w:t>
+        <w:t>3.2.3 beta</w:t>
       </w:r>
     </w:p>
     <w:p>
@@ -368,28 +340,14 @@
           <w:rFonts w:ascii="宋体" w:hAnsi="宋体" w:eastAsia="宋体" w:cs="宋体"/>
           <w:color w:val="000000"/>
         </w:rPr>
-        <w:t>2020/0</w:t>
-      </w:r>
-      <w:r>
-        <w:rPr>
-          <w:rFonts w:ascii="宋体" w:hAnsi="宋体" w:eastAsia="宋体" w:cs="宋体"/>
-          <w:color w:val="000000"/>
-        </w:rPr>
-        <w:t>8</w:t>
-      </w:r>
-      <w:r>
-        <w:rPr>
-          <w:rFonts w:ascii="宋体" w:hAnsi="宋体" w:eastAsia="宋体" w:cs="宋体"/>
-          <w:color w:val="000000"/>
-        </w:rPr>
-        <w:t>/</w:t>
-      </w:r>
-      <w:r>
-        <w:rPr>
-          <w:rFonts w:ascii="宋体" w:hAnsi="宋体" w:eastAsia="宋体" w:cs="宋体"/>
-          <w:color w:val="000000"/>
-        </w:rPr>
-        <w:t>27</w:t>
+        <w:t>2020/08/27</w:t>
+      </w:r>
+      <w:r>
+        <w:rPr>
+          <w:rFonts w:ascii="宋体" w:hAnsi="宋体" w:eastAsia="宋体" w:cs="宋体"/>
+          <w:color w:val="000000"/>
+        </w:rPr>
+        <w:t xml:space="preserve"> 14:59:54</w:t>
       </w:r>
     </w:p>
     <w:p>
@@ -462,28 +420,7 @@
           <w:rFonts w:ascii="宋体" w:hAnsi="宋体" w:eastAsia="宋体" w:cs="宋体"/>
           <w:color w:val="000000"/>
         </w:rPr>
-        <w:t>update 2020/0</w:t>
-      </w:r>
-      <w:r>
-        <w:rPr>
-          <w:rFonts w:ascii="宋体" w:hAnsi="宋体" w:eastAsia="宋体" w:cs="宋体"/>
-          <w:color w:val="000000"/>
-        </w:rPr>
-        <w:t>8</w:t>
-      </w:r>
-      <w:r>
-        <w:rPr>
-          <w:rFonts w:ascii="宋体" w:hAnsi="宋体" w:eastAsia="宋体" w:cs="宋体"/>
-          <w:color w:val="000000"/>
-        </w:rPr>
-        <w:t>/</w:t>
-      </w:r>
-      <w:r>
-        <w:rPr>
-          <w:rFonts w:ascii="宋体" w:hAnsi="宋体" w:eastAsia="宋体" w:cs="宋体"/>
-          <w:color w:val="000000"/>
-        </w:rPr>
-        <w:t>27</w:t>
+        <w:t>2020/08/27</w:t>
       </w:r>
     </w:p>
     <w:p>
@@ -543,38 +480,123 @@
           <w:color w:val="000000"/>
           <w:lang w:eastAsia="zh-CN"/>
         </w:rPr>
+        <w:t>1.修复添加cypress设备时crash的bug。</w:t>
+      </w:r>
+    </w:p>
+    <w:p>
+      <w:pPr>
+        <w:rPr>
+          <w:rFonts w:hint="eastAsia" w:ascii="宋体" w:hAnsi="宋体" w:eastAsia="宋体" w:cs="宋体"/>
+          <w:color w:val="000000"/>
+          <w:lang w:val="en-US" w:eastAsia="zh-CN"/>
+        </w:rPr>
+      </w:pPr>
+      <w:r>
+        <w:rPr>
+          <w:rFonts w:hint="default" w:ascii="宋体" w:hAnsi="宋体" w:eastAsia="宋体" w:cs="宋体"/>
+          <w:color w:val="000000"/>
+          <w:lang w:eastAsia="zh-CN"/>
+        </w:rPr>
+        <w:t>2</w:t>
+      </w:r>
+      <w:r>
+        <w:rPr>
+          <w:rFonts w:hint="eastAsia" w:ascii="宋体" w:hAnsi="宋体" w:eastAsia="宋体" w:cs="宋体"/>
+          <w:color w:val="000000"/>
+          <w:lang w:val="en-US" w:eastAsia="zh-CN"/>
+        </w:rPr>
+        <w:t>.</w:t>
+      </w:r>
+      <w:r>
+        <w:rPr>
+          <w:rFonts w:hint="default" w:ascii="宋体" w:hAnsi="宋体" w:eastAsia="宋体" w:cs="宋体"/>
+          <w:color w:val="000000"/>
+          <w:lang w:eastAsia="zh-CN"/>
+        </w:rPr>
+        <w:t>修复添加cypress设备成功率低的问题</w:t>
+      </w:r>
+      <w:r>
+        <w:rPr>
+          <w:rFonts w:hint="eastAsia" w:ascii="宋体" w:hAnsi="宋体" w:eastAsia="宋体" w:cs="宋体"/>
+          <w:color w:val="000000"/>
+          <w:lang w:val="en-US" w:eastAsia="zh-CN"/>
+        </w:rPr>
+        <w:t>。</w:t>
+      </w:r>
+    </w:p>
+    <w:p>
+      <w:pPr>
+        <w:rPr>
+          <w:rFonts w:hint="eastAsia" w:ascii="宋体" w:hAnsi="宋体" w:eastAsia="宋体" w:cs="宋体"/>
+          <w:color w:val="000000"/>
+          <w:lang w:val="en-US" w:eastAsia="zh-CN"/>
+        </w:rPr>
+      </w:pPr>
+    </w:p>
+    <w:p>
+      <w:pPr>
+        <w:rPr>
+          <w:rFonts w:hint="eastAsia" w:ascii="宋体" w:hAnsi="宋体" w:eastAsia="宋体" w:cs="宋体"/>
+          <w:color w:val="000000"/>
+          <w:lang w:val="en-US" w:eastAsia="zh-CN"/>
+        </w:rPr>
+      </w:pPr>
+      <w:r>
+        <w:rPr>
+          <w:rFonts w:hint="eastAsia" w:ascii="宋体" w:hAnsi="宋体" w:eastAsia="宋体" w:cs="宋体"/>
+          <w:color w:val="000000"/>
+          <w:lang w:val="en-US" w:eastAsia="zh-CN"/>
+        </w:rPr>
+        <w:t>release note:</w:t>
+      </w:r>
+    </w:p>
+    <w:p>
+      <w:pPr>
+        <w:rPr>
+          <w:rFonts w:hint="eastAsia" w:ascii="宋体" w:hAnsi="宋体" w:eastAsia="宋体" w:cs="宋体"/>
+          <w:color w:val="000000"/>
+          <w:lang w:val="en-US" w:eastAsia="zh-CN"/>
+        </w:rPr>
+      </w:pPr>
+      <w:r>
+        <w:rPr>
+          <w:rFonts w:hint="default" w:ascii="宋体" w:hAnsi="宋体" w:eastAsia="宋体" w:cs="宋体"/>
+          <w:color w:val="000000"/>
+          <w:lang w:val="en-US" w:eastAsia="zh-CN"/>
+        </w:rPr>
         <w:t>1.</w:t>
       </w:r>
       <w:r>
         <w:rPr>
-          <w:rFonts w:hint="default" w:ascii="宋体" w:hAnsi="宋体" w:eastAsia="宋体" w:cs="宋体"/>
-          <w:color w:val="000000"/>
-          <w:lang w:eastAsia="zh-CN"/>
-        </w:rPr>
-        <w:t>修复添加cypress设备时crash的bug</w:t>
-      </w:r>
-      <w:r>
-        <w:rPr>
-          <w:rFonts w:hint="default" w:ascii="宋体" w:hAnsi="宋体" w:eastAsia="宋体" w:cs="宋体"/>
-          <w:color w:val="000000"/>
-          <w:lang w:eastAsia="zh-CN"/>
-        </w:rPr>
-        <w:t>。</w:t>
-      </w:r>
-    </w:p>
-    <w:p>
-      <w:pPr>
-        <w:rPr>
-          <w:rFonts w:hint="eastAsia" w:ascii="宋体" w:hAnsi="宋体" w:eastAsia="宋体" w:cs="宋体"/>
-          <w:color w:val="000000"/>
-          <w:lang w:val="en-US" w:eastAsia="zh-CN"/>
-        </w:rPr>
-      </w:pPr>
-      <w:r>
-        <w:rPr>
-          <w:rFonts w:hint="default" w:ascii="宋体" w:hAnsi="宋体" w:eastAsia="宋体" w:cs="宋体"/>
-          <w:color w:val="000000"/>
-          <w:lang w:eastAsia="zh-CN"/>
+          <w:rFonts w:hint="eastAsia" w:ascii="宋体" w:hAnsi="宋体" w:eastAsia="宋体" w:cs="宋体"/>
+          <w:color w:val="000000"/>
+          <w:lang w:val="en-US" w:eastAsia="zh-CN"/>
+        </w:rPr>
+        <w:t xml:space="preserve">fix: </w:t>
+      </w:r>
+      <w:r>
+        <w:rPr>
+          <w:rFonts w:hint="default" w:ascii="宋体" w:hAnsi="宋体" w:eastAsia="宋体" w:cs="宋体"/>
+          <w:color w:val="000000"/>
+          <w:lang w:eastAsia="zh-CN"/>
+        </w:rPr>
+        <w:t>fix the crash bug when add cypress device</w:t>
+      </w:r>
+      <w:r>
+        <w:rPr>
+          <w:rFonts w:hint="eastAsia" w:ascii="宋体" w:hAnsi="宋体" w:eastAsia="宋体" w:cs="宋体"/>
+          <w:color w:val="000000"/>
+          <w:lang w:val="en-US" w:eastAsia="zh-CN"/>
+        </w:rPr>
+        <w:t>.</w:t>
+      </w:r>
+    </w:p>
+    <w:p>
+      <w:r>
+        <w:rPr>
+          <w:rFonts w:hint="default" w:ascii="宋体" w:hAnsi="宋体" w:eastAsia="宋体" w:cs="宋体"/>
+          <w:color w:val="000000"/>
+          <w:lang w:val="en-US" w:eastAsia="zh-CN"/>
         </w:rPr>
         <w:t>2</w:t>
       </w:r>
@@ -590,65 +612,6 @@
         <w:rPr>
           <w:rFonts w:hint="default" w:ascii="宋体" w:hAnsi="宋体" w:eastAsia="宋体" w:cs="宋体"/>
           <w:color w:val="000000"/>
-          <w:lang w:eastAsia="zh-CN"/>
-        </w:rPr>
-        <w:t>修复添加cypress设备成功率低的问题</w:t>
-      </w:r>
-      <w:r>
-        <w:rPr>
-          <w:rFonts w:hint="eastAsia" w:ascii="宋体" w:hAnsi="宋体" w:eastAsia="宋体" w:cs="宋体"/>
-          <w:color w:val="000000"/>
-          <w:lang w:val="en-US" w:eastAsia="zh-CN"/>
-        </w:rPr>
-        <w:t>。</w:t>
-      </w:r>
-    </w:p>
-    <w:p>
-      <w:pPr>
-        <w:rPr>
-          <w:rFonts w:hint="eastAsia" w:ascii="宋体" w:hAnsi="宋体" w:eastAsia="宋体" w:cs="宋体"/>
-          <w:color w:val="000000"/>
-          <w:lang w:val="en-US" w:eastAsia="zh-CN"/>
-        </w:rPr>
-      </w:pPr>
-    </w:p>
-    <w:p>
-      <w:pPr>
-        <w:rPr>
-          <w:rFonts w:hint="eastAsia" w:ascii="宋体" w:hAnsi="宋体" w:eastAsia="宋体" w:cs="宋体"/>
-          <w:color w:val="000000"/>
-          <w:lang w:val="en-US" w:eastAsia="zh-CN"/>
-        </w:rPr>
-      </w:pPr>
-      <w:r>
-        <w:rPr>
-          <w:rFonts w:hint="eastAsia" w:ascii="宋体" w:hAnsi="宋体" w:eastAsia="宋体" w:cs="宋体"/>
-          <w:color w:val="000000"/>
-          <w:lang w:val="en-US" w:eastAsia="zh-CN"/>
-        </w:rPr>
-        <w:t>release note:</w:t>
-      </w:r>
-    </w:p>
-    <w:p>
-      <w:pPr>
-        <w:rPr>
-          <w:rFonts w:hint="eastAsia" w:ascii="宋体" w:hAnsi="宋体" w:eastAsia="宋体" w:cs="宋体"/>
-          <w:color w:val="000000"/>
-          <w:lang w:val="en-US" w:eastAsia="zh-CN"/>
-        </w:rPr>
-      </w:pPr>
-      <w:r>
-        <w:rPr>
-          <w:rFonts w:hint="default" w:ascii="宋体" w:hAnsi="宋体" w:eastAsia="宋体" w:cs="宋体"/>
-          <w:color w:val="000000"/>
-          <w:lang w:val="en-US" w:eastAsia="zh-CN"/>
-        </w:rPr>
-        <w:t>1.</w:t>
-      </w:r>
-      <w:r>
-        <w:rPr>
-          <w:rFonts w:hint="eastAsia" w:ascii="宋体" w:hAnsi="宋体" w:eastAsia="宋体" w:cs="宋体"/>
-          <w:color w:val="000000"/>
           <w:lang w:val="en-US" w:eastAsia="zh-CN"/>
         </w:rPr>
         <w:t xml:space="preserve">fix: </w:t>
@@ -659,49 +622,6 @@
           <w:color w:val="000000"/>
           <w:lang w:eastAsia="zh-CN"/>
         </w:rPr>
-        <w:t>fix the crash bug when add cypress device</w:t>
-      </w:r>
-      <w:r>
-        <w:rPr>
-          <w:rFonts w:hint="eastAsia" w:ascii="宋体" w:hAnsi="宋体" w:eastAsia="宋体" w:cs="宋体"/>
-          <w:color w:val="000000"/>
-          <w:lang w:val="en-US" w:eastAsia="zh-CN"/>
-        </w:rPr>
-        <w:t>.</w:t>
-      </w:r>
-    </w:p>
-    <w:p>
-      <w:r>
-        <w:rPr>
-          <w:rFonts w:hint="default" w:ascii="宋体" w:hAnsi="宋体" w:eastAsia="宋体" w:cs="宋体"/>
-          <w:color w:val="000000"/>
-          <w:lang w:val="en-US" w:eastAsia="zh-CN"/>
-        </w:rPr>
-        <w:t>2</w:t>
-      </w:r>
-      <w:r>
-        <w:rPr>
-          <w:rFonts w:hint="eastAsia" w:ascii="宋体" w:hAnsi="宋体" w:eastAsia="宋体" w:cs="宋体"/>
-          <w:color w:val="000000"/>
-          <w:lang w:val="en-US" w:eastAsia="zh-CN"/>
-        </w:rPr>
-        <w:t>.</w:t>
-      </w:r>
-      <w:r>
-        <w:rPr>
-          <w:rFonts w:hint="default" w:ascii="宋体" w:hAnsi="宋体" w:eastAsia="宋体" w:cs="宋体"/>
-          <w:color w:val="000000"/>
-          <w:lang w:val="en-US" w:eastAsia="zh-CN"/>
-        </w:rPr>
-        <w:t xml:space="preserve">fix: </w:t>
-      </w:r>
-      <w:bookmarkStart w:id="0" w:name="_GoBack"/>
-      <w:r>
-        <w:rPr>
-          <w:rFonts w:hint="default" w:ascii="宋体" w:hAnsi="宋体" w:eastAsia="宋体" w:cs="宋体"/>
-          <w:color w:val="000000"/>
-          <w:lang w:eastAsia="zh-CN"/>
-        </w:rPr>
         <w:t>i</w:t>
       </w:r>
       <w:r>
@@ -728,7 +648,6 @@
         </w:rPr>
         <w:t>devices.</w:t>
       </w:r>
-      <w:bookmarkEnd w:id="0"/>
     </w:p>
     <w:p>
       <w:pPr>
@@ -989,6 +908,13 @@
         </w:rPr>
         <w:t>2020/07/31</w:t>
       </w:r>
+      <w:r>
+        <w:rPr>
+          <w:rFonts w:ascii="宋体" w:hAnsi="宋体" w:eastAsia="宋体" w:cs="宋体"/>
+          <w:color w:val="000000"/>
+        </w:rPr>
+        <w:t xml:space="preserve"> 20:19:19</w:t>
+      </w:r>
     </w:p>
     <w:p>
       <w:pPr>
@@ -1060,7 +986,7 @@
           <w:rFonts w:ascii="宋体" w:hAnsi="宋体" w:eastAsia="宋体" w:cs="宋体"/>
           <w:color w:val="000000"/>
         </w:rPr>
-        <w:t>update 2020/07/31</w:t>
+        <w:t>2020/07/31</w:t>
       </w:r>
     </w:p>
     <w:p>
@@ -1701,6 +1627,13 @@
         </w:rPr>
         <w:t>2020/05/12</w:t>
       </w:r>
+      <w:r>
+        <w:rPr>
+          <w:rFonts w:ascii="宋体" w:hAnsi="宋体" w:eastAsia="宋体" w:cs="宋体"/>
+          <w:color w:val="000000"/>
+        </w:rPr>
+        <w:t xml:space="preserve"> 18:27:50</w:t>
+      </w:r>
     </w:p>
     <w:p>
       <w:pPr>
@@ -1772,7 +1705,7 @@
           <w:rFonts w:ascii="宋体" w:hAnsi="宋体" w:eastAsia="宋体" w:cs="宋体"/>
           <w:color w:val="000000"/>
         </w:rPr>
-        <w:t>update 2020/05/12</w:t>
+        <w:t>2020/05/12</w:t>
       </w:r>
     </w:p>
     <w:p>
@@ -2293,6 +2226,13 @@
         </w:rPr>
         <w:t>2020/04/29</w:t>
       </w:r>
+      <w:r>
+        <w:rPr>
+          <w:rFonts w:ascii="宋体" w:hAnsi="宋体" w:eastAsia="宋体" w:cs="宋体"/>
+          <w:color w:val="000000"/>
+        </w:rPr>
+        <w:t xml:space="preserve"> 19:41:55</w:t>
+      </w:r>
     </w:p>
     <w:p>
       <w:pPr>
@@ -2319,6 +2259,8 @@
           <w:color w:val="000000"/>
         </w:rPr>
       </w:pPr>
+      <w:bookmarkStart w:id="0" w:name="_GoBack"/>
+      <w:bookmarkEnd w:id="0"/>
     </w:p>
     <w:p>
       <w:pPr>
@@ -3305,6 +3247,7 @@
   <w:style w:type="paragraph" w:customStyle="1" w:styleId="22">
     <w:name w:val="p1"/>
     <w:basedOn w:val="1"/>
+    <w:qFormat/>
     <w:uiPriority w:val="0"/>
     <w:pPr>
       <w:spacing w:before="0" w:beforeAutospacing="0" w:after="0" w:afterAutospacing="0"/>

</xml_diff>

<commit_message>
docs(ios): update release note of TelinkSigMeshLib.
</commit_message>
<xml_diff>
--- a/app/ios/document/ReleaseNotes_Of_iOSDemoApp_For_TelinkSigMeshLib.docx
+++ b/app/ios/document/ReleaseNotes_Of_iOSDemoApp_For_TelinkSigMeshLib.docx
@@ -111,7 +111,21 @@
           <w:rFonts w:ascii="宋体" w:hAnsi="宋体" w:eastAsia="宋体" w:cs="宋体"/>
           <w:color w:val="000000"/>
         </w:rPr>
-        <w:t>2020/08/27</w:t>
+        <w:t>2020/0</w:t>
+      </w:r>
+      <w:r>
+        <w:rPr>
+          <w:rFonts w:ascii="宋体" w:hAnsi="宋体" w:eastAsia="宋体" w:cs="宋体"/>
+          <w:color w:val="000000"/>
+        </w:rPr>
+        <w:t>9</w:t>
+      </w:r>
+      <w:r>
+        <w:rPr>
+          <w:rFonts w:ascii="宋体" w:hAnsi="宋体" w:eastAsia="宋体" w:cs="宋体"/>
+          <w:color w:val="000000"/>
+        </w:rPr>
+        <w:t>/27</w:t>
       </w:r>
     </w:p>
     <w:p>
@@ -267,7 +281,7 @@
           <w:rFonts w:ascii="宋体" w:hAnsi="宋体" w:eastAsia="宋体" w:cs="宋体"/>
           <w:color w:val="000000"/>
         </w:rPr>
-        <w:t>3.2.3 beta</w:t>
+        <w:t>3.2.3</w:t>
       </w:r>
     </w:p>
     <w:p>
@@ -340,344 +354,690 @@
           <w:rFonts w:ascii="宋体" w:hAnsi="宋体" w:eastAsia="宋体" w:cs="宋体"/>
           <w:color w:val="000000"/>
         </w:rPr>
+        <w:t>2020/0</w:t>
+      </w:r>
+      <w:r>
+        <w:rPr>
+          <w:rFonts w:ascii="宋体" w:hAnsi="宋体" w:eastAsia="宋体" w:cs="宋体"/>
+          <w:color w:val="000000"/>
+        </w:rPr>
+        <w:t>9</w:t>
+      </w:r>
+      <w:r>
+        <w:rPr>
+          <w:rFonts w:ascii="宋体" w:hAnsi="宋体" w:eastAsia="宋体" w:cs="宋体"/>
+          <w:color w:val="000000"/>
+        </w:rPr>
+        <w:t>/27 1</w:t>
+      </w:r>
+      <w:r>
+        <w:rPr>
+          <w:rFonts w:ascii="宋体" w:hAnsi="宋体" w:eastAsia="宋体" w:cs="宋体"/>
+          <w:color w:val="000000"/>
+        </w:rPr>
+        <w:t>5</w:t>
+      </w:r>
+      <w:r>
+        <w:rPr>
+          <w:rFonts w:ascii="宋体" w:hAnsi="宋体" w:eastAsia="宋体" w:cs="宋体"/>
+          <w:color w:val="000000"/>
+        </w:rPr>
+        <w:t>:5</w:t>
+      </w:r>
+      <w:r>
+        <w:rPr>
+          <w:rFonts w:ascii="宋体" w:hAnsi="宋体" w:eastAsia="宋体" w:cs="宋体"/>
+          <w:color w:val="000000"/>
+        </w:rPr>
+        <w:t>4</w:t>
+      </w:r>
+      <w:r>
+        <w:rPr>
+          <w:rFonts w:ascii="宋体" w:hAnsi="宋体" w:eastAsia="宋体" w:cs="宋体"/>
+          <w:color w:val="000000"/>
+        </w:rPr>
+        <w:t>:</w:t>
+      </w:r>
+      <w:r>
+        <w:rPr>
+          <w:rFonts w:ascii="宋体" w:hAnsi="宋体" w:eastAsia="宋体" w:cs="宋体"/>
+          <w:color w:val="000000"/>
+        </w:rPr>
+        <w:t>08</w:t>
+      </w:r>
+    </w:p>
+    <w:p>
+      <w:pPr>
+        <w:tabs>
+          <w:tab w:val="left" w:pos="916"/>
+          <w:tab w:val="left" w:pos="1950"/>
+          <w:tab w:val="left" w:pos="2748"/>
+          <w:tab w:val="left" w:pos="3664"/>
+          <w:tab w:val="left" w:pos="4580"/>
+          <w:tab w:val="left" w:pos="5496"/>
+          <w:tab w:val="left" w:pos="6412"/>
+          <w:tab w:val="left" w:pos="7328"/>
+          <w:tab w:val="left" w:pos="8244"/>
+          <w:tab w:val="left" w:pos="9160"/>
+          <w:tab w:val="left" w:pos="10076"/>
+          <w:tab w:val="left" w:pos="10992"/>
+          <w:tab w:val="left" w:pos="11908"/>
+          <w:tab w:val="left" w:pos="12824"/>
+          <w:tab w:val="left" w:pos="13740"/>
+          <w:tab w:val="left" w:pos="14656"/>
+        </w:tabs>
+        <w:rPr>
+          <w:rFonts w:ascii="宋体" w:hAnsi="宋体" w:eastAsia="宋体" w:cs="宋体"/>
+          <w:color w:val="000000"/>
+        </w:rPr>
+      </w:pPr>
+    </w:p>
+    <w:p>
+      <w:pPr>
+        <w:tabs>
+          <w:tab w:val="left" w:pos="916"/>
+          <w:tab w:val="left" w:pos="1950"/>
+          <w:tab w:val="left" w:pos="2748"/>
+          <w:tab w:val="left" w:pos="3664"/>
+          <w:tab w:val="left" w:pos="4580"/>
+          <w:tab w:val="left" w:pos="5496"/>
+          <w:tab w:val="left" w:pos="6412"/>
+          <w:tab w:val="left" w:pos="7328"/>
+          <w:tab w:val="left" w:pos="8244"/>
+          <w:tab w:val="left" w:pos="9160"/>
+          <w:tab w:val="left" w:pos="10076"/>
+          <w:tab w:val="left" w:pos="10992"/>
+          <w:tab w:val="left" w:pos="11908"/>
+          <w:tab w:val="left" w:pos="12824"/>
+          <w:tab w:val="left" w:pos="13740"/>
+          <w:tab w:val="left" w:pos="14656"/>
+        </w:tabs>
+        <w:rPr>
+          <w:rFonts w:ascii="宋体" w:hAnsi="宋体" w:eastAsia="宋体" w:cs="宋体"/>
+          <w:color w:val="000000"/>
+        </w:rPr>
+      </w:pPr>
+      <w:r>
+        <w:rPr>
+          <w:rFonts w:ascii="宋体" w:hAnsi="宋体" w:eastAsia="宋体" w:cs="宋体"/>
+          <w:color w:val="000000"/>
+        </w:rPr>
+        <w:t>release date:</w:t>
+      </w:r>
+      <w:r>
+        <w:rPr>
+          <w:rFonts w:ascii="宋体" w:hAnsi="宋体" w:eastAsia="宋体" w:cs="宋体"/>
+          <w:color w:val="000000"/>
+        </w:rPr>
+        <w:tab/>
+      </w:r>
+      <w:r>
+        <w:rPr>
+          <w:rFonts w:ascii="宋体" w:hAnsi="宋体" w:eastAsia="宋体" w:cs="宋体"/>
+          <w:color w:val="000000"/>
+        </w:rPr>
+        <w:t>2020/0</w:t>
+      </w:r>
+      <w:r>
+        <w:rPr>
+          <w:rFonts w:ascii="宋体" w:hAnsi="宋体" w:eastAsia="宋体" w:cs="宋体"/>
+          <w:color w:val="000000"/>
+        </w:rPr>
+        <w:t>9</w:t>
+      </w:r>
+      <w:r>
+        <w:rPr>
+          <w:rFonts w:ascii="宋体" w:hAnsi="宋体" w:eastAsia="宋体" w:cs="宋体"/>
+          <w:color w:val="000000"/>
+        </w:rPr>
+        <w:t>/27</w:t>
+      </w:r>
+    </w:p>
+    <w:p>
+      <w:pPr>
+        <w:tabs>
+          <w:tab w:val="left" w:pos="916"/>
+          <w:tab w:val="left" w:pos="1950"/>
+          <w:tab w:val="left" w:pos="2748"/>
+          <w:tab w:val="left" w:pos="3664"/>
+          <w:tab w:val="left" w:pos="4580"/>
+          <w:tab w:val="left" w:pos="5496"/>
+          <w:tab w:val="left" w:pos="6412"/>
+          <w:tab w:val="left" w:pos="7328"/>
+          <w:tab w:val="left" w:pos="8244"/>
+          <w:tab w:val="left" w:pos="9160"/>
+          <w:tab w:val="left" w:pos="10076"/>
+          <w:tab w:val="left" w:pos="10992"/>
+          <w:tab w:val="left" w:pos="11908"/>
+          <w:tab w:val="left" w:pos="12824"/>
+          <w:tab w:val="left" w:pos="13740"/>
+          <w:tab w:val="left" w:pos="14656"/>
+        </w:tabs>
+        <w:rPr>
+          <w:rFonts w:ascii="宋体" w:hAnsi="宋体" w:eastAsia="宋体" w:cs="宋体"/>
+          <w:color w:val="000000"/>
+        </w:rPr>
+      </w:pPr>
+    </w:p>
+    <w:p>
+      <w:pPr>
+        <w:tabs>
+          <w:tab w:val="left" w:pos="916"/>
+          <w:tab w:val="left" w:pos="1950"/>
+          <w:tab w:val="left" w:pos="2748"/>
+          <w:tab w:val="left" w:pos="3664"/>
+          <w:tab w:val="left" w:pos="4580"/>
+          <w:tab w:val="left" w:pos="5496"/>
+          <w:tab w:val="left" w:pos="6412"/>
+          <w:tab w:val="left" w:pos="7328"/>
+          <w:tab w:val="left" w:pos="8244"/>
+          <w:tab w:val="left" w:pos="9160"/>
+          <w:tab w:val="left" w:pos="10076"/>
+          <w:tab w:val="left" w:pos="10992"/>
+          <w:tab w:val="left" w:pos="11908"/>
+          <w:tab w:val="left" w:pos="12824"/>
+          <w:tab w:val="left" w:pos="13740"/>
+          <w:tab w:val="left" w:pos="14656"/>
+        </w:tabs>
+        <w:rPr>
+          <w:rFonts w:hint="eastAsia" w:ascii="宋体" w:hAnsi="宋体" w:eastAsia="宋体" w:cs="宋体"/>
+          <w:color w:val="000000"/>
+          <w:lang w:val="en-US" w:eastAsia="zh-CN"/>
+        </w:rPr>
+      </w:pPr>
+      <w:r>
+        <w:rPr>
+          <w:rFonts w:hint="eastAsia" w:ascii="宋体" w:hAnsi="宋体" w:eastAsia="宋体" w:cs="宋体"/>
+          <w:color w:val="000000"/>
+          <w:lang w:val="en-US" w:eastAsia="zh-CN"/>
+        </w:rPr>
+        <w:t>更新日志：</w:t>
+      </w:r>
+    </w:p>
+    <w:p>
+      <w:pPr>
+        <w:tabs>
+          <w:tab w:val="left" w:pos="916"/>
+          <w:tab w:val="left" w:pos="1950"/>
+          <w:tab w:val="left" w:pos="2748"/>
+          <w:tab w:val="left" w:pos="3664"/>
+          <w:tab w:val="left" w:pos="4580"/>
+          <w:tab w:val="left" w:pos="5496"/>
+          <w:tab w:val="left" w:pos="6412"/>
+          <w:tab w:val="left" w:pos="7328"/>
+          <w:tab w:val="left" w:pos="8244"/>
+          <w:tab w:val="left" w:pos="9160"/>
+          <w:tab w:val="left" w:pos="10076"/>
+          <w:tab w:val="left" w:pos="10992"/>
+          <w:tab w:val="left" w:pos="11908"/>
+          <w:tab w:val="left" w:pos="12824"/>
+          <w:tab w:val="left" w:pos="13740"/>
+          <w:tab w:val="left" w:pos="14656"/>
+        </w:tabs>
+        <w:rPr>
+          <w:rFonts w:hint="eastAsia" w:ascii="宋体" w:hAnsi="宋体" w:eastAsia="宋体" w:cs="宋体"/>
+          <w:color w:val="000000"/>
+          <w:lang w:eastAsia="zh-CN"/>
+        </w:rPr>
+      </w:pPr>
+      <w:r>
+        <w:rPr>
+          <w:rFonts w:hint="default" w:ascii="宋体" w:hAnsi="宋体" w:eastAsia="宋体" w:cs="宋体"/>
+          <w:color w:val="000000"/>
+          <w:lang w:eastAsia="zh-CN"/>
+        </w:rPr>
+        <w:t>1.</w:t>
+      </w:r>
+      <w:r>
+        <w:rPr>
+          <w:rFonts w:ascii="宋体" w:hAnsi="宋体" w:eastAsia="宋体" w:cs="宋体"/>
+          <w:color w:val="000000"/>
+          <w:lang w:val="en-US" w:eastAsia="zh-CN"/>
+        </w:rPr>
+        <w:t>breaking changes(ios): 移除C语言版本SDK。</w:t>
+      </w:r>
+    </w:p>
+    <w:p>
+      <w:pPr>
+        <w:tabs>
+          <w:tab w:val="left" w:pos="916"/>
+          <w:tab w:val="left" w:pos="1950"/>
+          <w:tab w:val="left" w:pos="2748"/>
+          <w:tab w:val="left" w:pos="3664"/>
+          <w:tab w:val="left" w:pos="4580"/>
+          <w:tab w:val="left" w:pos="5496"/>
+          <w:tab w:val="left" w:pos="6412"/>
+          <w:tab w:val="left" w:pos="7328"/>
+          <w:tab w:val="left" w:pos="8244"/>
+          <w:tab w:val="left" w:pos="9160"/>
+          <w:tab w:val="left" w:pos="10076"/>
+          <w:tab w:val="left" w:pos="10992"/>
+          <w:tab w:val="left" w:pos="11908"/>
+          <w:tab w:val="left" w:pos="12824"/>
+          <w:tab w:val="left" w:pos="13740"/>
+          <w:tab w:val="left" w:pos="14656"/>
+        </w:tabs>
+        <w:rPr>
+          <w:rFonts w:hint="eastAsia" w:ascii="宋体" w:hAnsi="宋体" w:eastAsia="宋体" w:cs="宋体"/>
+          <w:color w:val="000000"/>
+          <w:lang w:val="en-US" w:eastAsia="zh-CN"/>
+        </w:rPr>
+      </w:pPr>
+      <w:r>
+        <w:rPr>
+          <w:rFonts w:hint="default" w:ascii="宋体" w:hAnsi="宋体" w:eastAsia="宋体" w:cs="宋体"/>
+          <w:color w:val="000000"/>
+          <w:lang w:eastAsia="zh-CN"/>
+        </w:rPr>
+        <w:t>2</w:t>
+      </w:r>
+      <w:r>
+        <w:rPr>
+          <w:rFonts w:hint="eastAsia" w:ascii="宋体" w:hAnsi="宋体" w:eastAsia="宋体" w:cs="宋体"/>
+          <w:color w:val="000000"/>
+          <w:lang w:val="en-US" w:eastAsia="zh-CN"/>
+        </w:rPr>
+        <w:t>.</w:t>
+      </w:r>
+      <w:r>
+        <w:rPr>
+          <w:rFonts w:ascii="宋体" w:hAnsi="宋体" w:eastAsia="宋体" w:cs="宋体"/>
+          <w:color w:val="000000"/>
+          <w:lang w:val="en-US" w:eastAsia="zh-CN"/>
+        </w:rPr>
+        <w:t>fix(ios): 优化读取服务完成的判断逻辑。</w:t>
+      </w:r>
+    </w:p>
+    <w:p>
+      <w:pPr>
+        <w:tabs>
+          <w:tab w:val="left" w:pos="916"/>
+          <w:tab w:val="left" w:pos="1950"/>
+          <w:tab w:val="left" w:pos="2748"/>
+          <w:tab w:val="left" w:pos="3664"/>
+          <w:tab w:val="left" w:pos="4580"/>
+          <w:tab w:val="left" w:pos="5496"/>
+          <w:tab w:val="left" w:pos="6412"/>
+          <w:tab w:val="left" w:pos="7328"/>
+          <w:tab w:val="left" w:pos="8244"/>
+          <w:tab w:val="left" w:pos="9160"/>
+          <w:tab w:val="left" w:pos="10076"/>
+          <w:tab w:val="left" w:pos="10992"/>
+          <w:tab w:val="left" w:pos="11908"/>
+          <w:tab w:val="left" w:pos="12824"/>
+          <w:tab w:val="left" w:pos="13740"/>
+          <w:tab w:val="left" w:pos="14656"/>
+        </w:tabs>
+        <w:rPr>
+          <w:rFonts w:hint="default" w:ascii="宋体" w:hAnsi="宋体" w:eastAsia="宋体" w:cs="宋体"/>
+          <w:color w:val="000000"/>
+          <w:lang w:eastAsia="zh-CN"/>
+        </w:rPr>
+      </w:pPr>
+      <w:r>
+        <w:rPr>
+          <w:rFonts w:hint="default" w:ascii="宋体" w:hAnsi="宋体" w:eastAsia="宋体" w:cs="宋体"/>
+          <w:color w:val="000000"/>
+          <w:lang w:eastAsia="zh-CN"/>
+        </w:rPr>
+        <w:t>3.</w:t>
+      </w:r>
+      <w:r>
+        <w:rPr>
+          <w:rFonts w:ascii="宋体" w:hAnsi="宋体" w:eastAsia="宋体" w:cs="宋体"/>
+          <w:color w:val="000000"/>
+          <w:lang w:val="en-US" w:eastAsia="zh-CN"/>
+        </w:rPr>
+        <w:t>fix(ios): 优化根据参数responseMax上报数据包的逻辑。</w:t>
+      </w:r>
+    </w:p>
+    <w:p>
+      <w:pPr>
+        <w:tabs>
+          <w:tab w:val="left" w:pos="916"/>
+          <w:tab w:val="left" w:pos="1950"/>
+          <w:tab w:val="left" w:pos="2748"/>
+          <w:tab w:val="left" w:pos="3664"/>
+          <w:tab w:val="left" w:pos="4580"/>
+          <w:tab w:val="left" w:pos="5496"/>
+          <w:tab w:val="left" w:pos="6412"/>
+          <w:tab w:val="left" w:pos="7328"/>
+          <w:tab w:val="left" w:pos="8244"/>
+          <w:tab w:val="left" w:pos="9160"/>
+          <w:tab w:val="left" w:pos="10076"/>
+          <w:tab w:val="left" w:pos="10992"/>
+          <w:tab w:val="left" w:pos="11908"/>
+          <w:tab w:val="left" w:pos="12824"/>
+          <w:tab w:val="left" w:pos="13740"/>
+          <w:tab w:val="left" w:pos="14656"/>
+        </w:tabs>
+        <w:rPr>
+          <w:rFonts w:hint="eastAsia" w:ascii="宋体" w:hAnsi="宋体" w:eastAsia="宋体" w:cs="宋体"/>
+          <w:color w:val="000000"/>
+          <w:lang w:eastAsia="zh-CN"/>
+        </w:rPr>
+      </w:pPr>
+      <w:r>
+        <w:rPr>
+          <w:rFonts w:hint="default" w:ascii="宋体" w:hAnsi="宋体" w:eastAsia="宋体" w:cs="宋体"/>
+          <w:color w:val="000000"/>
+          <w:lang w:eastAsia="zh-CN"/>
+        </w:rPr>
+        <w:t>4.</w:t>
+      </w:r>
+      <w:r>
+        <w:rPr>
+          <w:rFonts w:ascii="宋体" w:hAnsi="宋体" w:eastAsia="宋体" w:cs="宋体"/>
+          <w:color w:val="000000"/>
+          <w:lang w:val="en-US" w:eastAsia="zh-CN"/>
+        </w:rPr>
+        <w:t>feature(ios): 添加新的NetKey和AppKey，切换不同的可以进行消息发送。</w:t>
+      </w:r>
+    </w:p>
+    <w:p>
+      <w:pPr>
+        <w:tabs>
+          <w:tab w:val="left" w:pos="916"/>
+          <w:tab w:val="left" w:pos="1950"/>
+          <w:tab w:val="left" w:pos="2748"/>
+          <w:tab w:val="left" w:pos="3664"/>
+          <w:tab w:val="left" w:pos="4580"/>
+          <w:tab w:val="left" w:pos="5496"/>
+          <w:tab w:val="left" w:pos="6412"/>
+          <w:tab w:val="left" w:pos="7328"/>
+          <w:tab w:val="left" w:pos="8244"/>
+          <w:tab w:val="left" w:pos="9160"/>
+          <w:tab w:val="left" w:pos="10076"/>
+          <w:tab w:val="left" w:pos="10992"/>
+          <w:tab w:val="left" w:pos="11908"/>
+          <w:tab w:val="left" w:pos="12824"/>
+          <w:tab w:val="left" w:pos="13740"/>
+          <w:tab w:val="left" w:pos="14656"/>
+        </w:tabs>
+        <w:rPr>
+          <w:rFonts w:hint="eastAsia" w:ascii="宋体" w:hAnsi="宋体" w:eastAsia="宋体" w:cs="宋体"/>
+          <w:color w:val="000000"/>
+          <w:lang w:val="en-US" w:eastAsia="zh-CN"/>
+        </w:rPr>
+      </w:pPr>
+    </w:p>
+    <w:p>
+      <w:pPr>
+        <w:tabs>
+          <w:tab w:val="left" w:pos="916"/>
+          <w:tab w:val="left" w:pos="1950"/>
+          <w:tab w:val="left" w:pos="2748"/>
+          <w:tab w:val="left" w:pos="3664"/>
+          <w:tab w:val="left" w:pos="4580"/>
+          <w:tab w:val="left" w:pos="5496"/>
+          <w:tab w:val="left" w:pos="6412"/>
+          <w:tab w:val="left" w:pos="7328"/>
+          <w:tab w:val="left" w:pos="8244"/>
+          <w:tab w:val="left" w:pos="9160"/>
+          <w:tab w:val="left" w:pos="10076"/>
+          <w:tab w:val="left" w:pos="10992"/>
+          <w:tab w:val="left" w:pos="11908"/>
+          <w:tab w:val="left" w:pos="12824"/>
+          <w:tab w:val="left" w:pos="13740"/>
+          <w:tab w:val="left" w:pos="14656"/>
+        </w:tabs>
+        <w:rPr>
+          <w:rFonts w:hint="eastAsia" w:ascii="宋体" w:hAnsi="宋体" w:eastAsia="宋体" w:cs="宋体"/>
+          <w:color w:val="000000"/>
+          <w:lang w:val="en-US" w:eastAsia="zh-CN"/>
+        </w:rPr>
+      </w:pPr>
+      <w:r>
+        <w:rPr>
+          <w:rFonts w:hint="eastAsia" w:ascii="宋体" w:hAnsi="宋体" w:eastAsia="宋体" w:cs="宋体"/>
+          <w:color w:val="000000"/>
+          <w:lang w:val="en-US" w:eastAsia="zh-CN"/>
+        </w:rPr>
+        <w:t>release note:</w:t>
+      </w:r>
+      <w:bookmarkStart w:id="0" w:name="_GoBack"/>
+      <w:bookmarkEnd w:id="0"/>
+    </w:p>
+    <w:p>
+      <w:pPr>
+        <w:tabs>
+          <w:tab w:val="left" w:pos="916"/>
+          <w:tab w:val="left" w:pos="1950"/>
+          <w:tab w:val="left" w:pos="2748"/>
+          <w:tab w:val="left" w:pos="3664"/>
+          <w:tab w:val="left" w:pos="4580"/>
+          <w:tab w:val="left" w:pos="5496"/>
+          <w:tab w:val="left" w:pos="6412"/>
+          <w:tab w:val="left" w:pos="7328"/>
+          <w:tab w:val="left" w:pos="8244"/>
+          <w:tab w:val="left" w:pos="9160"/>
+          <w:tab w:val="left" w:pos="10076"/>
+          <w:tab w:val="left" w:pos="10992"/>
+          <w:tab w:val="left" w:pos="11908"/>
+          <w:tab w:val="left" w:pos="12824"/>
+          <w:tab w:val="left" w:pos="13740"/>
+          <w:tab w:val="left" w:pos="14656"/>
+        </w:tabs>
+        <w:rPr>
+          <w:rFonts w:ascii="宋体" w:hAnsi="宋体" w:eastAsia="宋体" w:cs="宋体"/>
+          <w:color w:val="000000"/>
+        </w:rPr>
+      </w:pPr>
+      <w:r>
+        <w:rPr>
+          <w:rFonts w:hint="default" w:ascii="宋体" w:hAnsi="宋体" w:eastAsia="宋体" w:cs="宋体"/>
+          <w:color w:val="000000"/>
+          <w:lang w:val="en-US" w:eastAsia="zh-CN"/>
+        </w:rPr>
+        <w:t>1.</w:t>
+      </w:r>
+      <w:r>
+        <w:rPr>
+          <w:rFonts w:ascii="宋体" w:hAnsi="宋体" w:eastAsia="宋体" w:cs="宋体"/>
+          <w:color w:val="000000"/>
+          <w:lang w:val="en-US" w:eastAsia="zh-CN"/>
+        </w:rPr>
+        <w:t>breaking changes(ios): remove c-lib SDK.</w:t>
+      </w:r>
+    </w:p>
+    <w:p>
+      <w:pPr>
+        <w:tabs>
+          <w:tab w:val="left" w:pos="916"/>
+          <w:tab w:val="left" w:pos="1950"/>
+          <w:tab w:val="left" w:pos="2748"/>
+          <w:tab w:val="left" w:pos="3664"/>
+          <w:tab w:val="left" w:pos="4580"/>
+          <w:tab w:val="left" w:pos="5496"/>
+          <w:tab w:val="left" w:pos="6412"/>
+          <w:tab w:val="left" w:pos="7328"/>
+          <w:tab w:val="left" w:pos="8244"/>
+          <w:tab w:val="left" w:pos="9160"/>
+          <w:tab w:val="left" w:pos="10076"/>
+          <w:tab w:val="left" w:pos="10992"/>
+          <w:tab w:val="left" w:pos="11908"/>
+          <w:tab w:val="left" w:pos="12824"/>
+          <w:tab w:val="left" w:pos="13740"/>
+          <w:tab w:val="left" w:pos="14656"/>
+        </w:tabs>
+        <w:rPr>
+          <w:rFonts w:ascii="宋体" w:hAnsi="宋体" w:eastAsia="宋体" w:cs="宋体"/>
+          <w:color w:val="000000"/>
+        </w:rPr>
+      </w:pPr>
+      <w:r>
+        <w:rPr>
+          <w:rFonts w:hint="default" w:ascii="宋体" w:hAnsi="宋体" w:eastAsia="宋体" w:cs="宋体"/>
+          <w:color w:val="000000"/>
+          <w:lang w:val="en-US" w:eastAsia="zh-CN"/>
+        </w:rPr>
+        <w:t>2</w:t>
+      </w:r>
+      <w:r>
+        <w:rPr>
+          <w:rFonts w:hint="eastAsia" w:ascii="宋体" w:hAnsi="宋体" w:eastAsia="宋体" w:cs="宋体"/>
+          <w:color w:val="000000"/>
+          <w:lang w:val="en-US" w:eastAsia="zh-CN"/>
+        </w:rPr>
+        <w:t>.</w:t>
+      </w:r>
+      <w:r>
+        <w:rPr>
+          <w:rFonts w:ascii="宋体" w:hAnsi="宋体" w:eastAsia="宋体" w:cs="宋体"/>
+          <w:color w:val="000000"/>
+          <w:lang w:val="en-US" w:eastAsia="zh-CN"/>
+        </w:rPr>
+        <w:t>fix(ios): Optimize the judgment logic of reading Bluetooth service.</w:t>
+      </w:r>
+    </w:p>
+    <w:p>
+      <w:pPr>
+        <w:tabs>
+          <w:tab w:val="left" w:pos="916"/>
+          <w:tab w:val="left" w:pos="1950"/>
+          <w:tab w:val="left" w:pos="2748"/>
+          <w:tab w:val="left" w:pos="3664"/>
+          <w:tab w:val="left" w:pos="4580"/>
+          <w:tab w:val="left" w:pos="5496"/>
+          <w:tab w:val="left" w:pos="6412"/>
+          <w:tab w:val="left" w:pos="7328"/>
+          <w:tab w:val="left" w:pos="8244"/>
+          <w:tab w:val="left" w:pos="9160"/>
+          <w:tab w:val="left" w:pos="10076"/>
+          <w:tab w:val="left" w:pos="10992"/>
+          <w:tab w:val="left" w:pos="11908"/>
+          <w:tab w:val="left" w:pos="12824"/>
+          <w:tab w:val="left" w:pos="13740"/>
+          <w:tab w:val="left" w:pos="14656"/>
+        </w:tabs>
+        <w:rPr>
+          <w:rFonts w:hint="default" w:ascii="宋体" w:hAnsi="宋体" w:eastAsia="宋体" w:cs="宋体"/>
+          <w:color w:val="000000"/>
+          <w:lang w:eastAsia="zh-CN"/>
+        </w:rPr>
+      </w:pPr>
+      <w:r>
+        <w:rPr>
+          <w:rFonts w:hint="default" w:ascii="宋体" w:hAnsi="宋体" w:eastAsia="宋体" w:cs="宋体"/>
+          <w:color w:val="000000"/>
+          <w:lang w:eastAsia="zh-CN"/>
+        </w:rPr>
+        <w:t>3.</w:t>
+      </w:r>
+      <w:r>
+        <w:rPr>
+          <w:rFonts w:ascii="宋体" w:hAnsi="宋体" w:eastAsia="宋体" w:cs="宋体"/>
+          <w:color w:val="000000"/>
+          <w:lang w:val="en-US" w:eastAsia="zh-CN"/>
+        </w:rPr>
+        <w:t>fix(ios): Optimize the logic of reporting packets according to the parameter `responseMax`.</w:t>
+      </w:r>
+    </w:p>
+    <w:p>
+      <w:pPr>
+        <w:tabs>
+          <w:tab w:val="left" w:pos="916"/>
+          <w:tab w:val="left" w:pos="1950"/>
+          <w:tab w:val="left" w:pos="2748"/>
+          <w:tab w:val="left" w:pos="3664"/>
+          <w:tab w:val="left" w:pos="4580"/>
+          <w:tab w:val="left" w:pos="5496"/>
+          <w:tab w:val="left" w:pos="6412"/>
+          <w:tab w:val="left" w:pos="7328"/>
+          <w:tab w:val="left" w:pos="8244"/>
+          <w:tab w:val="left" w:pos="9160"/>
+          <w:tab w:val="left" w:pos="10076"/>
+          <w:tab w:val="left" w:pos="10992"/>
+          <w:tab w:val="left" w:pos="11908"/>
+          <w:tab w:val="left" w:pos="12824"/>
+          <w:tab w:val="left" w:pos="13740"/>
+          <w:tab w:val="left" w:pos="14656"/>
+        </w:tabs>
+        <w:rPr>
+          <w:rFonts w:hint="default" w:ascii="宋体" w:hAnsi="宋体" w:eastAsia="宋体" w:cs="宋体"/>
+          <w:color w:val="000000"/>
+          <w:lang w:eastAsia="zh-CN"/>
+        </w:rPr>
+      </w:pPr>
+      <w:r>
+        <w:rPr>
+          <w:rFonts w:hint="default" w:ascii="宋体" w:hAnsi="宋体" w:eastAsia="宋体" w:cs="宋体"/>
+          <w:color w:val="000000"/>
+          <w:lang w:eastAsia="zh-CN"/>
+        </w:rPr>
+        <w:t>4.</w:t>
+      </w:r>
+      <w:r>
+        <w:rPr>
+          <w:rFonts w:ascii="宋体" w:hAnsi="宋体" w:eastAsia="宋体" w:cs="宋体"/>
+          <w:color w:val="000000"/>
+          <w:lang w:val="en-US" w:eastAsia="zh-CN"/>
+        </w:rPr>
+        <w:t>feature(ios): add new NetKey and AppKey, change current NetKey and AppKey of send message.</w:t>
+      </w:r>
+    </w:p>
+    <w:p>
+      <w:pPr>
+        <w:rPr>
+          <w:rFonts w:ascii="宋体" w:hAnsi="宋体" w:eastAsia="宋体" w:cs="宋体"/>
+          <w:color w:val="000000"/>
+        </w:rPr>
+      </w:pPr>
+    </w:p>
+    <w:p>
+      <w:pPr>
+        <w:tabs>
+          <w:tab w:val="left" w:pos="916"/>
+          <w:tab w:val="left" w:pos="1832"/>
+          <w:tab w:val="left" w:pos="2748"/>
+          <w:tab w:val="left" w:pos="3664"/>
+          <w:tab w:val="left" w:pos="4580"/>
+          <w:tab w:val="left" w:pos="5496"/>
+          <w:tab w:val="left" w:pos="6412"/>
+          <w:tab w:val="left" w:pos="7328"/>
+          <w:tab w:val="left" w:pos="8244"/>
+          <w:tab w:val="left" w:pos="9160"/>
+          <w:tab w:val="left" w:pos="10076"/>
+          <w:tab w:val="left" w:pos="10992"/>
+          <w:tab w:val="left" w:pos="11908"/>
+          <w:tab w:val="left" w:pos="12824"/>
+          <w:tab w:val="left" w:pos="13740"/>
+          <w:tab w:val="left" w:pos="14656"/>
+        </w:tabs>
+        <w:rPr>
+          <w:rFonts w:ascii="宋体" w:hAnsi="宋体" w:eastAsia="宋体" w:cs="宋体"/>
+          <w:color w:val="000000"/>
+        </w:rPr>
+      </w:pPr>
+      <w:r>
+        <w:rPr>
+          <w:rFonts w:ascii="宋体" w:hAnsi="宋体" w:eastAsia="宋体" w:cs="宋体"/>
+          <w:color w:val="000000"/>
+        </w:rPr>
+        <w:t>------------------------------------------------------</w:t>
+      </w:r>
+    </w:p>
+    <w:p>
+      <w:pPr>
+        <w:rPr>
+          <w:rFonts w:ascii="宋体" w:hAnsi="宋体" w:eastAsia="宋体" w:cs="宋体"/>
+          <w:color w:val="000000"/>
+        </w:rPr>
+      </w:pPr>
+    </w:p>
+    <w:p>
+      <w:pPr>
+        <w:rPr>
+          <w:rFonts w:ascii="宋体" w:hAnsi="宋体" w:eastAsia="宋体" w:cs="宋体"/>
+          <w:color w:val="000000"/>
+        </w:rPr>
+      </w:pPr>
+      <w:r>
+        <w:rPr>
+          <w:rFonts w:ascii="宋体" w:hAnsi="宋体" w:eastAsia="宋体" w:cs="宋体"/>
+          <w:color w:val="000000"/>
+        </w:rPr>
         <w:t>2020/08/27</w:t>
-      </w:r>
-      <w:r>
-        <w:rPr>
-          <w:rFonts w:ascii="宋体" w:hAnsi="宋体" w:eastAsia="宋体" w:cs="宋体"/>
-          <w:color w:val="000000"/>
-        </w:rPr>
-        <w:t xml:space="preserve"> 14:59:54</w:t>
-      </w:r>
-    </w:p>
-    <w:p>
-      <w:pPr>
-        <w:tabs>
-          <w:tab w:val="left" w:pos="916"/>
-          <w:tab w:val="left" w:pos="1950"/>
-          <w:tab w:val="left" w:pos="2748"/>
-          <w:tab w:val="left" w:pos="3664"/>
-          <w:tab w:val="left" w:pos="4580"/>
-          <w:tab w:val="left" w:pos="5496"/>
-          <w:tab w:val="left" w:pos="6412"/>
-          <w:tab w:val="left" w:pos="7328"/>
-          <w:tab w:val="left" w:pos="8244"/>
-          <w:tab w:val="left" w:pos="9160"/>
-          <w:tab w:val="left" w:pos="10076"/>
-          <w:tab w:val="left" w:pos="10992"/>
-          <w:tab w:val="left" w:pos="11908"/>
-          <w:tab w:val="left" w:pos="12824"/>
-          <w:tab w:val="left" w:pos="13740"/>
-          <w:tab w:val="left" w:pos="14656"/>
-        </w:tabs>
-        <w:rPr>
-          <w:rFonts w:ascii="宋体" w:hAnsi="宋体" w:eastAsia="宋体" w:cs="宋体"/>
-          <w:color w:val="000000"/>
-        </w:rPr>
-      </w:pPr>
-    </w:p>
-    <w:p>
-      <w:pPr>
-        <w:tabs>
-          <w:tab w:val="left" w:pos="916"/>
-          <w:tab w:val="left" w:pos="1950"/>
-          <w:tab w:val="left" w:pos="2748"/>
-          <w:tab w:val="left" w:pos="3664"/>
-          <w:tab w:val="left" w:pos="4580"/>
-          <w:tab w:val="left" w:pos="5496"/>
-          <w:tab w:val="left" w:pos="6412"/>
-          <w:tab w:val="left" w:pos="7328"/>
-          <w:tab w:val="left" w:pos="8244"/>
-          <w:tab w:val="left" w:pos="9160"/>
-          <w:tab w:val="left" w:pos="10076"/>
-          <w:tab w:val="left" w:pos="10992"/>
-          <w:tab w:val="left" w:pos="11908"/>
-          <w:tab w:val="left" w:pos="12824"/>
-          <w:tab w:val="left" w:pos="13740"/>
-          <w:tab w:val="left" w:pos="14656"/>
-        </w:tabs>
-        <w:rPr>
-          <w:rFonts w:ascii="宋体" w:hAnsi="宋体" w:eastAsia="宋体" w:cs="宋体"/>
-          <w:color w:val="000000"/>
-        </w:rPr>
-      </w:pPr>
-      <w:r>
-        <w:rPr>
-          <w:rFonts w:ascii="宋体" w:hAnsi="宋体" w:eastAsia="宋体" w:cs="宋体"/>
-          <w:color w:val="000000"/>
-        </w:rPr>
-        <w:t>release date:</w:t>
-      </w:r>
-      <w:r>
-        <w:rPr>
-          <w:rFonts w:ascii="宋体" w:hAnsi="宋体" w:eastAsia="宋体" w:cs="宋体"/>
-          <w:color w:val="000000"/>
-        </w:rPr>
-        <w:tab/>
-      </w:r>
-      <w:r>
-        <w:rPr>
-          <w:rFonts w:ascii="宋体" w:hAnsi="宋体" w:eastAsia="宋体" w:cs="宋体"/>
-          <w:color w:val="000000"/>
-        </w:rPr>
-        <w:t>2020/08/27</w:t>
-      </w:r>
-    </w:p>
-    <w:p>
-      <w:pPr>
-        <w:tabs>
-          <w:tab w:val="left" w:pos="916"/>
-          <w:tab w:val="left" w:pos="1950"/>
-          <w:tab w:val="left" w:pos="2748"/>
-          <w:tab w:val="left" w:pos="3664"/>
-          <w:tab w:val="left" w:pos="4580"/>
-          <w:tab w:val="left" w:pos="5496"/>
-          <w:tab w:val="left" w:pos="6412"/>
-          <w:tab w:val="left" w:pos="7328"/>
-          <w:tab w:val="left" w:pos="8244"/>
-          <w:tab w:val="left" w:pos="9160"/>
-          <w:tab w:val="left" w:pos="10076"/>
-          <w:tab w:val="left" w:pos="10992"/>
-          <w:tab w:val="left" w:pos="11908"/>
-          <w:tab w:val="left" w:pos="12824"/>
-          <w:tab w:val="left" w:pos="13740"/>
-          <w:tab w:val="left" w:pos="14656"/>
-        </w:tabs>
-        <w:rPr>
-          <w:rFonts w:ascii="宋体" w:hAnsi="宋体" w:eastAsia="宋体" w:cs="宋体"/>
-          <w:color w:val="000000"/>
-        </w:rPr>
-      </w:pPr>
-    </w:p>
-    <w:p>
-      <w:pPr>
-        <w:rPr>
-          <w:rFonts w:hint="eastAsia" w:ascii="宋体" w:hAnsi="宋体" w:eastAsia="宋体" w:cs="宋体"/>
-          <w:color w:val="000000"/>
-          <w:lang w:val="en-US" w:eastAsia="zh-CN"/>
-        </w:rPr>
-      </w:pPr>
-      <w:r>
-        <w:rPr>
-          <w:rFonts w:hint="eastAsia" w:ascii="宋体" w:hAnsi="宋体" w:eastAsia="宋体" w:cs="宋体"/>
-          <w:color w:val="000000"/>
-          <w:lang w:val="en-US" w:eastAsia="zh-CN"/>
-        </w:rPr>
-        <w:t>更新日志：</w:t>
-      </w:r>
-    </w:p>
-    <w:p>
-      <w:pPr>
-        <w:rPr>
-          <w:rFonts w:hint="eastAsia" w:ascii="宋体" w:hAnsi="宋体" w:eastAsia="宋体" w:cs="宋体"/>
-          <w:color w:val="000000"/>
-          <w:lang w:eastAsia="zh-CN"/>
-        </w:rPr>
-      </w:pPr>
-      <w:r>
-        <w:rPr>
-          <w:rFonts w:hint="default" w:ascii="宋体" w:hAnsi="宋体" w:eastAsia="宋体" w:cs="宋体"/>
-          <w:color w:val="000000"/>
-          <w:lang w:eastAsia="zh-CN"/>
-        </w:rPr>
-        <w:t>1.修复添加cypress设备时crash的bug。</w:t>
-      </w:r>
-    </w:p>
-    <w:p>
-      <w:pPr>
-        <w:rPr>
-          <w:rFonts w:hint="eastAsia" w:ascii="宋体" w:hAnsi="宋体" w:eastAsia="宋体" w:cs="宋体"/>
-          <w:color w:val="000000"/>
-          <w:lang w:val="en-US" w:eastAsia="zh-CN"/>
-        </w:rPr>
-      </w:pPr>
-      <w:r>
-        <w:rPr>
-          <w:rFonts w:hint="default" w:ascii="宋体" w:hAnsi="宋体" w:eastAsia="宋体" w:cs="宋体"/>
-          <w:color w:val="000000"/>
-          <w:lang w:eastAsia="zh-CN"/>
-        </w:rPr>
-        <w:t>2</w:t>
-      </w:r>
-      <w:r>
-        <w:rPr>
-          <w:rFonts w:hint="eastAsia" w:ascii="宋体" w:hAnsi="宋体" w:eastAsia="宋体" w:cs="宋体"/>
-          <w:color w:val="000000"/>
-          <w:lang w:val="en-US" w:eastAsia="zh-CN"/>
-        </w:rPr>
-        <w:t>.</w:t>
-      </w:r>
-      <w:r>
-        <w:rPr>
-          <w:rFonts w:hint="default" w:ascii="宋体" w:hAnsi="宋体" w:eastAsia="宋体" w:cs="宋体"/>
-          <w:color w:val="000000"/>
-          <w:lang w:eastAsia="zh-CN"/>
-        </w:rPr>
-        <w:t>修复添加cypress设备成功率低的问题</w:t>
-      </w:r>
-      <w:r>
-        <w:rPr>
-          <w:rFonts w:hint="eastAsia" w:ascii="宋体" w:hAnsi="宋体" w:eastAsia="宋体" w:cs="宋体"/>
-          <w:color w:val="000000"/>
-          <w:lang w:val="en-US" w:eastAsia="zh-CN"/>
-        </w:rPr>
-        <w:t>。</w:t>
-      </w:r>
-    </w:p>
-    <w:p>
-      <w:pPr>
-        <w:rPr>
-          <w:rFonts w:hint="eastAsia" w:ascii="宋体" w:hAnsi="宋体" w:eastAsia="宋体" w:cs="宋体"/>
-          <w:color w:val="000000"/>
-          <w:lang w:val="en-US" w:eastAsia="zh-CN"/>
-        </w:rPr>
-      </w:pPr>
-    </w:p>
-    <w:p>
-      <w:pPr>
-        <w:rPr>
-          <w:rFonts w:hint="eastAsia" w:ascii="宋体" w:hAnsi="宋体" w:eastAsia="宋体" w:cs="宋体"/>
-          <w:color w:val="000000"/>
-          <w:lang w:val="en-US" w:eastAsia="zh-CN"/>
-        </w:rPr>
-      </w:pPr>
-      <w:r>
-        <w:rPr>
-          <w:rFonts w:hint="eastAsia" w:ascii="宋体" w:hAnsi="宋体" w:eastAsia="宋体" w:cs="宋体"/>
-          <w:color w:val="000000"/>
-          <w:lang w:val="en-US" w:eastAsia="zh-CN"/>
-        </w:rPr>
-        <w:t>release note:</w:t>
-      </w:r>
-    </w:p>
-    <w:p>
-      <w:pPr>
-        <w:rPr>
-          <w:rFonts w:hint="eastAsia" w:ascii="宋体" w:hAnsi="宋体" w:eastAsia="宋体" w:cs="宋体"/>
-          <w:color w:val="000000"/>
-          <w:lang w:val="en-US" w:eastAsia="zh-CN"/>
-        </w:rPr>
-      </w:pPr>
-      <w:r>
-        <w:rPr>
-          <w:rFonts w:hint="default" w:ascii="宋体" w:hAnsi="宋体" w:eastAsia="宋体" w:cs="宋体"/>
-          <w:color w:val="000000"/>
-          <w:lang w:val="en-US" w:eastAsia="zh-CN"/>
-        </w:rPr>
-        <w:t>1.</w:t>
-      </w:r>
-      <w:r>
-        <w:rPr>
-          <w:rFonts w:hint="eastAsia" w:ascii="宋体" w:hAnsi="宋体" w:eastAsia="宋体" w:cs="宋体"/>
-          <w:color w:val="000000"/>
-          <w:lang w:val="en-US" w:eastAsia="zh-CN"/>
-        </w:rPr>
-        <w:t xml:space="preserve">fix: </w:t>
-      </w:r>
-      <w:r>
-        <w:rPr>
-          <w:rFonts w:hint="default" w:ascii="宋体" w:hAnsi="宋体" w:eastAsia="宋体" w:cs="宋体"/>
-          <w:color w:val="000000"/>
-          <w:lang w:eastAsia="zh-CN"/>
-        </w:rPr>
-        <w:t>fix the crash bug when add cypress device</w:t>
-      </w:r>
-      <w:r>
-        <w:rPr>
-          <w:rFonts w:hint="eastAsia" w:ascii="宋体" w:hAnsi="宋体" w:eastAsia="宋体" w:cs="宋体"/>
-          <w:color w:val="000000"/>
-          <w:lang w:val="en-US" w:eastAsia="zh-CN"/>
-        </w:rPr>
-        <w:t>.</w:t>
-      </w:r>
-    </w:p>
-    <w:p>
-      <w:r>
-        <w:rPr>
-          <w:rFonts w:hint="default" w:ascii="宋体" w:hAnsi="宋体" w:eastAsia="宋体" w:cs="宋体"/>
-          <w:color w:val="000000"/>
-          <w:lang w:val="en-US" w:eastAsia="zh-CN"/>
-        </w:rPr>
-        <w:t>2</w:t>
-      </w:r>
-      <w:r>
-        <w:rPr>
-          <w:rFonts w:hint="eastAsia" w:ascii="宋体" w:hAnsi="宋体" w:eastAsia="宋体" w:cs="宋体"/>
-          <w:color w:val="000000"/>
-          <w:lang w:val="en-US" w:eastAsia="zh-CN"/>
-        </w:rPr>
-        <w:t>.</w:t>
-      </w:r>
-      <w:r>
-        <w:rPr>
-          <w:rFonts w:hint="default" w:ascii="宋体" w:hAnsi="宋体" w:eastAsia="宋体" w:cs="宋体"/>
-          <w:color w:val="000000"/>
-          <w:lang w:val="en-US" w:eastAsia="zh-CN"/>
-        </w:rPr>
-        <w:t xml:space="preserve">fix: </w:t>
-      </w:r>
-      <w:r>
-        <w:rPr>
-          <w:rFonts w:hint="default" w:ascii="宋体" w:hAnsi="宋体" w:eastAsia="宋体" w:cs="宋体"/>
-          <w:color w:val="000000"/>
-          <w:lang w:eastAsia="zh-CN"/>
-        </w:rPr>
-        <w:t>i</w:t>
-      </w:r>
-      <w:r>
-        <w:rPr>
-          <w:rFonts w:hint="default" w:ascii="宋体" w:hAnsi="宋体" w:eastAsia="宋体" w:cs="宋体"/>
-          <w:color w:val="000000"/>
-          <w:lang w:val="en-US" w:eastAsia="zh-CN"/>
-        </w:rPr>
-        <w:t xml:space="preserve">ncrease the success rate of adding </w:t>
-      </w:r>
-      <w:r>
-        <w:rPr>
-          <w:rFonts w:hint="default" w:ascii="宋体" w:hAnsi="宋体" w:eastAsia="宋体" w:cs="宋体"/>
-          <w:color w:val="000000"/>
-          <w:lang w:eastAsia="zh-CN"/>
-        </w:rPr>
-        <w:t xml:space="preserve">cypress </w:t>
-      </w:r>
-      <w:r>
-        <w:rPr>
-          <w:rFonts w:hint="default" w:ascii="宋体" w:hAnsi="宋体" w:eastAsia="宋体" w:cs="宋体"/>
-          <w:color w:val="000000"/>
-          <w:lang w:val="en-US" w:eastAsia="zh-CN"/>
-        </w:rPr>
-        <w:t>devices.</w:t>
-      </w:r>
-    </w:p>
-    <w:p>
-      <w:pPr>
-        <w:rPr>
-          <w:rFonts w:ascii="宋体" w:hAnsi="宋体" w:eastAsia="宋体" w:cs="宋体"/>
-          <w:color w:val="000000"/>
-        </w:rPr>
-      </w:pPr>
-    </w:p>
-    <w:p>
-      <w:pPr>
-        <w:rPr>
-          <w:rFonts w:ascii="宋体" w:hAnsi="宋体" w:eastAsia="宋体" w:cs="宋体"/>
-          <w:color w:val="000000"/>
-        </w:rPr>
-      </w:pPr>
-    </w:p>
-    <w:p>
-      <w:pPr>
-        <w:rPr>
-          <w:rFonts w:ascii="宋体" w:hAnsi="宋体" w:eastAsia="宋体" w:cs="宋体"/>
-          <w:color w:val="000000"/>
-        </w:rPr>
-      </w:pPr>
-      <w:r>
-        <w:rPr>
-          <w:rFonts w:ascii="宋体" w:hAnsi="宋体" w:eastAsia="宋体" w:cs="宋体"/>
-          <w:color w:val="000000"/>
-        </w:rPr>
-        <w:t>2020/07/31</w:t>
       </w:r>
     </w:p>
     <w:p>
@@ -833,6 +1193,565 @@
           <w:rFonts w:ascii="宋体" w:hAnsi="宋体" w:eastAsia="宋体" w:cs="宋体"/>
           <w:color w:val="000000"/>
         </w:rPr>
+        <w:t>3.2.3 beta</w:t>
+      </w:r>
+    </w:p>
+    <w:p>
+      <w:pPr>
+        <w:tabs>
+          <w:tab w:val="left" w:pos="916"/>
+          <w:tab w:val="left" w:pos="1950"/>
+          <w:tab w:val="left" w:pos="2748"/>
+          <w:tab w:val="left" w:pos="3664"/>
+          <w:tab w:val="left" w:pos="4580"/>
+          <w:tab w:val="left" w:pos="5496"/>
+          <w:tab w:val="left" w:pos="6412"/>
+          <w:tab w:val="left" w:pos="7328"/>
+          <w:tab w:val="left" w:pos="8244"/>
+          <w:tab w:val="left" w:pos="9160"/>
+          <w:tab w:val="left" w:pos="10076"/>
+          <w:tab w:val="left" w:pos="10992"/>
+          <w:tab w:val="left" w:pos="11908"/>
+          <w:tab w:val="left" w:pos="12824"/>
+          <w:tab w:val="left" w:pos="13740"/>
+          <w:tab w:val="left" w:pos="14656"/>
+        </w:tabs>
+        <w:rPr>
+          <w:rFonts w:ascii="宋体" w:hAnsi="宋体" w:eastAsia="宋体" w:cs="宋体"/>
+          <w:color w:val="000000"/>
+        </w:rPr>
+      </w:pPr>
+    </w:p>
+    <w:p>
+      <w:pPr>
+        <w:tabs>
+          <w:tab w:val="left" w:pos="916"/>
+          <w:tab w:val="left" w:pos="1950"/>
+          <w:tab w:val="left" w:pos="2748"/>
+          <w:tab w:val="left" w:pos="3664"/>
+          <w:tab w:val="left" w:pos="4580"/>
+          <w:tab w:val="left" w:pos="5496"/>
+          <w:tab w:val="left" w:pos="6412"/>
+          <w:tab w:val="left" w:pos="7328"/>
+          <w:tab w:val="left" w:pos="8244"/>
+          <w:tab w:val="left" w:pos="9160"/>
+          <w:tab w:val="left" w:pos="10076"/>
+          <w:tab w:val="left" w:pos="10992"/>
+          <w:tab w:val="left" w:pos="11908"/>
+          <w:tab w:val="left" w:pos="12824"/>
+          <w:tab w:val="left" w:pos="13740"/>
+          <w:tab w:val="left" w:pos="14656"/>
+        </w:tabs>
+        <w:rPr>
+          <w:rFonts w:ascii="宋体" w:hAnsi="宋体" w:eastAsia="宋体" w:cs="宋体"/>
+          <w:color w:val="000000"/>
+        </w:rPr>
+      </w:pPr>
+      <w:r>
+        <w:rPr>
+          <w:rFonts w:ascii="宋体" w:hAnsi="宋体" w:eastAsia="宋体" w:cs="宋体"/>
+          <w:color w:val="000000"/>
+        </w:rPr>
+        <w:t>gittime:</w:t>
+      </w:r>
+      <w:r>
+        <w:rPr>
+          <w:rFonts w:ascii="宋体" w:hAnsi="宋体" w:eastAsia="宋体" w:cs="宋体"/>
+          <w:color w:val="000000"/>
+        </w:rPr>
+        <w:tab/>
+      </w:r>
+      <w:r>
+        <w:rPr>
+          <w:rFonts w:ascii="宋体" w:hAnsi="宋体" w:eastAsia="宋体" w:cs="宋体"/>
+          <w:color w:val="000000"/>
+        </w:rPr>
+        <w:t>2020/08/27 14:59:54</w:t>
+      </w:r>
+    </w:p>
+    <w:p>
+      <w:pPr>
+        <w:tabs>
+          <w:tab w:val="left" w:pos="916"/>
+          <w:tab w:val="left" w:pos="1950"/>
+          <w:tab w:val="left" w:pos="2748"/>
+          <w:tab w:val="left" w:pos="3664"/>
+          <w:tab w:val="left" w:pos="4580"/>
+          <w:tab w:val="left" w:pos="5496"/>
+          <w:tab w:val="left" w:pos="6412"/>
+          <w:tab w:val="left" w:pos="7328"/>
+          <w:tab w:val="left" w:pos="8244"/>
+          <w:tab w:val="left" w:pos="9160"/>
+          <w:tab w:val="left" w:pos="10076"/>
+          <w:tab w:val="left" w:pos="10992"/>
+          <w:tab w:val="left" w:pos="11908"/>
+          <w:tab w:val="left" w:pos="12824"/>
+          <w:tab w:val="left" w:pos="13740"/>
+          <w:tab w:val="left" w:pos="14656"/>
+        </w:tabs>
+        <w:rPr>
+          <w:rFonts w:ascii="宋体" w:hAnsi="宋体" w:eastAsia="宋体" w:cs="宋体"/>
+          <w:color w:val="000000"/>
+        </w:rPr>
+      </w:pPr>
+    </w:p>
+    <w:p>
+      <w:pPr>
+        <w:tabs>
+          <w:tab w:val="left" w:pos="916"/>
+          <w:tab w:val="left" w:pos="1950"/>
+          <w:tab w:val="left" w:pos="2748"/>
+          <w:tab w:val="left" w:pos="3664"/>
+          <w:tab w:val="left" w:pos="4580"/>
+          <w:tab w:val="left" w:pos="5496"/>
+          <w:tab w:val="left" w:pos="6412"/>
+          <w:tab w:val="left" w:pos="7328"/>
+          <w:tab w:val="left" w:pos="8244"/>
+          <w:tab w:val="left" w:pos="9160"/>
+          <w:tab w:val="left" w:pos="10076"/>
+          <w:tab w:val="left" w:pos="10992"/>
+          <w:tab w:val="left" w:pos="11908"/>
+          <w:tab w:val="left" w:pos="12824"/>
+          <w:tab w:val="left" w:pos="13740"/>
+          <w:tab w:val="left" w:pos="14656"/>
+        </w:tabs>
+        <w:rPr>
+          <w:rFonts w:ascii="宋体" w:hAnsi="宋体" w:eastAsia="宋体" w:cs="宋体"/>
+          <w:color w:val="000000"/>
+        </w:rPr>
+      </w:pPr>
+      <w:r>
+        <w:rPr>
+          <w:rFonts w:ascii="宋体" w:hAnsi="宋体" w:eastAsia="宋体" w:cs="宋体"/>
+          <w:color w:val="000000"/>
+        </w:rPr>
+        <w:t>release date:</w:t>
+      </w:r>
+      <w:r>
+        <w:rPr>
+          <w:rFonts w:ascii="宋体" w:hAnsi="宋体" w:eastAsia="宋体" w:cs="宋体"/>
+          <w:color w:val="000000"/>
+        </w:rPr>
+        <w:tab/>
+      </w:r>
+      <w:r>
+        <w:rPr>
+          <w:rFonts w:ascii="宋体" w:hAnsi="宋体" w:eastAsia="宋体" w:cs="宋体"/>
+          <w:color w:val="000000"/>
+        </w:rPr>
+        <w:t>2020/08/27</w:t>
+      </w:r>
+    </w:p>
+    <w:p>
+      <w:pPr>
+        <w:tabs>
+          <w:tab w:val="left" w:pos="916"/>
+          <w:tab w:val="left" w:pos="1950"/>
+          <w:tab w:val="left" w:pos="2748"/>
+          <w:tab w:val="left" w:pos="3664"/>
+          <w:tab w:val="left" w:pos="4580"/>
+          <w:tab w:val="left" w:pos="5496"/>
+          <w:tab w:val="left" w:pos="6412"/>
+          <w:tab w:val="left" w:pos="7328"/>
+          <w:tab w:val="left" w:pos="8244"/>
+          <w:tab w:val="left" w:pos="9160"/>
+          <w:tab w:val="left" w:pos="10076"/>
+          <w:tab w:val="left" w:pos="10992"/>
+          <w:tab w:val="left" w:pos="11908"/>
+          <w:tab w:val="left" w:pos="12824"/>
+          <w:tab w:val="left" w:pos="13740"/>
+          <w:tab w:val="left" w:pos="14656"/>
+        </w:tabs>
+        <w:rPr>
+          <w:rFonts w:ascii="宋体" w:hAnsi="宋体" w:eastAsia="宋体" w:cs="宋体"/>
+          <w:color w:val="000000"/>
+        </w:rPr>
+      </w:pPr>
+    </w:p>
+    <w:p>
+      <w:pPr>
+        <w:rPr>
+          <w:rFonts w:hint="eastAsia" w:ascii="宋体" w:hAnsi="宋体" w:eastAsia="宋体" w:cs="宋体"/>
+          <w:color w:val="000000"/>
+          <w:lang w:val="en-US" w:eastAsia="zh-CN"/>
+        </w:rPr>
+      </w:pPr>
+      <w:r>
+        <w:rPr>
+          <w:rFonts w:hint="eastAsia" w:ascii="宋体" w:hAnsi="宋体" w:eastAsia="宋体" w:cs="宋体"/>
+          <w:color w:val="000000"/>
+          <w:lang w:val="en-US" w:eastAsia="zh-CN"/>
+        </w:rPr>
+        <w:t>更新日志：</w:t>
+      </w:r>
+    </w:p>
+    <w:p>
+      <w:pPr>
+        <w:rPr>
+          <w:rFonts w:hint="eastAsia" w:ascii="宋体" w:hAnsi="宋体" w:eastAsia="宋体" w:cs="宋体"/>
+          <w:color w:val="000000"/>
+          <w:lang w:eastAsia="zh-CN"/>
+        </w:rPr>
+      </w:pPr>
+      <w:r>
+        <w:rPr>
+          <w:rFonts w:hint="default" w:ascii="宋体" w:hAnsi="宋体" w:eastAsia="宋体" w:cs="宋体"/>
+          <w:color w:val="000000"/>
+          <w:lang w:eastAsia="zh-CN"/>
+        </w:rPr>
+        <w:t>1.修复添加cypress设备时crash的bug。</w:t>
+      </w:r>
+    </w:p>
+    <w:p>
+      <w:pPr>
+        <w:rPr>
+          <w:rFonts w:hint="eastAsia" w:ascii="宋体" w:hAnsi="宋体" w:eastAsia="宋体" w:cs="宋体"/>
+          <w:color w:val="000000"/>
+          <w:lang w:val="en-US" w:eastAsia="zh-CN"/>
+        </w:rPr>
+      </w:pPr>
+      <w:r>
+        <w:rPr>
+          <w:rFonts w:hint="default" w:ascii="宋体" w:hAnsi="宋体" w:eastAsia="宋体" w:cs="宋体"/>
+          <w:color w:val="000000"/>
+          <w:lang w:eastAsia="zh-CN"/>
+        </w:rPr>
+        <w:t>2</w:t>
+      </w:r>
+      <w:r>
+        <w:rPr>
+          <w:rFonts w:hint="eastAsia" w:ascii="宋体" w:hAnsi="宋体" w:eastAsia="宋体" w:cs="宋体"/>
+          <w:color w:val="000000"/>
+          <w:lang w:val="en-US" w:eastAsia="zh-CN"/>
+        </w:rPr>
+        <w:t>.</w:t>
+      </w:r>
+      <w:r>
+        <w:rPr>
+          <w:rFonts w:hint="default" w:ascii="宋体" w:hAnsi="宋体" w:eastAsia="宋体" w:cs="宋体"/>
+          <w:color w:val="000000"/>
+          <w:lang w:eastAsia="zh-CN"/>
+        </w:rPr>
+        <w:t>修复添加cypress设备成功率低的问题</w:t>
+      </w:r>
+      <w:r>
+        <w:rPr>
+          <w:rFonts w:hint="eastAsia" w:ascii="宋体" w:hAnsi="宋体" w:eastAsia="宋体" w:cs="宋体"/>
+          <w:color w:val="000000"/>
+          <w:lang w:val="en-US" w:eastAsia="zh-CN"/>
+        </w:rPr>
+        <w:t>。</w:t>
+      </w:r>
+    </w:p>
+    <w:p>
+      <w:pPr>
+        <w:rPr>
+          <w:rFonts w:hint="eastAsia" w:ascii="宋体" w:hAnsi="宋体" w:eastAsia="宋体" w:cs="宋体"/>
+          <w:color w:val="000000"/>
+          <w:lang w:val="en-US" w:eastAsia="zh-CN"/>
+        </w:rPr>
+      </w:pPr>
+    </w:p>
+    <w:p>
+      <w:pPr>
+        <w:rPr>
+          <w:rFonts w:hint="eastAsia" w:ascii="宋体" w:hAnsi="宋体" w:eastAsia="宋体" w:cs="宋体"/>
+          <w:color w:val="000000"/>
+          <w:lang w:val="en-US" w:eastAsia="zh-CN"/>
+        </w:rPr>
+      </w:pPr>
+      <w:r>
+        <w:rPr>
+          <w:rFonts w:hint="eastAsia" w:ascii="宋体" w:hAnsi="宋体" w:eastAsia="宋体" w:cs="宋体"/>
+          <w:color w:val="000000"/>
+          <w:lang w:val="en-US" w:eastAsia="zh-CN"/>
+        </w:rPr>
+        <w:t>release note:</w:t>
+      </w:r>
+    </w:p>
+    <w:p>
+      <w:pPr>
+        <w:rPr>
+          <w:rFonts w:hint="eastAsia" w:ascii="宋体" w:hAnsi="宋体" w:eastAsia="宋体" w:cs="宋体"/>
+          <w:color w:val="000000"/>
+          <w:lang w:val="en-US" w:eastAsia="zh-CN"/>
+        </w:rPr>
+      </w:pPr>
+      <w:r>
+        <w:rPr>
+          <w:rFonts w:hint="default" w:ascii="宋体" w:hAnsi="宋体" w:eastAsia="宋体" w:cs="宋体"/>
+          <w:color w:val="000000"/>
+          <w:lang w:val="en-US" w:eastAsia="zh-CN"/>
+        </w:rPr>
+        <w:t>1.</w:t>
+      </w:r>
+      <w:r>
+        <w:rPr>
+          <w:rFonts w:hint="eastAsia" w:ascii="宋体" w:hAnsi="宋体" w:eastAsia="宋体" w:cs="宋体"/>
+          <w:color w:val="000000"/>
+          <w:lang w:val="en-US" w:eastAsia="zh-CN"/>
+        </w:rPr>
+        <w:t xml:space="preserve">fix: </w:t>
+      </w:r>
+      <w:r>
+        <w:rPr>
+          <w:rFonts w:hint="default" w:ascii="宋体" w:hAnsi="宋体" w:eastAsia="宋体" w:cs="宋体"/>
+          <w:color w:val="000000"/>
+          <w:lang w:eastAsia="zh-CN"/>
+        </w:rPr>
+        <w:t>fix the crash bug when add cypress device</w:t>
+      </w:r>
+      <w:r>
+        <w:rPr>
+          <w:rFonts w:hint="eastAsia" w:ascii="宋体" w:hAnsi="宋体" w:eastAsia="宋体" w:cs="宋体"/>
+          <w:color w:val="000000"/>
+          <w:lang w:val="en-US" w:eastAsia="zh-CN"/>
+        </w:rPr>
+        <w:t>.</w:t>
+      </w:r>
+    </w:p>
+    <w:p>
+      <w:r>
+        <w:rPr>
+          <w:rFonts w:hint="default" w:ascii="宋体" w:hAnsi="宋体" w:eastAsia="宋体" w:cs="宋体"/>
+          <w:color w:val="000000"/>
+          <w:lang w:val="en-US" w:eastAsia="zh-CN"/>
+        </w:rPr>
+        <w:t>2</w:t>
+      </w:r>
+      <w:r>
+        <w:rPr>
+          <w:rFonts w:hint="eastAsia" w:ascii="宋体" w:hAnsi="宋体" w:eastAsia="宋体" w:cs="宋体"/>
+          <w:color w:val="000000"/>
+          <w:lang w:val="en-US" w:eastAsia="zh-CN"/>
+        </w:rPr>
+        <w:t>.</w:t>
+      </w:r>
+      <w:r>
+        <w:rPr>
+          <w:rFonts w:hint="default" w:ascii="宋体" w:hAnsi="宋体" w:eastAsia="宋体" w:cs="宋体"/>
+          <w:color w:val="000000"/>
+          <w:lang w:val="en-US" w:eastAsia="zh-CN"/>
+        </w:rPr>
+        <w:t xml:space="preserve">fix: </w:t>
+      </w:r>
+      <w:r>
+        <w:rPr>
+          <w:rFonts w:hint="default" w:ascii="宋体" w:hAnsi="宋体" w:eastAsia="宋体" w:cs="宋体"/>
+          <w:color w:val="000000"/>
+          <w:lang w:eastAsia="zh-CN"/>
+        </w:rPr>
+        <w:t>i</w:t>
+      </w:r>
+      <w:r>
+        <w:rPr>
+          <w:rFonts w:hint="default" w:ascii="宋体" w:hAnsi="宋体" w:eastAsia="宋体" w:cs="宋体"/>
+          <w:color w:val="000000"/>
+          <w:lang w:val="en-US" w:eastAsia="zh-CN"/>
+        </w:rPr>
+        <w:t xml:space="preserve">ncrease the success rate of adding </w:t>
+      </w:r>
+      <w:r>
+        <w:rPr>
+          <w:rFonts w:hint="default" w:ascii="宋体" w:hAnsi="宋体" w:eastAsia="宋体" w:cs="宋体"/>
+          <w:color w:val="000000"/>
+          <w:lang w:eastAsia="zh-CN"/>
+        </w:rPr>
+        <w:t xml:space="preserve">cypress </w:t>
+      </w:r>
+      <w:r>
+        <w:rPr>
+          <w:rFonts w:hint="default" w:ascii="宋体" w:hAnsi="宋体" w:eastAsia="宋体" w:cs="宋体"/>
+          <w:color w:val="000000"/>
+          <w:lang w:val="en-US" w:eastAsia="zh-CN"/>
+        </w:rPr>
+        <w:t>devices.</w:t>
+      </w:r>
+    </w:p>
+    <w:p>
+      <w:pPr>
+        <w:rPr>
+          <w:rFonts w:ascii="宋体" w:hAnsi="宋体" w:eastAsia="宋体" w:cs="宋体"/>
+          <w:color w:val="000000"/>
+        </w:rPr>
+      </w:pPr>
+    </w:p>
+    <w:p>
+      <w:pPr>
+        <w:rPr>
+          <w:rFonts w:ascii="宋体" w:hAnsi="宋体" w:eastAsia="宋体" w:cs="宋体"/>
+          <w:color w:val="000000"/>
+        </w:rPr>
+      </w:pPr>
+    </w:p>
+    <w:p>
+      <w:pPr>
+        <w:rPr>
+          <w:rFonts w:ascii="宋体" w:hAnsi="宋体" w:eastAsia="宋体" w:cs="宋体"/>
+          <w:color w:val="000000"/>
+        </w:rPr>
+      </w:pPr>
+      <w:r>
+        <w:rPr>
+          <w:rFonts w:ascii="宋体" w:hAnsi="宋体" w:eastAsia="宋体" w:cs="宋体"/>
+          <w:color w:val="000000"/>
+        </w:rPr>
+        <w:t>2020/07/31</w:t>
+      </w:r>
+    </w:p>
+    <w:p>
+      <w:pPr>
+        <w:pStyle w:val="3"/>
+        <w:rPr>
+          <w:kern w:val="0"/>
+        </w:rPr>
+      </w:pPr>
+      <w:r>
+        <w:rPr>
+          <w:rFonts w:hint="eastAsia"/>
+          <w:kern w:val="0"/>
+        </w:rPr>
+        <w:t>iOS</w:t>
+      </w:r>
+      <w:r>
+        <w:t xml:space="preserve"> </w:t>
+      </w:r>
+    </w:p>
+    <w:p>
+      <w:pPr>
+        <w:tabs>
+          <w:tab w:val="left" w:pos="916"/>
+          <w:tab w:val="left" w:pos="1950"/>
+          <w:tab w:val="left" w:pos="2748"/>
+          <w:tab w:val="left" w:pos="3664"/>
+          <w:tab w:val="left" w:pos="4580"/>
+          <w:tab w:val="left" w:pos="5496"/>
+          <w:tab w:val="left" w:pos="6412"/>
+          <w:tab w:val="left" w:pos="7328"/>
+          <w:tab w:val="left" w:pos="8244"/>
+          <w:tab w:val="left" w:pos="9160"/>
+          <w:tab w:val="left" w:pos="10076"/>
+          <w:tab w:val="left" w:pos="10992"/>
+          <w:tab w:val="left" w:pos="11908"/>
+          <w:tab w:val="left" w:pos="12824"/>
+          <w:tab w:val="left" w:pos="13740"/>
+          <w:tab w:val="left" w:pos="14656"/>
+        </w:tabs>
+        <w:rPr>
+          <w:rFonts w:ascii="宋体" w:hAnsi="宋体" w:eastAsia="宋体" w:cs="宋体"/>
+          <w:color w:val="000000"/>
+        </w:rPr>
+      </w:pPr>
+    </w:p>
+    <w:p>
+      <w:pPr>
+        <w:tabs>
+          <w:tab w:val="left" w:pos="916"/>
+          <w:tab w:val="left" w:pos="1950"/>
+          <w:tab w:val="left" w:pos="2748"/>
+          <w:tab w:val="left" w:pos="3664"/>
+          <w:tab w:val="left" w:pos="4580"/>
+          <w:tab w:val="left" w:pos="5496"/>
+          <w:tab w:val="left" w:pos="6412"/>
+          <w:tab w:val="left" w:pos="7328"/>
+          <w:tab w:val="left" w:pos="8244"/>
+          <w:tab w:val="left" w:pos="9160"/>
+          <w:tab w:val="left" w:pos="10076"/>
+          <w:tab w:val="left" w:pos="10992"/>
+          <w:tab w:val="left" w:pos="11908"/>
+          <w:tab w:val="left" w:pos="12824"/>
+          <w:tab w:val="left" w:pos="13740"/>
+          <w:tab w:val="left" w:pos="14656"/>
+        </w:tabs>
+        <w:rPr>
+          <w:rFonts w:ascii="宋体" w:hAnsi="宋体" w:eastAsia="宋体" w:cs="宋体"/>
+          <w:color w:val="000000"/>
+        </w:rPr>
+      </w:pPr>
+      <w:r>
+        <w:rPr>
+          <w:rFonts w:ascii="宋体" w:hAnsi="宋体" w:eastAsia="宋体" w:cs="宋体"/>
+          <w:color w:val="000000"/>
+        </w:rPr>
+        <w:t xml:space="preserve">git branch </w:t>
+      </w:r>
+      <w:r>
+        <w:rPr>
+          <w:rFonts w:hint="eastAsia"/>
+        </w:rPr>
+        <w:t>http://192.168.48.36/sdk_app/ble_mesh/telink_sig_mesh_sdk.git</w:t>
+      </w:r>
+    </w:p>
+    <w:p>
+      <w:pPr>
+        <w:tabs>
+          <w:tab w:val="left" w:pos="916"/>
+          <w:tab w:val="left" w:pos="1950"/>
+          <w:tab w:val="left" w:pos="2748"/>
+          <w:tab w:val="left" w:pos="3664"/>
+          <w:tab w:val="left" w:pos="4580"/>
+          <w:tab w:val="left" w:pos="5496"/>
+          <w:tab w:val="left" w:pos="6412"/>
+          <w:tab w:val="left" w:pos="7328"/>
+          <w:tab w:val="left" w:pos="8244"/>
+          <w:tab w:val="left" w:pos="9160"/>
+          <w:tab w:val="left" w:pos="10076"/>
+          <w:tab w:val="left" w:pos="10992"/>
+          <w:tab w:val="left" w:pos="11908"/>
+          <w:tab w:val="left" w:pos="12824"/>
+          <w:tab w:val="left" w:pos="13740"/>
+          <w:tab w:val="left" w:pos="14656"/>
+        </w:tabs>
+        <w:rPr>
+          <w:rFonts w:ascii="宋体" w:hAnsi="宋体" w:eastAsia="宋体" w:cs="宋体"/>
+          <w:color w:val="000000"/>
+        </w:rPr>
+      </w:pPr>
+    </w:p>
+    <w:p>
+      <w:pPr>
+        <w:tabs>
+          <w:tab w:val="left" w:pos="916"/>
+          <w:tab w:val="left" w:pos="1950"/>
+          <w:tab w:val="left" w:pos="2748"/>
+          <w:tab w:val="left" w:pos="3664"/>
+          <w:tab w:val="left" w:pos="4580"/>
+          <w:tab w:val="left" w:pos="5496"/>
+          <w:tab w:val="left" w:pos="6412"/>
+          <w:tab w:val="left" w:pos="7328"/>
+          <w:tab w:val="left" w:pos="8244"/>
+          <w:tab w:val="left" w:pos="9160"/>
+          <w:tab w:val="left" w:pos="10076"/>
+          <w:tab w:val="left" w:pos="10992"/>
+          <w:tab w:val="left" w:pos="11908"/>
+          <w:tab w:val="left" w:pos="12824"/>
+          <w:tab w:val="left" w:pos="13740"/>
+          <w:tab w:val="left" w:pos="14656"/>
+        </w:tabs>
+        <w:rPr>
+          <w:rFonts w:ascii="宋体" w:hAnsi="宋体" w:eastAsia="宋体" w:cs="宋体"/>
+          <w:color w:val="000000"/>
+        </w:rPr>
+      </w:pPr>
+      <w:r>
+        <w:rPr>
+          <w:rFonts w:ascii="宋体" w:hAnsi="宋体" w:eastAsia="宋体" w:cs="宋体"/>
+          <w:color w:val="000000"/>
+        </w:rPr>
+        <w:t>version:</w:t>
+      </w:r>
+      <w:r>
+        <w:rPr>
+          <w:rFonts w:ascii="宋体" w:hAnsi="宋体" w:eastAsia="宋体" w:cs="宋体"/>
+          <w:color w:val="000000"/>
+        </w:rPr>
+        <w:tab/>
+      </w:r>
+      <w:r>
+        <w:rPr>
+          <w:rFonts w:ascii="宋体" w:hAnsi="宋体" w:eastAsia="宋体" w:cs="宋体"/>
+          <w:color w:val="000000"/>
+        </w:rPr>
         <w:t>3.2.2</w:t>
       </w:r>
     </w:p>
@@ -906,14 +1825,7 @@
           <w:rFonts w:ascii="宋体" w:hAnsi="宋体" w:eastAsia="宋体" w:cs="宋体"/>
           <w:color w:val="000000"/>
         </w:rPr>
-        <w:t>2020/07/31</w:t>
-      </w:r>
-      <w:r>
-        <w:rPr>
-          <w:rFonts w:ascii="宋体" w:hAnsi="宋体" w:eastAsia="宋体" w:cs="宋体"/>
-          <w:color w:val="000000"/>
-        </w:rPr>
-        <w:t xml:space="preserve"> 20:19:19</w:t>
+        <w:t>2020/07/31 20:19:19</w:t>
       </w:r>
     </w:p>
     <w:p>
@@ -1625,14 +2537,7 @@
           <w:rFonts w:ascii="宋体" w:hAnsi="宋体" w:eastAsia="宋体" w:cs="宋体"/>
           <w:color w:val="000000"/>
         </w:rPr>
-        <w:t>2020/05/12</w:t>
-      </w:r>
-      <w:r>
-        <w:rPr>
-          <w:rFonts w:ascii="宋体" w:hAnsi="宋体" w:eastAsia="宋体" w:cs="宋体"/>
-          <w:color w:val="000000"/>
-        </w:rPr>
-        <w:t xml:space="preserve"> 18:27:50</w:t>
+        <w:t>2020/05/12 18:27:50</w:t>
       </w:r>
     </w:p>
     <w:p>
@@ -2224,43 +3129,34 @@
           <w:rFonts w:ascii="宋体" w:hAnsi="宋体" w:eastAsia="宋体" w:cs="宋体"/>
           <w:color w:val="000000"/>
         </w:rPr>
-        <w:t>2020/04/29</w:t>
-      </w:r>
-      <w:r>
-        <w:rPr>
-          <w:rFonts w:ascii="宋体" w:hAnsi="宋体" w:eastAsia="宋体" w:cs="宋体"/>
-          <w:color w:val="000000"/>
-        </w:rPr>
-        <w:t xml:space="preserve"> 19:41:55</w:t>
-      </w:r>
-    </w:p>
-    <w:p>
-      <w:pPr>
-        <w:tabs>
-          <w:tab w:val="left" w:pos="916"/>
-          <w:tab w:val="left" w:pos="1950"/>
-          <w:tab w:val="left" w:pos="2748"/>
-          <w:tab w:val="left" w:pos="3664"/>
-          <w:tab w:val="left" w:pos="4580"/>
-          <w:tab w:val="left" w:pos="5496"/>
-          <w:tab w:val="left" w:pos="6412"/>
-          <w:tab w:val="left" w:pos="7328"/>
-          <w:tab w:val="left" w:pos="8244"/>
-          <w:tab w:val="left" w:pos="9160"/>
-          <w:tab w:val="left" w:pos="10076"/>
-          <w:tab w:val="left" w:pos="10992"/>
-          <w:tab w:val="left" w:pos="11908"/>
-          <w:tab w:val="left" w:pos="12824"/>
-          <w:tab w:val="left" w:pos="13740"/>
-          <w:tab w:val="left" w:pos="14656"/>
-        </w:tabs>
-        <w:rPr>
-          <w:rFonts w:ascii="宋体" w:hAnsi="宋体" w:eastAsia="宋体" w:cs="宋体"/>
-          <w:color w:val="000000"/>
-        </w:rPr>
-      </w:pPr>
-      <w:bookmarkStart w:id="0" w:name="_GoBack"/>
-      <w:bookmarkEnd w:id="0"/>
+        <w:t>2020/04/29 19:41:55</w:t>
+      </w:r>
+    </w:p>
+    <w:p>
+      <w:pPr>
+        <w:tabs>
+          <w:tab w:val="left" w:pos="916"/>
+          <w:tab w:val="left" w:pos="1950"/>
+          <w:tab w:val="left" w:pos="2748"/>
+          <w:tab w:val="left" w:pos="3664"/>
+          <w:tab w:val="left" w:pos="4580"/>
+          <w:tab w:val="left" w:pos="5496"/>
+          <w:tab w:val="left" w:pos="6412"/>
+          <w:tab w:val="left" w:pos="7328"/>
+          <w:tab w:val="left" w:pos="8244"/>
+          <w:tab w:val="left" w:pos="9160"/>
+          <w:tab w:val="left" w:pos="10076"/>
+          <w:tab w:val="left" w:pos="10992"/>
+          <w:tab w:val="left" w:pos="11908"/>
+          <w:tab w:val="left" w:pos="12824"/>
+          <w:tab w:val="left" w:pos="13740"/>
+          <w:tab w:val="left" w:pos="14656"/>
+        </w:tabs>
+        <w:rPr>
+          <w:rFonts w:ascii="宋体" w:hAnsi="宋体" w:eastAsia="宋体" w:cs="宋体"/>
+          <w:color w:val="000000"/>
+        </w:rPr>
+      </w:pPr>
     </w:p>
     <w:p>
       <w:pPr>

</xml_diff>

<commit_message>
docs(ios): update release notes.
</commit_message>
<xml_diff>
--- a/app/ios/document/ReleaseNotes_Of_iOSDemoApp_For_TelinkSigMeshLib.docx
+++ b/app/ios/document/ReleaseNotes_Of_iOSDemoApp_For_TelinkSigMeshLib.docx
@@ -111,21 +111,28 @@
           <w:rFonts w:ascii="宋体" w:hAnsi="宋体" w:eastAsia="宋体" w:cs="宋体"/>
           <w:color w:val="000000"/>
         </w:rPr>
-        <w:t>2020/0</w:t>
-      </w:r>
-      <w:r>
-        <w:rPr>
-          <w:rFonts w:ascii="宋体" w:hAnsi="宋体" w:eastAsia="宋体" w:cs="宋体"/>
-          <w:color w:val="000000"/>
-        </w:rPr>
-        <w:t>9</w:t>
-      </w:r>
-      <w:r>
-        <w:rPr>
-          <w:rFonts w:ascii="宋体" w:hAnsi="宋体" w:eastAsia="宋体" w:cs="宋体"/>
-          <w:color w:val="000000"/>
-        </w:rPr>
-        <w:t>/27</w:t>
+        <w:t>2020/</w:t>
+      </w:r>
+      <w:r>
+        <w:rPr>
+          <w:rFonts w:ascii="宋体" w:hAnsi="宋体" w:eastAsia="宋体" w:cs="宋体"/>
+          <w:color w:val="000000"/>
+        </w:rPr>
+        <w:t>12</w:t>
+      </w:r>
+      <w:r>
+        <w:rPr>
+          <w:rFonts w:ascii="宋体" w:hAnsi="宋体" w:eastAsia="宋体" w:cs="宋体"/>
+          <w:color w:val="000000"/>
+        </w:rPr>
+        <w:t>/</w:t>
+      </w:r>
+      <w:r>
+        <w:rPr>
+          <w:rFonts w:ascii="宋体" w:hAnsi="宋体" w:eastAsia="宋体" w:cs="宋体"/>
+          <w:color w:val="000000"/>
+        </w:rPr>
+        <w:t>31</w:t>
       </w:r>
     </w:p>
     <w:p>
@@ -281,7 +288,28 @@
           <w:rFonts w:ascii="宋体" w:hAnsi="宋体" w:eastAsia="宋体" w:cs="宋体"/>
           <w:color w:val="000000"/>
         </w:rPr>
-        <w:t>3.2.3</w:t>
+        <w:t>3.</w:t>
+      </w:r>
+      <w:r>
+        <w:rPr>
+          <w:rFonts w:ascii="宋体" w:hAnsi="宋体" w:eastAsia="宋体" w:cs="宋体"/>
+          <w:color w:val="000000"/>
+        </w:rPr>
+        <w:t>3</w:t>
+      </w:r>
+      <w:r>
+        <w:rPr>
+          <w:rFonts w:ascii="宋体" w:hAnsi="宋体" w:eastAsia="宋体" w:cs="宋体"/>
+          <w:color w:val="000000"/>
+        </w:rPr>
+        <w:t>.</w:t>
+      </w:r>
+      <w:r>
+        <w:rPr>
+          <w:rFonts w:ascii="宋体" w:hAnsi="宋体" w:eastAsia="宋体" w:cs="宋体"/>
+          <w:color w:val="000000"/>
+        </w:rPr>
+        <w:t>0</w:t>
       </w:r>
     </w:p>
     <w:p>
@@ -354,42 +382,42 @@
           <w:rFonts w:ascii="宋体" w:hAnsi="宋体" w:eastAsia="宋体" w:cs="宋体"/>
           <w:color w:val="000000"/>
         </w:rPr>
-        <w:t>2020/0</w:t>
-      </w:r>
-      <w:r>
-        <w:rPr>
-          <w:rFonts w:ascii="宋体" w:hAnsi="宋体" w:eastAsia="宋体" w:cs="宋体"/>
-          <w:color w:val="000000"/>
-        </w:rPr>
-        <w:t>9</w:t>
-      </w:r>
-      <w:r>
-        <w:rPr>
-          <w:rFonts w:ascii="宋体" w:hAnsi="宋体" w:eastAsia="宋体" w:cs="宋体"/>
-          <w:color w:val="000000"/>
-        </w:rPr>
-        <w:t>/27 1</w:t>
-      </w:r>
-      <w:r>
-        <w:rPr>
-          <w:rFonts w:ascii="宋体" w:hAnsi="宋体" w:eastAsia="宋体" w:cs="宋体"/>
-          <w:color w:val="000000"/>
-        </w:rPr>
-        <w:t>5</w:t>
-      </w:r>
-      <w:r>
-        <w:rPr>
-          <w:rFonts w:ascii="宋体" w:hAnsi="宋体" w:eastAsia="宋体" w:cs="宋体"/>
-          <w:color w:val="000000"/>
-        </w:rPr>
-        <w:t>:5</w:t>
-      </w:r>
-      <w:r>
-        <w:rPr>
-          <w:rFonts w:ascii="宋体" w:hAnsi="宋体" w:eastAsia="宋体" w:cs="宋体"/>
-          <w:color w:val="000000"/>
-        </w:rPr>
-        <w:t>4</w:t>
+        <w:t>2020/</w:t>
+      </w:r>
+      <w:r>
+        <w:rPr>
+          <w:rFonts w:ascii="宋体" w:hAnsi="宋体" w:eastAsia="宋体" w:cs="宋体"/>
+          <w:color w:val="000000"/>
+        </w:rPr>
+        <w:t>12</w:t>
+      </w:r>
+      <w:r>
+        <w:rPr>
+          <w:rFonts w:ascii="宋体" w:hAnsi="宋体" w:eastAsia="宋体" w:cs="宋体"/>
+          <w:color w:val="000000"/>
+        </w:rPr>
+        <w:t>/</w:t>
+      </w:r>
+      <w:r>
+        <w:rPr>
+          <w:rFonts w:ascii="宋体" w:hAnsi="宋体" w:eastAsia="宋体" w:cs="宋体"/>
+          <w:color w:val="000000"/>
+        </w:rPr>
+        <w:t>30</w:t>
+      </w:r>
+      <w:r>
+        <w:rPr>
+          <w:rFonts w:ascii="宋体" w:hAnsi="宋体" w:eastAsia="宋体" w:cs="宋体"/>
+          <w:color w:val="000000"/>
+        </w:rPr>
+        <w:t xml:space="preserve"> 1</w:t>
+      </w:r>
+      <w:r>
+        <w:rPr>
+          <w:rFonts w:ascii="宋体" w:hAnsi="宋体" w:eastAsia="宋体" w:cs="宋体"/>
+          <w:color w:val="000000"/>
+        </w:rPr>
+        <w:t>8</w:t>
       </w:r>
       <w:r>
         <w:rPr>
@@ -403,7 +431,21 @@
           <w:rFonts w:ascii="宋体" w:hAnsi="宋体" w:eastAsia="宋体" w:cs="宋体"/>
           <w:color w:val="000000"/>
         </w:rPr>
-        <w:t>08</w:t>
+        <w:t>42</w:t>
+      </w:r>
+      <w:r>
+        <w:rPr>
+          <w:rFonts w:ascii="宋体" w:hAnsi="宋体" w:eastAsia="宋体" w:cs="宋体"/>
+          <w:color w:val="000000"/>
+        </w:rPr>
+        <w:t>:</w:t>
+      </w:r>
+      <w:r>
+        <w:rPr>
+          <w:rFonts w:ascii="宋体" w:hAnsi="宋体" w:eastAsia="宋体" w:cs="宋体"/>
+          <w:color w:val="000000"/>
+        </w:rPr>
+        <w:t>44</w:t>
       </w:r>
     </w:p>
     <w:p>
@@ -476,21 +518,28 @@
           <w:rFonts w:ascii="宋体" w:hAnsi="宋体" w:eastAsia="宋体" w:cs="宋体"/>
           <w:color w:val="000000"/>
         </w:rPr>
-        <w:t>2020/0</w:t>
-      </w:r>
-      <w:r>
-        <w:rPr>
-          <w:rFonts w:ascii="宋体" w:hAnsi="宋体" w:eastAsia="宋体" w:cs="宋体"/>
-          <w:color w:val="000000"/>
-        </w:rPr>
-        <w:t>9</w:t>
-      </w:r>
-      <w:r>
-        <w:rPr>
-          <w:rFonts w:ascii="宋体" w:hAnsi="宋体" w:eastAsia="宋体" w:cs="宋体"/>
-          <w:color w:val="000000"/>
-        </w:rPr>
-        <w:t>/27</w:t>
+        <w:t>2020/</w:t>
+      </w:r>
+      <w:r>
+        <w:rPr>
+          <w:rFonts w:ascii="宋体" w:hAnsi="宋体" w:eastAsia="宋体" w:cs="宋体"/>
+          <w:color w:val="000000"/>
+        </w:rPr>
+        <w:t>12</w:t>
+      </w:r>
+      <w:r>
+        <w:rPr>
+          <w:rFonts w:ascii="宋体" w:hAnsi="宋体" w:eastAsia="宋体" w:cs="宋体"/>
+          <w:color w:val="000000"/>
+        </w:rPr>
+        <w:t>/</w:t>
+      </w:r>
+      <w:r>
+        <w:rPr>
+          <w:rFonts w:ascii="宋体" w:hAnsi="宋体" w:eastAsia="宋体" w:cs="宋体"/>
+          <w:color w:val="000000"/>
+        </w:rPr>
+        <w:t>31</w:t>
       </w:r>
     </w:p>
     <w:p>
@@ -575,16 +624,16 @@
           <w:tab w:val="left" w:pos="14656"/>
         </w:tabs>
         <w:rPr>
-          <w:rFonts w:hint="eastAsia" w:ascii="宋体" w:hAnsi="宋体" w:eastAsia="宋体" w:cs="宋体"/>
-          <w:color w:val="000000"/>
-          <w:lang w:eastAsia="zh-CN"/>
-        </w:rPr>
-      </w:pPr>
-      <w:r>
-        <w:rPr>
-          <w:rFonts w:hint="default" w:ascii="宋体" w:hAnsi="宋体" w:eastAsia="宋体" w:cs="宋体"/>
-          <w:color w:val="000000"/>
-          <w:lang w:eastAsia="zh-CN"/>
+          <w:rFonts w:ascii="宋体" w:hAnsi="宋体" w:eastAsia="宋体" w:cs="宋体"/>
+          <w:color w:val="000000"/>
+          <w:lang w:val="en-US" w:eastAsia="zh-CN"/>
+        </w:rPr>
+      </w:pPr>
+      <w:r>
+        <w:rPr>
+          <w:rFonts w:ascii="宋体" w:hAnsi="宋体" w:eastAsia="宋体" w:cs="宋体"/>
+          <w:color w:val="000000"/>
+          <w:lang w:val="en-US" w:eastAsia="zh-CN"/>
         </w:rPr>
         <w:t>1.</w:t>
       </w:r>
@@ -594,91 +643,83 @@
           <w:color w:val="000000"/>
           <w:lang w:val="en-US" w:eastAsia="zh-CN"/>
         </w:rPr>
-        <w:t>breaking changes(ios): 移除C语言版本SDK。</w:t>
-      </w:r>
-    </w:p>
-    <w:p>
-      <w:pPr>
-        <w:tabs>
-          <w:tab w:val="left" w:pos="916"/>
-          <w:tab w:val="left" w:pos="1950"/>
-          <w:tab w:val="left" w:pos="2748"/>
-          <w:tab w:val="left" w:pos="3664"/>
-          <w:tab w:val="left" w:pos="4580"/>
-          <w:tab w:val="left" w:pos="5496"/>
-          <w:tab w:val="left" w:pos="6412"/>
-          <w:tab w:val="left" w:pos="7328"/>
-          <w:tab w:val="left" w:pos="8244"/>
-          <w:tab w:val="left" w:pos="9160"/>
-          <w:tab w:val="left" w:pos="10076"/>
-          <w:tab w:val="left" w:pos="10992"/>
-          <w:tab w:val="left" w:pos="11908"/>
-          <w:tab w:val="left" w:pos="12824"/>
-          <w:tab w:val="left" w:pos="13740"/>
-          <w:tab w:val="left" w:pos="14656"/>
-        </w:tabs>
-        <w:rPr>
-          <w:rFonts w:hint="eastAsia" w:ascii="宋体" w:hAnsi="宋体" w:eastAsia="宋体" w:cs="宋体"/>
-          <w:color w:val="000000"/>
-          <w:lang w:val="en-US" w:eastAsia="zh-CN"/>
-        </w:rPr>
-      </w:pPr>
-      <w:r>
-        <w:rPr>
-          <w:rFonts w:hint="default" w:ascii="宋体" w:hAnsi="宋体" w:eastAsia="宋体" w:cs="宋体"/>
-          <w:color w:val="000000"/>
-          <w:lang w:eastAsia="zh-CN"/>
-        </w:rPr>
-        <w:t>2</w:t>
-      </w:r>
-      <w:r>
-        <w:rPr>
-          <w:rFonts w:hint="eastAsia" w:ascii="宋体" w:hAnsi="宋体" w:eastAsia="宋体" w:cs="宋体"/>
-          <w:color w:val="000000"/>
-          <w:lang w:val="en-US" w:eastAsia="zh-CN"/>
-        </w:rPr>
-        <w:t>.</w:t>
-      </w:r>
-      <w:r>
-        <w:rPr>
-          <w:rFonts w:ascii="宋体" w:hAnsi="宋体" w:eastAsia="宋体" w:cs="宋体"/>
-          <w:color w:val="000000"/>
-          <w:lang w:val="en-US" w:eastAsia="zh-CN"/>
-        </w:rPr>
-        <w:t>fix(ios): 优化读取服务完成的判断逻辑。</w:t>
-      </w:r>
-    </w:p>
-    <w:p>
-      <w:pPr>
-        <w:tabs>
-          <w:tab w:val="left" w:pos="916"/>
-          <w:tab w:val="left" w:pos="1950"/>
-          <w:tab w:val="left" w:pos="2748"/>
-          <w:tab w:val="left" w:pos="3664"/>
-          <w:tab w:val="left" w:pos="4580"/>
-          <w:tab w:val="left" w:pos="5496"/>
-          <w:tab w:val="left" w:pos="6412"/>
-          <w:tab w:val="left" w:pos="7328"/>
-          <w:tab w:val="left" w:pos="8244"/>
-          <w:tab w:val="left" w:pos="9160"/>
-          <w:tab w:val="left" w:pos="10076"/>
-          <w:tab w:val="left" w:pos="10992"/>
-          <w:tab w:val="left" w:pos="11908"/>
-          <w:tab w:val="left" w:pos="12824"/>
-          <w:tab w:val="left" w:pos="13740"/>
-          <w:tab w:val="left" w:pos="14656"/>
-        </w:tabs>
-        <w:rPr>
-          <w:rFonts w:hint="default" w:ascii="宋体" w:hAnsi="宋体" w:eastAsia="宋体" w:cs="宋体"/>
-          <w:color w:val="000000"/>
-          <w:lang w:eastAsia="zh-CN"/>
-        </w:rPr>
-      </w:pPr>
-      <w:r>
-        <w:rPr>
-          <w:rFonts w:hint="default" w:ascii="宋体" w:hAnsi="宋体" w:eastAsia="宋体" w:cs="宋体"/>
-          <w:color w:val="000000"/>
-          <w:lang w:eastAsia="zh-CN"/>
+        <w:t>feature(ios): 新增配置参数defaultUnsegmentedMessageLowerTransportPDUMaxLength，默认值为15，用于判断数据包使用segmentedMessage还是unSegmentedMessage。</w:t>
+      </w:r>
+    </w:p>
+    <w:p>
+      <w:pPr>
+        <w:tabs>
+          <w:tab w:val="left" w:pos="916"/>
+          <w:tab w:val="left" w:pos="1950"/>
+          <w:tab w:val="left" w:pos="2748"/>
+          <w:tab w:val="left" w:pos="3664"/>
+          <w:tab w:val="left" w:pos="4580"/>
+          <w:tab w:val="left" w:pos="5496"/>
+          <w:tab w:val="left" w:pos="6412"/>
+          <w:tab w:val="left" w:pos="7328"/>
+          <w:tab w:val="left" w:pos="8244"/>
+          <w:tab w:val="left" w:pos="9160"/>
+          <w:tab w:val="left" w:pos="10076"/>
+          <w:tab w:val="left" w:pos="10992"/>
+          <w:tab w:val="left" w:pos="11908"/>
+          <w:tab w:val="left" w:pos="12824"/>
+          <w:tab w:val="left" w:pos="13740"/>
+          <w:tab w:val="left" w:pos="14656"/>
+        </w:tabs>
+        <w:rPr>
+          <w:rFonts w:ascii="宋体" w:hAnsi="宋体" w:eastAsia="宋体" w:cs="宋体"/>
+          <w:color w:val="000000"/>
+          <w:lang w:val="en-US" w:eastAsia="zh-CN"/>
+        </w:rPr>
+      </w:pPr>
+      <w:r>
+        <w:rPr>
+          <w:rFonts w:ascii="宋体" w:hAnsi="宋体" w:eastAsia="宋体" w:cs="宋体"/>
+          <w:color w:val="000000"/>
+          <w:lang w:val="en-US" w:eastAsia="zh-CN"/>
+        </w:rPr>
+        <w:t>2.</w:t>
+      </w:r>
+      <w:r>
+        <w:rPr>
+          <w:rFonts w:ascii="宋体" w:hAnsi="宋体" w:eastAsia="宋体" w:cs="宋体"/>
+          <w:color w:val="000000"/>
+          <w:lang w:val="en-US" w:eastAsia="zh-CN"/>
+        </w:rPr>
+        <w:t>feature(ios): 添加回包根据sequenceNumber进行过滤的机制。</w:t>
+      </w:r>
+    </w:p>
+    <w:p>
+      <w:pPr>
+        <w:tabs>
+          <w:tab w:val="left" w:pos="916"/>
+          <w:tab w:val="left" w:pos="1950"/>
+          <w:tab w:val="left" w:pos="2748"/>
+          <w:tab w:val="left" w:pos="3664"/>
+          <w:tab w:val="left" w:pos="4580"/>
+          <w:tab w:val="left" w:pos="5496"/>
+          <w:tab w:val="left" w:pos="6412"/>
+          <w:tab w:val="left" w:pos="7328"/>
+          <w:tab w:val="left" w:pos="8244"/>
+          <w:tab w:val="left" w:pos="9160"/>
+          <w:tab w:val="left" w:pos="10076"/>
+          <w:tab w:val="left" w:pos="10992"/>
+          <w:tab w:val="left" w:pos="11908"/>
+          <w:tab w:val="left" w:pos="12824"/>
+          <w:tab w:val="left" w:pos="13740"/>
+          <w:tab w:val="left" w:pos="14656"/>
+        </w:tabs>
+        <w:rPr>
+          <w:rFonts w:ascii="宋体" w:hAnsi="宋体" w:eastAsia="宋体" w:cs="宋体"/>
+          <w:color w:val="000000"/>
+          <w:lang w:val="en-US" w:eastAsia="zh-CN"/>
+        </w:rPr>
+      </w:pPr>
+      <w:r>
+        <w:rPr>
+          <w:rFonts w:ascii="宋体" w:hAnsi="宋体" w:eastAsia="宋体" w:cs="宋体"/>
+          <w:color w:val="000000"/>
+          <w:lang w:val="en-US" w:eastAsia="zh-CN"/>
         </w:rPr>
         <w:t>3.</w:t>
       </w:r>
@@ -688,40 +729,40 @@
           <w:color w:val="000000"/>
           <w:lang w:val="en-US" w:eastAsia="zh-CN"/>
         </w:rPr>
-        <w:t>fix(ios): 优化根据参数responseMax上报数据包的逻辑。</w:t>
-      </w:r>
-    </w:p>
-    <w:p>
-      <w:pPr>
-        <w:tabs>
-          <w:tab w:val="left" w:pos="916"/>
-          <w:tab w:val="left" w:pos="1950"/>
-          <w:tab w:val="left" w:pos="2748"/>
-          <w:tab w:val="left" w:pos="3664"/>
-          <w:tab w:val="left" w:pos="4580"/>
-          <w:tab w:val="left" w:pos="5496"/>
-          <w:tab w:val="left" w:pos="6412"/>
-          <w:tab w:val="left" w:pos="7328"/>
-          <w:tab w:val="left" w:pos="8244"/>
-          <w:tab w:val="left" w:pos="9160"/>
-          <w:tab w:val="left" w:pos="10076"/>
-          <w:tab w:val="left" w:pos="10992"/>
-          <w:tab w:val="left" w:pos="11908"/>
-          <w:tab w:val="left" w:pos="12824"/>
-          <w:tab w:val="left" w:pos="13740"/>
-          <w:tab w:val="left" w:pos="14656"/>
-        </w:tabs>
-        <w:rPr>
-          <w:rFonts w:hint="eastAsia" w:ascii="宋体" w:hAnsi="宋体" w:eastAsia="宋体" w:cs="宋体"/>
-          <w:color w:val="000000"/>
-          <w:lang w:eastAsia="zh-CN"/>
-        </w:rPr>
-      </w:pPr>
-      <w:r>
-        <w:rPr>
-          <w:rFonts w:hint="default" w:ascii="宋体" w:hAnsi="宋体" w:eastAsia="宋体" w:cs="宋体"/>
-          <w:color w:val="000000"/>
-          <w:lang w:eastAsia="zh-CN"/>
+        <w:t>fix(ios): 修复keyBind过程中关闭手机蓝牙时依然显示keyBind成功的bug。</w:t>
+      </w:r>
+    </w:p>
+    <w:p>
+      <w:pPr>
+        <w:tabs>
+          <w:tab w:val="left" w:pos="916"/>
+          <w:tab w:val="left" w:pos="1950"/>
+          <w:tab w:val="left" w:pos="2748"/>
+          <w:tab w:val="left" w:pos="3664"/>
+          <w:tab w:val="left" w:pos="4580"/>
+          <w:tab w:val="left" w:pos="5496"/>
+          <w:tab w:val="left" w:pos="6412"/>
+          <w:tab w:val="left" w:pos="7328"/>
+          <w:tab w:val="left" w:pos="8244"/>
+          <w:tab w:val="left" w:pos="9160"/>
+          <w:tab w:val="left" w:pos="10076"/>
+          <w:tab w:val="left" w:pos="10992"/>
+          <w:tab w:val="left" w:pos="11908"/>
+          <w:tab w:val="left" w:pos="12824"/>
+          <w:tab w:val="left" w:pos="13740"/>
+          <w:tab w:val="left" w:pos="14656"/>
+        </w:tabs>
+        <w:rPr>
+          <w:rFonts w:ascii="宋体" w:hAnsi="宋体" w:eastAsia="宋体" w:cs="宋体"/>
+          <w:color w:val="000000"/>
+          <w:lang w:val="en-US" w:eastAsia="zh-CN"/>
+        </w:rPr>
+      </w:pPr>
+      <w:r>
+        <w:rPr>
+          <w:rFonts w:ascii="宋体" w:hAnsi="宋体" w:eastAsia="宋体" w:cs="宋体"/>
+          <w:color w:val="000000"/>
+          <w:lang w:val="en-US" w:eastAsia="zh-CN"/>
         </w:rPr>
         <w:t>4.</w:t>
       </w:r>
@@ -731,72 +772,1046 @@
           <w:color w:val="000000"/>
           <w:lang w:val="en-US" w:eastAsia="zh-CN"/>
         </w:rPr>
-        <w:t>feature(ios): 添加新的NetKey和AppKey，切换不同的可以进行消息发送。</w:t>
-      </w:r>
-    </w:p>
-    <w:p>
-      <w:pPr>
-        <w:tabs>
-          <w:tab w:val="left" w:pos="916"/>
-          <w:tab w:val="left" w:pos="1950"/>
-          <w:tab w:val="left" w:pos="2748"/>
-          <w:tab w:val="left" w:pos="3664"/>
-          <w:tab w:val="left" w:pos="4580"/>
-          <w:tab w:val="left" w:pos="5496"/>
-          <w:tab w:val="left" w:pos="6412"/>
-          <w:tab w:val="left" w:pos="7328"/>
-          <w:tab w:val="left" w:pos="8244"/>
-          <w:tab w:val="left" w:pos="9160"/>
-          <w:tab w:val="left" w:pos="10076"/>
-          <w:tab w:val="left" w:pos="10992"/>
-          <w:tab w:val="left" w:pos="11908"/>
-          <w:tab w:val="left" w:pos="12824"/>
-          <w:tab w:val="left" w:pos="13740"/>
-          <w:tab w:val="left" w:pos="14656"/>
-        </w:tabs>
-        <w:rPr>
-          <w:rFonts w:hint="eastAsia" w:ascii="宋体" w:hAnsi="宋体" w:eastAsia="宋体" w:cs="宋体"/>
-          <w:color w:val="000000"/>
-          <w:lang w:val="en-US" w:eastAsia="zh-CN"/>
-        </w:rPr>
-      </w:pPr>
-    </w:p>
-    <w:p>
-      <w:pPr>
-        <w:tabs>
-          <w:tab w:val="left" w:pos="916"/>
-          <w:tab w:val="left" w:pos="1950"/>
-          <w:tab w:val="left" w:pos="2748"/>
-          <w:tab w:val="left" w:pos="3664"/>
-          <w:tab w:val="left" w:pos="4580"/>
-          <w:tab w:val="left" w:pos="5496"/>
-          <w:tab w:val="left" w:pos="6412"/>
-          <w:tab w:val="left" w:pos="7328"/>
-          <w:tab w:val="left" w:pos="8244"/>
-          <w:tab w:val="left" w:pos="9160"/>
-          <w:tab w:val="left" w:pos="10076"/>
-          <w:tab w:val="left" w:pos="10992"/>
-          <w:tab w:val="left" w:pos="11908"/>
-          <w:tab w:val="left" w:pos="12824"/>
-          <w:tab w:val="left" w:pos="13740"/>
-          <w:tab w:val="left" w:pos="14656"/>
-        </w:tabs>
-        <w:rPr>
-          <w:rFonts w:hint="eastAsia" w:ascii="宋体" w:hAnsi="宋体" w:eastAsia="宋体" w:cs="宋体"/>
-          <w:color w:val="000000"/>
-          <w:lang w:val="en-US" w:eastAsia="zh-CN"/>
-        </w:rPr>
-      </w:pPr>
-      <w:r>
-        <w:rPr>
-          <w:rFonts w:hint="eastAsia" w:ascii="宋体" w:hAnsi="宋体" w:eastAsia="宋体" w:cs="宋体"/>
-          <w:color w:val="000000"/>
-          <w:lang w:val="en-US" w:eastAsia="zh-CN"/>
-        </w:rPr>
-        <w:t>release note:</w:t>
-      </w:r>
+        <w:t>fix(ios): 修复AppKey的AID为0时mesh数据包加解密异常的bug。</w:t>
+      </w:r>
+    </w:p>
+    <w:p>
+      <w:pPr>
+        <w:tabs>
+          <w:tab w:val="left" w:pos="916"/>
+          <w:tab w:val="left" w:pos="1950"/>
+          <w:tab w:val="left" w:pos="2748"/>
+          <w:tab w:val="left" w:pos="3664"/>
+          <w:tab w:val="left" w:pos="4580"/>
+          <w:tab w:val="left" w:pos="5496"/>
+          <w:tab w:val="left" w:pos="6412"/>
+          <w:tab w:val="left" w:pos="7328"/>
+          <w:tab w:val="left" w:pos="8244"/>
+          <w:tab w:val="left" w:pos="9160"/>
+          <w:tab w:val="left" w:pos="10076"/>
+          <w:tab w:val="left" w:pos="10992"/>
+          <w:tab w:val="left" w:pos="11908"/>
+          <w:tab w:val="left" w:pos="12824"/>
+          <w:tab w:val="left" w:pos="13740"/>
+          <w:tab w:val="left" w:pos="14656"/>
+        </w:tabs>
+        <w:rPr>
+          <w:rFonts w:ascii="宋体" w:hAnsi="宋体" w:eastAsia="宋体" w:cs="宋体"/>
+          <w:color w:val="000000"/>
+          <w:lang w:val="en-US" w:eastAsia="zh-CN"/>
+        </w:rPr>
+      </w:pPr>
+      <w:r>
+        <w:rPr>
+          <w:rFonts w:ascii="宋体" w:hAnsi="宋体" w:eastAsia="宋体" w:cs="宋体"/>
+          <w:color w:val="000000"/>
+          <w:lang w:val="en-US" w:eastAsia="zh-CN"/>
+        </w:rPr>
+        <w:t>5.</w:t>
+      </w:r>
+      <w:r>
+        <w:rPr>
+          <w:rFonts w:ascii="宋体" w:hAnsi="宋体" w:eastAsia="宋体" w:cs="宋体"/>
+          <w:color w:val="000000"/>
+          <w:lang w:val="en-US" w:eastAsia="zh-CN"/>
+        </w:rPr>
+        <w:t>fix(ios): 修复多个线程同时发送SigSegmentAcknowledgmentMessage数据包时导致SDK发生crash的bug。</w:t>
+      </w:r>
+    </w:p>
+    <w:p>
+      <w:pPr>
+        <w:tabs>
+          <w:tab w:val="left" w:pos="916"/>
+          <w:tab w:val="left" w:pos="1950"/>
+          <w:tab w:val="left" w:pos="2748"/>
+          <w:tab w:val="left" w:pos="3664"/>
+          <w:tab w:val="left" w:pos="4580"/>
+          <w:tab w:val="left" w:pos="5496"/>
+          <w:tab w:val="left" w:pos="6412"/>
+          <w:tab w:val="left" w:pos="7328"/>
+          <w:tab w:val="left" w:pos="8244"/>
+          <w:tab w:val="left" w:pos="9160"/>
+          <w:tab w:val="left" w:pos="10076"/>
+          <w:tab w:val="left" w:pos="10992"/>
+          <w:tab w:val="left" w:pos="11908"/>
+          <w:tab w:val="left" w:pos="12824"/>
+          <w:tab w:val="left" w:pos="13740"/>
+          <w:tab w:val="left" w:pos="14656"/>
+        </w:tabs>
+        <w:rPr>
+          <w:rFonts w:hint="eastAsia" w:ascii="宋体" w:hAnsi="宋体" w:eastAsia="宋体" w:cs="宋体"/>
+          <w:color w:val="000000"/>
+          <w:lang w:val="en-US" w:eastAsia="zh-CN"/>
+        </w:rPr>
+      </w:pPr>
       <w:bookmarkStart w:id="0" w:name="_GoBack"/>
       <w:bookmarkEnd w:id="0"/>
+    </w:p>
+    <w:p>
+      <w:pPr>
+        <w:tabs>
+          <w:tab w:val="left" w:pos="916"/>
+          <w:tab w:val="left" w:pos="1950"/>
+          <w:tab w:val="left" w:pos="2748"/>
+          <w:tab w:val="left" w:pos="3664"/>
+          <w:tab w:val="left" w:pos="4580"/>
+          <w:tab w:val="left" w:pos="5496"/>
+          <w:tab w:val="left" w:pos="6412"/>
+          <w:tab w:val="left" w:pos="7328"/>
+          <w:tab w:val="left" w:pos="8244"/>
+          <w:tab w:val="left" w:pos="9160"/>
+          <w:tab w:val="left" w:pos="10076"/>
+          <w:tab w:val="left" w:pos="10992"/>
+          <w:tab w:val="left" w:pos="11908"/>
+          <w:tab w:val="left" w:pos="12824"/>
+          <w:tab w:val="left" w:pos="13740"/>
+          <w:tab w:val="left" w:pos="14656"/>
+        </w:tabs>
+        <w:rPr>
+          <w:rFonts w:hint="eastAsia" w:ascii="宋体" w:hAnsi="宋体" w:eastAsia="宋体" w:cs="宋体"/>
+          <w:color w:val="000000"/>
+          <w:lang w:val="en-US" w:eastAsia="zh-CN"/>
+        </w:rPr>
+      </w:pPr>
+      <w:r>
+        <w:rPr>
+          <w:rFonts w:hint="eastAsia" w:ascii="宋体" w:hAnsi="宋体" w:eastAsia="宋体" w:cs="宋体"/>
+          <w:color w:val="000000"/>
+          <w:lang w:val="en-US" w:eastAsia="zh-CN"/>
+        </w:rPr>
+        <w:t>release note:</w:t>
+      </w:r>
+    </w:p>
+    <w:p>
+      <w:pPr>
+        <w:tabs>
+          <w:tab w:val="left" w:pos="916"/>
+          <w:tab w:val="left" w:pos="1950"/>
+          <w:tab w:val="left" w:pos="2748"/>
+          <w:tab w:val="left" w:pos="3664"/>
+          <w:tab w:val="left" w:pos="4580"/>
+          <w:tab w:val="left" w:pos="5496"/>
+          <w:tab w:val="left" w:pos="6412"/>
+          <w:tab w:val="left" w:pos="7328"/>
+          <w:tab w:val="left" w:pos="8244"/>
+          <w:tab w:val="left" w:pos="9160"/>
+          <w:tab w:val="left" w:pos="10076"/>
+          <w:tab w:val="left" w:pos="10992"/>
+          <w:tab w:val="left" w:pos="11908"/>
+          <w:tab w:val="left" w:pos="12824"/>
+          <w:tab w:val="left" w:pos="13740"/>
+          <w:tab w:val="left" w:pos="14656"/>
+        </w:tabs>
+        <w:rPr>
+          <w:rFonts w:ascii="宋体" w:hAnsi="宋体" w:eastAsia="宋体" w:cs="宋体"/>
+          <w:color w:val="000000"/>
+          <w:lang w:val="en-US" w:eastAsia="zh-CN"/>
+        </w:rPr>
+      </w:pPr>
+      <w:r>
+        <w:rPr>
+          <w:rFonts w:ascii="宋体" w:hAnsi="宋体" w:eastAsia="宋体" w:cs="宋体"/>
+          <w:color w:val="000000"/>
+          <w:lang w:val="en-US" w:eastAsia="zh-CN"/>
+        </w:rPr>
+        <w:t>1.feat(ios): A new configuration parameter ‘defaultUnsegmentedAccessMessageLowerTransportPDUMaxLength’, with a default value of 15, is added to determine whether the packet uses segmentedMessage or unSegmentedMessage.</w:t>
+      </w:r>
+    </w:p>
+    <w:p>
+      <w:pPr>
+        <w:tabs>
+          <w:tab w:val="left" w:pos="916"/>
+          <w:tab w:val="left" w:pos="1950"/>
+          <w:tab w:val="left" w:pos="2748"/>
+          <w:tab w:val="left" w:pos="3664"/>
+          <w:tab w:val="left" w:pos="4580"/>
+          <w:tab w:val="left" w:pos="5496"/>
+          <w:tab w:val="left" w:pos="6412"/>
+          <w:tab w:val="left" w:pos="7328"/>
+          <w:tab w:val="left" w:pos="8244"/>
+          <w:tab w:val="left" w:pos="9160"/>
+          <w:tab w:val="left" w:pos="10076"/>
+          <w:tab w:val="left" w:pos="10992"/>
+          <w:tab w:val="left" w:pos="11908"/>
+          <w:tab w:val="left" w:pos="12824"/>
+          <w:tab w:val="left" w:pos="13740"/>
+          <w:tab w:val="left" w:pos="14656"/>
+        </w:tabs>
+        <w:rPr>
+          <w:rFonts w:ascii="宋体" w:hAnsi="宋体" w:eastAsia="宋体" w:cs="宋体"/>
+          <w:color w:val="000000"/>
+          <w:lang w:val="en-US" w:eastAsia="zh-CN"/>
+        </w:rPr>
+      </w:pPr>
+      <w:r>
+        <w:rPr>
+          <w:rFonts w:ascii="宋体" w:hAnsi="宋体" w:eastAsia="宋体" w:cs="宋体"/>
+          <w:color w:val="000000"/>
+          <w:lang w:val="en-US" w:eastAsia="zh-CN"/>
+        </w:rPr>
+        <w:t>2.feat(ios): Add the mechanism of filtering response package according to sequenceNumber.</w:t>
+      </w:r>
+    </w:p>
+    <w:p>
+      <w:pPr>
+        <w:tabs>
+          <w:tab w:val="left" w:pos="916"/>
+          <w:tab w:val="left" w:pos="1950"/>
+          <w:tab w:val="left" w:pos="2748"/>
+          <w:tab w:val="left" w:pos="3664"/>
+          <w:tab w:val="left" w:pos="4580"/>
+          <w:tab w:val="left" w:pos="5496"/>
+          <w:tab w:val="left" w:pos="6412"/>
+          <w:tab w:val="left" w:pos="7328"/>
+          <w:tab w:val="left" w:pos="8244"/>
+          <w:tab w:val="left" w:pos="9160"/>
+          <w:tab w:val="left" w:pos="10076"/>
+          <w:tab w:val="left" w:pos="10992"/>
+          <w:tab w:val="left" w:pos="11908"/>
+          <w:tab w:val="left" w:pos="12824"/>
+          <w:tab w:val="left" w:pos="13740"/>
+          <w:tab w:val="left" w:pos="14656"/>
+        </w:tabs>
+        <w:rPr>
+          <w:rFonts w:ascii="宋体" w:hAnsi="宋体" w:eastAsia="宋体" w:cs="宋体"/>
+          <w:color w:val="000000"/>
+          <w:lang w:val="en-US" w:eastAsia="zh-CN"/>
+        </w:rPr>
+      </w:pPr>
+      <w:r>
+        <w:rPr>
+          <w:rFonts w:ascii="宋体" w:hAnsi="宋体" w:eastAsia="宋体" w:cs="宋体"/>
+          <w:color w:val="000000"/>
+          <w:lang w:val="en-US" w:eastAsia="zh-CN"/>
+        </w:rPr>
+        <w:t xml:space="preserve">3.fix(ios): fix the bug that keybind is still successful when Bluetooth is turned off during keybind. </w:t>
+      </w:r>
+    </w:p>
+    <w:p>
+      <w:pPr>
+        <w:tabs>
+          <w:tab w:val="left" w:pos="916"/>
+          <w:tab w:val="left" w:pos="1950"/>
+          <w:tab w:val="left" w:pos="2748"/>
+          <w:tab w:val="left" w:pos="3664"/>
+          <w:tab w:val="left" w:pos="4580"/>
+          <w:tab w:val="left" w:pos="5496"/>
+          <w:tab w:val="left" w:pos="6412"/>
+          <w:tab w:val="left" w:pos="7328"/>
+          <w:tab w:val="left" w:pos="8244"/>
+          <w:tab w:val="left" w:pos="9160"/>
+          <w:tab w:val="left" w:pos="10076"/>
+          <w:tab w:val="left" w:pos="10992"/>
+          <w:tab w:val="left" w:pos="11908"/>
+          <w:tab w:val="left" w:pos="12824"/>
+          <w:tab w:val="left" w:pos="13740"/>
+          <w:tab w:val="left" w:pos="14656"/>
+        </w:tabs>
+        <w:rPr>
+          <w:rFonts w:ascii="宋体" w:hAnsi="宋体" w:eastAsia="宋体" w:cs="宋体"/>
+          <w:color w:val="000000"/>
+          <w:lang w:val="en-US" w:eastAsia="zh-CN"/>
+        </w:rPr>
+      </w:pPr>
+      <w:r>
+        <w:rPr>
+          <w:rFonts w:ascii="宋体" w:hAnsi="宋体" w:eastAsia="宋体" w:cs="宋体"/>
+          <w:color w:val="000000"/>
+          <w:lang w:val="en-US" w:eastAsia="zh-CN"/>
+        </w:rPr>
+        <w:t>4.fix(ios): fix the bug of abnormal encryption and decryption of mesh packets when the AID of AppKey is 0.</w:t>
+      </w:r>
+    </w:p>
+    <w:p>
+      <w:pPr>
+        <w:tabs>
+          <w:tab w:val="left" w:pos="916"/>
+          <w:tab w:val="left" w:pos="1950"/>
+          <w:tab w:val="left" w:pos="2748"/>
+          <w:tab w:val="left" w:pos="3664"/>
+          <w:tab w:val="left" w:pos="4580"/>
+          <w:tab w:val="left" w:pos="5496"/>
+          <w:tab w:val="left" w:pos="6412"/>
+          <w:tab w:val="left" w:pos="7328"/>
+          <w:tab w:val="left" w:pos="8244"/>
+          <w:tab w:val="left" w:pos="9160"/>
+          <w:tab w:val="left" w:pos="10076"/>
+          <w:tab w:val="left" w:pos="10992"/>
+          <w:tab w:val="left" w:pos="11908"/>
+          <w:tab w:val="left" w:pos="12824"/>
+          <w:tab w:val="left" w:pos="13740"/>
+          <w:tab w:val="left" w:pos="14656"/>
+        </w:tabs>
+        <w:rPr>
+          <w:rFonts w:ascii="宋体" w:hAnsi="宋体" w:eastAsia="宋体" w:cs="宋体"/>
+          <w:color w:val="000000"/>
+          <w:lang w:val="en-US" w:eastAsia="zh-CN"/>
+        </w:rPr>
+      </w:pPr>
+      <w:r>
+        <w:rPr>
+          <w:rFonts w:ascii="宋体" w:hAnsi="宋体" w:eastAsia="宋体" w:cs="宋体"/>
+          <w:color w:val="000000"/>
+          <w:lang w:val="en-US" w:eastAsia="zh-CN"/>
+        </w:rPr>
+        <w:t>5.fix(ios): fix the SDK crash bug when multiple threads send SigSegmentAcknowledgmentMessage packets at the same time.</w:t>
+      </w:r>
+    </w:p>
+    <w:p>
+      <w:pPr>
+        <w:tabs>
+          <w:tab w:val="left" w:pos="916"/>
+          <w:tab w:val="left" w:pos="1950"/>
+          <w:tab w:val="left" w:pos="2748"/>
+          <w:tab w:val="left" w:pos="3664"/>
+          <w:tab w:val="left" w:pos="4580"/>
+          <w:tab w:val="left" w:pos="5496"/>
+          <w:tab w:val="left" w:pos="6412"/>
+          <w:tab w:val="left" w:pos="7328"/>
+          <w:tab w:val="left" w:pos="8244"/>
+          <w:tab w:val="left" w:pos="9160"/>
+          <w:tab w:val="left" w:pos="10076"/>
+          <w:tab w:val="left" w:pos="10992"/>
+          <w:tab w:val="left" w:pos="11908"/>
+          <w:tab w:val="left" w:pos="12824"/>
+          <w:tab w:val="left" w:pos="13740"/>
+          <w:tab w:val="left" w:pos="14656"/>
+        </w:tabs>
+        <w:rPr>
+          <w:rFonts w:hint="default" w:ascii="宋体" w:hAnsi="宋体" w:eastAsia="宋体" w:cs="宋体"/>
+          <w:color w:val="000000"/>
+          <w:lang w:val="en-US" w:eastAsia="zh-CN"/>
+        </w:rPr>
+      </w:pPr>
+    </w:p>
+    <w:p>
+      <w:pPr>
+        <w:tabs>
+          <w:tab w:val="left" w:pos="916"/>
+          <w:tab w:val="left" w:pos="1950"/>
+          <w:tab w:val="left" w:pos="2748"/>
+          <w:tab w:val="left" w:pos="3664"/>
+          <w:tab w:val="left" w:pos="4580"/>
+          <w:tab w:val="left" w:pos="5496"/>
+          <w:tab w:val="left" w:pos="6412"/>
+          <w:tab w:val="left" w:pos="7328"/>
+          <w:tab w:val="left" w:pos="8244"/>
+          <w:tab w:val="left" w:pos="9160"/>
+          <w:tab w:val="left" w:pos="10076"/>
+          <w:tab w:val="left" w:pos="10992"/>
+          <w:tab w:val="left" w:pos="11908"/>
+          <w:tab w:val="left" w:pos="12824"/>
+          <w:tab w:val="left" w:pos="13740"/>
+          <w:tab w:val="left" w:pos="14656"/>
+        </w:tabs>
+        <w:rPr>
+          <w:rFonts w:ascii="宋体" w:hAnsi="宋体" w:eastAsia="宋体" w:cs="宋体"/>
+          <w:color w:val="000000"/>
+          <w:lang w:val="en-US" w:eastAsia="zh-CN"/>
+        </w:rPr>
+      </w:pPr>
+    </w:p>
+    <w:p>
+      <w:pPr>
+        <w:tabs>
+          <w:tab w:val="left" w:pos="916"/>
+          <w:tab w:val="left" w:pos="1950"/>
+          <w:tab w:val="left" w:pos="2748"/>
+          <w:tab w:val="left" w:pos="3664"/>
+          <w:tab w:val="left" w:pos="4580"/>
+          <w:tab w:val="left" w:pos="5496"/>
+          <w:tab w:val="left" w:pos="6412"/>
+          <w:tab w:val="left" w:pos="7328"/>
+          <w:tab w:val="left" w:pos="8244"/>
+          <w:tab w:val="left" w:pos="9160"/>
+          <w:tab w:val="left" w:pos="10076"/>
+          <w:tab w:val="left" w:pos="10992"/>
+          <w:tab w:val="left" w:pos="11908"/>
+          <w:tab w:val="left" w:pos="12824"/>
+          <w:tab w:val="left" w:pos="13740"/>
+          <w:tab w:val="left" w:pos="14656"/>
+        </w:tabs>
+        <w:rPr>
+          <w:rFonts w:ascii="宋体" w:hAnsi="宋体" w:eastAsia="宋体" w:cs="宋体"/>
+          <w:color w:val="000000"/>
+          <w:lang w:val="en-US" w:eastAsia="zh-CN"/>
+        </w:rPr>
+      </w:pPr>
+      <w:r>
+        <w:rPr>
+          <w:rFonts w:ascii="宋体" w:hAnsi="宋体" w:eastAsia="宋体" w:cs="宋体"/>
+          <w:color w:val="000000"/>
+          <w:lang w:val="en-US" w:eastAsia="zh-CN"/>
+        </w:rPr>
+        <w:t>------------------------------------------------------</w:t>
+      </w:r>
+    </w:p>
+    <w:p>
+      <w:pPr>
+        <w:tabs>
+          <w:tab w:val="left" w:pos="916"/>
+          <w:tab w:val="left" w:pos="1950"/>
+          <w:tab w:val="left" w:pos="2748"/>
+          <w:tab w:val="left" w:pos="3664"/>
+          <w:tab w:val="left" w:pos="4580"/>
+          <w:tab w:val="left" w:pos="5496"/>
+          <w:tab w:val="left" w:pos="6412"/>
+          <w:tab w:val="left" w:pos="7328"/>
+          <w:tab w:val="left" w:pos="8244"/>
+          <w:tab w:val="left" w:pos="9160"/>
+          <w:tab w:val="left" w:pos="10076"/>
+          <w:tab w:val="left" w:pos="10992"/>
+          <w:tab w:val="left" w:pos="11908"/>
+          <w:tab w:val="left" w:pos="12824"/>
+          <w:tab w:val="left" w:pos="13740"/>
+          <w:tab w:val="left" w:pos="14656"/>
+        </w:tabs>
+        <w:rPr>
+          <w:rFonts w:ascii="宋体" w:hAnsi="宋体" w:eastAsia="宋体" w:cs="宋体"/>
+          <w:color w:val="000000"/>
+          <w:lang w:val="en-US" w:eastAsia="zh-CN"/>
+        </w:rPr>
+      </w:pPr>
+    </w:p>
+    <w:p>
+      <w:pPr>
+        <w:tabs>
+          <w:tab w:val="left" w:pos="916"/>
+          <w:tab w:val="left" w:pos="1950"/>
+          <w:tab w:val="left" w:pos="2748"/>
+          <w:tab w:val="left" w:pos="3664"/>
+          <w:tab w:val="left" w:pos="4580"/>
+          <w:tab w:val="left" w:pos="5496"/>
+          <w:tab w:val="left" w:pos="6412"/>
+          <w:tab w:val="left" w:pos="7328"/>
+          <w:tab w:val="left" w:pos="8244"/>
+          <w:tab w:val="left" w:pos="9160"/>
+          <w:tab w:val="left" w:pos="10076"/>
+          <w:tab w:val="left" w:pos="10992"/>
+          <w:tab w:val="left" w:pos="11908"/>
+          <w:tab w:val="left" w:pos="12824"/>
+          <w:tab w:val="left" w:pos="13740"/>
+          <w:tab w:val="left" w:pos="14656"/>
+        </w:tabs>
+        <w:rPr>
+          <w:rFonts w:ascii="宋体" w:hAnsi="宋体" w:eastAsia="宋体" w:cs="宋体"/>
+          <w:color w:val="000000"/>
+          <w:lang w:val="en-US" w:eastAsia="zh-CN"/>
+        </w:rPr>
+      </w:pPr>
+      <w:r>
+        <w:rPr>
+          <w:rFonts w:ascii="宋体" w:hAnsi="宋体" w:eastAsia="宋体" w:cs="宋体"/>
+          <w:color w:val="000000"/>
+          <w:lang w:val="en-US" w:eastAsia="zh-CN"/>
+        </w:rPr>
+        <w:t>2020/09/27</w:t>
+      </w:r>
+    </w:p>
+    <w:p>
+      <w:pPr>
+        <w:pStyle w:val="3"/>
+        <w:rPr>
+          <w:kern w:val="0"/>
+        </w:rPr>
+      </w:pPr>
+      <w:r>
+        <w:rPr>
+          <w:rFonts w:hint="eastAsia"/>
+          <w:kern w:val="0"/>
+        </w:rPr>
+        <w:t>iOS</w:t>
+      </w:r>
+      <w:r>
+        <w:t xml:space="preserve"> </w:t>
+      </w:r>
+    </w:p>
+    <w:p>
+      <w:pPr>
+        <w:tabs>
+          <w:tab w:val="left" w:pos="916"/>
+          <w:tab w:val="left" w:pos="1950"/>
+          <w:tab w:val="left" w:pos="2748"/>
+          <w:tab w:val="left" w:pos="3664"/>
+          <w:tab w:val="left" w:pos="4580"/>
+          <w:tab w:val="left" w:pos="5496"/>
+          <w:tab w:val="left" w:pos="6412"/>
+          <w:tab w:val="left" w:pos="7328"/>
+          <w:tab w:val="left" w:pos="8244"/>
+          <w:tab w:val="left" w:pos="9160"/>
+          <w:tab w:val="left" w:pos="10076"/>
+          <w:tab w:val="left" w:pos="10992"/>
+          <w:tab w:val="left" w:pos="11908"/>
+          <w:tab w:val="left" w:pos="12824"/>
+          <w:tab w:val="left" w:pos="13740"/>
+          <w:tab w:val="left" w:pos="14656"/>
+        </w:tabs>
+        <w:rPr>
+          <w:rFonts w:ascii="宋体" w:hAnsi="宋体" w:eastAsia="宋体" w:cs="宋体"/>
+          <w:color w:val="000000"/>
+        </w:rPr>
+      </w:pPr>
+    </w:p>
+    <w:p>
+      <w:pPr>
+        <w:tabs>
+          <w:tab w:val="left" w:pos="916"/>
+          <w:tab w:val="left" w:pos="1950"/>
+          <w:tab w:val="left" w:pos="2748"/>
+          <w:tab w:val="left" w:pos="3664"/>
+          <w:tab w:val="left" w:pos="4580"/>
+          <w:tab w:val="left" w:pos="5496"/>
+          <w:tab w:val="left" w:pos="6412"/>
+          <w:tab w:val="left" w:pos="7328"/>
+          <w:tab w:val="left" w:pos="8244"/>
+          <w:tab w:val="left" w:pos="9160"/>
+          <w:tab w:val="left" w:pos="10076"/>
+          <w:tab w:val="left" w:pos="10992"/>
+          <w:tab w:val="left" w:pos="11908"/>
+          <w:tab w:val="left" w:pos="12824"/>
+          <w:tab w:val="left" w:pos="13740"/>
+          <w:tab w:val="left" w:pos="14656"/>
+        </w:tabs>
+        <w:rPr>
+          <w:rFonts w:ascii="宋体" w:hAnsi="宋体" w:eastAsia="宋体" w:cs="宋体"/>
+          <w:color w:val="000000"/>
+        </w:rPr>
+      </w:pPr>
+      <w:r>
+        <w:rPr>
+          <w:rFonts w:ascii="宋体" w:hAnsi="宋体" w:eastAsia="宋体" w:cs="宋体"/>
+          <w:color w:val="000000"/>
+        </w:rPr>
+        <w:t xml:space="preserve">git branch </w:t>
+      </w:r>
+      <w:r>
+        <w:rPr>
+          <w:rFonts w:hint="eastAsia"/>
+        </w:rPr>
+        <w:t>http://192.168.48.36/sdk_app/ble_mesh/telink_sig_mesh_sdk.git</w:t>
+      </w:r>
+    </w:p>
+    <w:p>
+      <w:pPr>
+        <w:tabs>
+          <w:tab w:val="left" w:pos="916"/>
+          <w:tab w:val="left" w:pos="1950"/>
+          <w:tab w:val="left" w:pos="2748"/>
+          <w:tab w:val="left" w:pos="3664"/>
+          <w:tab w:val="left" w:pos="4580"/>
+          <w:tab w:val="left" w:pos="5496"/>
+          <w:tab w:val="left" w:pos="6412"/>
+          <w:tab w:val="left" w:pos="7328"/>
+          <w:tab w:val="left" w:pos="8244"/>
+          <w:tab w:val="left" w:pos="9160"/>
+          <w:tab w:val="left" w:pos="10076"/>
+          <w:tab w:val="left" w:pos="10992"/>
+          <w:tab w:val="left" w:pos="11908"/>
+          <w:tab w:val="left" w:pos="12824"/>
+          <w:tab w:val="left" w:pos="13740"/>
+          <w:tab w:val="left" w:pos="14656"/>
+        </w:tabs>
+        <w:rPr>
+          <w:rFonts w:ascii="宋体" w:hAnsi="宋体" w:eastAsia="宋体" w:cs="宋体"/>
+          <w:color w:val="000000"/>
+        </w:rPr>
+      </w:pPr>
+    </w:p>
+    <w:p>
+      <w:pPr>
+        <w:tabs>
+          <w:tab w:val="left" w:pos="916"/>
+          <w:tab w:val="left" w:pos="1950"/>
+          <w:tab w:val="left" w:pos="2748"/>
+          <w:tab w:val="left" w:pos="3664"/>
+          <w:tab w:val="left" w:pos="4580"/>
+          <w:tab w:val="left" w:pos="5496"/>
+          <w:tab w:val="left" w:pos="6412"/>
+          <w:tab w:val="left" w:pos="7328"/>
+          <w:tab w:val="left" w:pos="8244"/>
+          <w:tab w:val="left" w:pos="9160"/>
+          <w:tab w:val="left" w:pos="10076"/>
+          <w:tab w:val="left" w:pos="10992"/>
+          <w:tab w:val="left" w:pos="11908"/>
+          <w:tab w:val="left" w:pos="12824"/>
+          <w:tab w:val="left" w:pos="13740"/>
+          <w:tab w:val="left" w:pos="14656"/>
+        </w:tabs>
+        <w:rPr>
+          <w:rFonts w:ascii="宋体" w:hAnsi="宋体" w:eastAsia="宋体" w:cs="宋体"/>
+          <w:color w:val="000000"/>
+        </w:rPr>
+      </w:pPr>
+      <w:r>
+        <w:rPr>
+          <w:rFonts w:ascii="宋体" w:hAnsi="宋体" w:eastAsia="宋体" w:cs="宋体"/>
+          <w:color w:val="000000"/>
+        </w:rPr>
+        <w:t>version:</w:t>
+      </w:r>
+      <w:r>
+        <w:rPr>
+          <w:rFonts w:ascii="宋体" w:hAnsi="宋体" w:eastAsia="宋体" w:cs="宋体"/>
+          <w:color w:val="000000"/>
+        </w:rPr>
+        <w:tab/>
+      </w:r>
+      <w:r>
+        <w:rPr>
+          <w:rFonts w:ascii="宋体" w:hAnsi="宋体" w:eastAsia="宋体" w:cs="宋体"/>
+          <w:color w:val="000000"/>
+        </w:rPr>
+        <w:t>3.2.3</w:t>
+      </w:r>
+    </w:p>
+    <w:p>
+      <w:pPr>
+        <w:tabs>
+          <w:tab w:val="left" w:pos="916"/>
+          <w:tab w:val="left" w:pos="1950"/>
+          <w:tab w:val="left" w:pos="2748"/>
+          <w:tab w:val="left" w:pos="3664"/>
+          <w:tab w:val="left" w:pos="4580"/>
+          <w:tab w:val="left" w:pos="5496"/>
+          <w:tab w:val="left" w:pos="6412"/>
+          <w:tab w:val="left" w:pos="7328"/>
+          <w:tab w:val="left" w:pos="8244"/>
+          <w:tab w:val="left" w:pos="9160"/>
+          <w:tab w:val="left" w:pos="10076"/>
+          <w:tab w:val="left" w:pos="10992"/>
+          <w:tab w:val="left" w:pos="11908"/>
+          <w:tab w:val="left" w:pos="12824"/>
+          <w:tab w:val="left" w:pos="13740"/>
+          <w:tab w:val="left" w:pos="14656"/>
+        </w:tabs>
+        <w:rPr>
+          <w:rFonts w:ascii="宋体" w:hAnsi="宋体" w:eastAsia="宋体" w:cs="宋体"/>
+          <w:color w:val="000000"/>
+        </w:rPr>
+      </w:pPr>
+    </w:p>
+    <w:p>
+      <w:pPr>
+        <w:tabs>
+          <w:tab w:val="left" w:pos="916"/>
+          <w:tab w:val="left" w:pos="1950"/>
+          <w:tab w:val="left" w:pos="2748"/>
+          <w:tab w:val="left" w:pos="3664"/>
+          <w:tab w:val="left" w:pos="4580"/>
+          <w:tab w:val="left" w:pos="5496"/>
+          <w:tab w:val="left" w:pos="6412"/>
+          <w:tab w:val="left" w:pos="7328"/>
+          <w:tab w:val="left" w:pos="8244"/>
+          <w:tab w:val="left" w:pos="9160"/>
+          <w:tab w:val="left" w:pos="10076"/>
+          <w:tab w:val="left" w:pos="10992"/>
+          <w:tab w:val="left" w:pos="11908"/>
+          <w:tab w:val="left" w:pos="12824"/>
+          <w:tab w:val="left" w:pos="13740"/>
+          <w:tab w:val="left" w:pos="14656"/>
+        </w:tabs>
+        <w:rPr>
+          <w:rFonts w:ascii="宋体" w:hAnsi="宋体" w:eastAsia="宋体" w:cs="宋体"/>
+          <w:color w:val="000000"/>
+        </w:rPr>
+      </w:pPr>
+      <w:r>
+        <w:rPr>
+          <w:rFonts w:ascii="宋体" w:hAnsi="宋体" w:eastAsia="宋体" w:cs="宋体"/>
+          <w:color w:val="000000"/>
+        </w:rPr>
+        <w:t>gittime:</w:t>
+      </w:r>
+      <w:r>
+        <w:rPr>
+          <w:rFonts w:ascii="宋体" w:hAnsi="宋体" w:eastAsia="宋体" w:cs="宋体"/>
+          <w:color w:val="000000"/>
+        </w:rPr>
+        <w:tab/>
+      </w:r>
+      <w:r>
+        <w:rPr>
+          <w:rFonts w:ascii="宋体" w:hAnsi="宋体" w:eastAsia="宋体" w:cs="宋体"/>
+          <w:color w:val="000000"/>
+        </w:rPr>
+        <w:t>2020/09/27 15:54:08</w:t>
+      </w:r>
+    </w:p>
+    <w:p>
+      <w:pPr>
+        <w:tabs>
+          <w:tab w:val="left" w:pos="916"/>
+          <w:tab w:val="left" w:pos="1950"/>
+          <w:tab w:val="left" w:pos="2748"/>
+          <w:tab w:val="left" w:pos="3664"/>
+          <w:tab w:val="left" w:pos="4580"/>
+          <w:tab w:val="left" w:pos="5496"/>
+          <w:tab w:val="left" w:pos="6412"/>
+          <w:tab w:val="left" w:pos="7328"/>
+          <w:tab w:val="left" w:pos="8244"/>
+          <w:tab w:val="left" w:pos="9160"/>
+          <w:tab w:val="left" w:pos="10076"/>
+          <w:tab w:val="left" w:pos="10992"/>
+          <w:tab w:val="left" w:pos="11908"/>
+          <w:tab w:val="left" w:pos="12824"/>
+          <w:tab w:val="left" w:pos="13740"/>
+          <w:tab w:val="left" w:pos="14656"/>
+        </w:tabs>
+        <w:rPr>
+          <w:rFonts w:ascii="宋体" w:hAnsi="宋体" w:eastAsia="宋体" w:cs="宋体"/>
+          <w:color w:val="000000"/>
+        </w:rPr>
+      </w:pPr>
+    </w:p>
+    <w:p>
+      <w:pPr>
+        <w:tabs>
+          <w:tab w:val="left" w:pos="916"/>
+          <w:tab w:val="left" w:pos="1950"/>
+          <w:tab w:val="left" w:pos="2748"/>
+          <w:tab w:val="left" w:pos="3664"/>
+          <w:tab w:val="left" w:pos="4580"/>
+          <w:tab w:val="left" w:pos="5496"/>
+          <w:tab w:val="left" w:pos="6412"/>
+          <w:tab w:val="left" w:pos="7328"/>
+          <w:tab w:val="left" w:pos="8244"/>
+          <w:tab w:val="left" w:pos="9160"/>
+          <w:tab w:val="left" w:pos="10076"/>
+          <w:tab w:val="left" w:pos="10992"/>
+          <w:tab w:val="left" w:pos="11908"/>
+          <w:tab w:val="left" w:pos="12824"/>
+          <w:tab w:val="left" w:pos="13740"/>
+          <w:tab w:val="left" w:pos="14656"/>
+        </w:tabs>
+        <w:rPr>
+          <w:rFonts w:ascii="宋体" w:hAnsi="宋体" w:eastAsia="宋体" w:cs="宋体"/>
+          <w:color w:val="000000"/>
+        </w:rPr>
+      </w:pPr>
+      <w:r>
+        <w:rPr>
+          <w:rFonts w:ascii="宋体" w:hAnsi="宋体" w:eastAsia="宋体" w:cs="宋体"/>
+          <w:color w:val="000000"/>
+        </w:rPr>
+        <w:t>release date:</w:t>
+      </w:r>
+      <w:r>
+        <w:rPr>
+          <w:rFonts w:ascii="宋体" w:hAnsi="宋体" w:eastAsia="宋体" w:cs="宋体"/>
+          <w:color w:val="000000"/>
+        </w:rPr>
+        <w:tab/>
+      </w:r>
+      <w:r>
+        <w:rPr>
+          <w:rFonts w:ascii="宋体" w:hAnsi="宋体" w:eastAsia="宋体" w:cs="宋体"/>
+          <w:color w:val="000000"/>
+        </w:rPr>
+        <w:t>2020/09/27</w:t>
+      </w:r>
+    </w:p>
+    <w:p>
+      <w:pPr>
+        <w:tabs>
+          <w:tab w:val="left" w:pos="916"/>
+          <w:tab w:val="left" w:pos="1950"/>
+          <w:tab w:val="left" w:pos="2748"/>
+          <w:tab w:val="left" w:pos="3664"/>
+          <w:tab w:val="left" w:pos="4580"/>
+          <w:tab w:val="left" w:pos="5496"/>
+          <w:tab w:val="left" w:pos="6412"/>
+          <w:tab w:val="left" w:pos="7328"/>
+          <w:tab w:val="left" w:pos="8244"/>
+          <w:tab w:val="left" w:pos="9160"/>
+          <w:tab w:val="left" w:pos="10076"/>
+          <w:tab w:val="left" w:pos="10992"/>
+          <w:tab w:val="left" w:pos="11908"/>
+          <w:tab w:val="left" w:pos="12824"/>
+          <w:tab w:val="left" w:pos="13740"/>
+          <w:tab w:val="left" w:pos="14656"/>
+        </w:tabs>
+        <w:rPr>
+          <w:rFonts w:ascii="宋体" w:hAnsi="宋体" w:eastAsia="宋体" w:cs="宋体"/>
+          <w:color w:val="000000"/>
+        </w:rPr>
+      </w:pPr>
+    </w:p>
+    <w:p>
+      <w:pPr>
+        <w:tabs>
+          <w:tab w:val="left" w:pos="916"/>
+          <w:tab w:val="left" w:pos="1950"/>
+          <w:tab w:val="left" w:pos="2748"/>
+          <w:tab w:val="left" w:pos="3664"/>
+          <w:tab w:val="left" w:pos="4580"/>
+          <w:tab w:val="left" w:pos="5496"/>
+          <w:tab w:val="left" w:pos="6412"/>
+          <w:tab w:val="left" w:pos="7328"/>
+          <w:tab w:val="left" w:pos="8244"/>
+          <w:tab w:val="left" w:pos="9160"/>
+          <w:tab w:val="left" w:pos="10076"/>
+          <w:tab w:val="left" w:pos="10992"/>
+          <w:tab w:val="left" w:pos="11908"/>
+          <w:tab w:val="left" w:pos="12824"/>
+          <w:tab w:val="left" w:pos="13740"/>
+          <w:tab w:val="left" w:pos="14656"/>
+        </w:tabs>
+        <w:rPr>
+          <w:rFonts w:hint="eastAsia" w:ascii="宋体" w:hAnsi="宋体" w:eastAsia="宋体" w:cs="宋体"/>
+          <w:color w:val="000000"/>
+          <w:lang w:val="en-US" w:eastAsia="zh-CN"/>
+        </w:rPr>
+      </w:pPr>
+      <w:r>
+        <w:rPr>
+          <w:rFonts w:hint="eastAsia" w:ascii="宋体" w:hAnsi="宋体" w:eastAsia="宋体" w:cs="宋体"/>
+          <w:color w:val="000000"/>
+          <w:lang w:val="en-US" w:eastAsia="zh-CN"/>
+        </w:rPr>
+        <w:t>更新日志：</w:t>
+      </w:r>
+    </w:p>
+    <w:p>
+      <w:pPr>
+        <w:tabs>
+          <w:tab w:val="left" w:pos="916"/>
+          <w:tab w:val="left" w:pos="1950"/>
+          <w:tab w:val="left" w:pos="2748"/>
+          <w:tab w:val="left" w:pos="3664"/>
+          <w:tab w:val="left" w:pos="4580"/>
+          <w:tab w:val="left" w:pos="5496"/>
+          <w:tab w:val="left" w:pos="6412"/>
+          <w:tab w:val="left" w:pos="7328"/>
+          <w:tab w:val="left" w:pos="8244"/>
+          <w:tab w:val="left" w:pos="9160"/>
+          <w:tab w:val="left" w:pos="10076"/>
+          <w:tab w:val="left" w:pos="10992"/>
+          <w:tab w:val="left" w:pos="11908"/>
+          <w:tab w:val="left" w:pos="12824"/>
+          <w:tab w:val="left" w:pos="13740"/>
+          <w:tab w:val="left" w:pos="14656"/>
+        </w:tabs>
+        <w:rPr>
+          <w:rFonts w:hint="eastAsia" w:ascii="宋体" w:hAnsi="宋体" w:eastAsia="宋体" w:cs="宋体"/>
+          <w:color w:val="000000"/>
+          <w:lang w:eastAsia="zh-CN"/>
+        </w:rPr>
+      </w:pPr>
+      <w:r>
+        <w:rPr>
+          <w:rFonts w:hint="default" w:ascii="宋体" w:hAnsi="宋体" w:eastAsia="宋体" w:cs="宋体"/>
+          <w:color w:val="000000"/>
+          <w:lang w:eastAsia="zh-CN"/>
+        </w:rPr>
+        <w:t>1.</w:t>
+      </w:r>
+      <w:r>
+        <w:rPr>
+          <w:rFonts w:ascii="宋体" w:hAnsi="宋体" w:eastAsia="宋体" w:cs="宋体"/>
+          <w:color w:val="000000"/>
+          <w:lang w:val="en-US" w:eastAsia="zh-CN"/>
+        </w:rPr>
+        <w:t>breaking changes(ios): 移除C语言版本SDK。</w:t>
+      </w:r>
+    </w:p>
+    <w:p>
+      <w:pPr>
+        <w:tabs>
+          <w:tab w:val="left" w:pos="916"/>
+          <w:tab w:val="left" w:pos="1950"/>
+          <w:tab w:val="left" w:pos="2748"/>
+          <w:tab w:val="left" w:pos="3664"/>
+          <w:tab w:val="left" w:pos="4580"/>
+          <w:tab w:val="left" w:pos="5496"/>
+          <w:tab w:val="left" w:pos="6412"/>
+          <w:tab w:val="left" w:pos="7328"/>
+          <w:tab w:val="left" w:pos="8244"/>
+          <w:tab w:val="left" w:pos="9160"/>
+          <w:tab w:val="left" w:pos="10076"/>
+          <w:tab w:val="left" w:pos="10992"/>
+          <w:tab w:val="left" w:pos="11908"/>
+          <w:tab w:val="left" w:pos="12824"/>
+          <w:tab w:val="left" w:pos="13740"/>
+          <w:tab w:val="left" w:pos="14656"/>
+        </w:tabs>
+        <w:rPr>
+          <w:rFonts w:hint="eastAsia" w:ascii="宋体" w:hAnsi="宋体" w:eastAsia="宋体" w:cs="宋体"/>
+          <w:color w:val="000000"/>
+          <w:lang w:val="en-US" w:eastAsia="zh-CN"/>
+        </w:rPr>
+      </w:pPr>
+      <w:r>
+        <w:rPr>
+          <w:rFonts w:hint="default" w:ascii="宋体" w:hAnsi="宋体" w:eastAsia="宋体" w:cs="宋体"/>
+          <w:color w:val="000000"/>
+          <w:lang w:eastAsia="zh-CN"/>
+        </w:rPr>
+        <w:t>2</w:t>
+      </w:r>
+      <w:r>
+        <w:rPr>
+          <w:rFonts w:hint="eastAsia" w:ascii="宋体" w:hAnsi="宋体" w:eastAsia="宋体" w:cs="宋体"/>
+          <w:color w:val="000000"/>
+          <w:lang w:val="en-US" w:eastAsia="zh-CN"/>
+        </w:rPr>
+        <w:t>.</w:t>
+      </w:r>
+      <w:r>
+        <w:rPr>
+          <w:rFonts w:ascii="宋体" w:hAnsi="宋体" w:eastAsia="宋体" w:cs="宋体"/>
+          <w:color w:val="000000"/>
+          <w:lang w:val="en-US" w:eastAsia="zh-CN"/>
+        </w:rPr>
+        <w:t>fix(ios): 优化读取服务完成的判断逻辑。</w:t>
+      </w:r>
+    </w:p>
+    <w:p>
+      <w:pPr>
+        <w:tabs>
+          <w:tab w:val="left" w:pos="916"/>
+          <w:tab w:val="left" w:pos="1950"/>
+          <w:tab w:val="left" w:pos="2748"/>
+          <w:tab w:val="left" w:pos="3664"/>
+          <w:tab w:val="left" w:pos="4580"/>
+          <w:tab w:val="left" w:pos="5496"/>
+          <w:tab w:val="left" w:pos="6412"/>
+          <w:tab w:val="left" w:pos="7328"/>
+          <w:tab w:val="left" w:pos="8244"/>
+          <w:tab w:val="left" w:pos="9160"/>
+          <w:tab w:val="left" w:pos="10076"/>
+          <w:tab w:val="left" w:pos="10992"/>
+          <w:tab w:val="left" w:pos="11908"/>
+          <w:tab w:val="left" w:pos="12824"/>
+          <w:tab w:val="left" w:pos="13740"/>
+          <w:tab w:val="left" w:pos="14656"/>
+        </w:tabs>
+        <w:rPr>
+          <w:rFonts w:hint="default" w:ascii="宋体" w:hAnsi="宋体" w:eastAsia="宋体" w:cs="宋体"/>
+          <w:color w:val="000000"/>
+          <w:lang w:eastAsia="zh-CN"/>
+        </w:rPr>
+      </w:pPr>
+      <w:r>
+        <w:rPr>
+          <w:rFonts w:hint="default" w:ascii="宋体" w:hAnsi="宋体" w:eastAsia="宋体" w:cs="宋体"/>
+          <w:color w:val="000000"/>
+          <w:lang w:eastAsia="zh-CN"/>
+        </w:rPr>
+        <w:t>3.</w:t>
+      </w:r>
+      <w:r>
+        <w:rPr>
+          <w:rFonts w:ascii="宋体" w:hAnsi="宋体" w:eastAsia="宋体" w:cs="宋体"/>
+          <w:color w:val="000000"/>
+          <w:lang w:val="en-US" w:eastAsia="zh-CN"/>
+        </w:rPr>
+        <w:t>fix(ios): 优化根据参数responseMax上报数据包的逻辑。</w:t>
+      </w:r>
+    </w:p>
+    <w:p>
+      <w:pPr>
+        <w:tabs>
+          <w:tab w:val="left" w:pos="916"/>
+          <w:tab w:val="left" w:pos="1950"/>
+          <w:tab w:val="left" w:pos="2748"/>
+          <w:tab w:val="left" w:pos="3664"/>
+          <w:tab w:val="left" w:pos="4580"/>
+          <w:tab w:val="left" w:pos="5496"/>
+          <w:tab w:val="left" w:pos="6412"/>
+          <w:tab w:val="left" w:pos="7328"/>
+          <w:tab w:val="left" w:pos="8244"/>
+          <w:tab w:val="left" w:pos="9160"/>
+          <w:tab w:val="left" w:pos="10076"/>
+          <w:tab w:val="left" w:pos="10992"/>
+          <w:tab w:val="left" w:pos="11908"/>
+          <w:tab w:val="left" w:pos="12824"/>
+          <w:tab w:val="left" w:pos="13740"/>
+          <w:tab w:val="left" w:pos="14656"/>
+        </w:tabs>
+        <w:rPr>
+          <w:rFonts w:hint="eastAsia" w:ascii="宋体" w:hAnsi="宋体" w:eastAsia="宋体" w:cs="宋体"/>
+          <w:color w:val="000000"/>
+          <w:lang w:eastAsia="zh-CN"/>
+        </w:rPr>
+      </w:pPr>
+      <w:r>
+        <w:rPr>
+          <w:rFonts w:hint="default" w:ascii="宋体" w:hAnsi="宋体" w:eastAsia="宋体" w:cs="宋体"/>
+          <w:color w:val="000000"/>
+          <w:lang w:eastAsia="zh-CN"/>
+        </w:rPr>
+        <w:t>4.</w:t>
+      </w:r>
+      <w:r>
+        <w:rPr>
+          <w:rFonts w:ascii="宋体" w:hAnsi="宋体" w:eastAsia="宋体" w:cs="宋体"/>
+          <w:color w:val="000000"/>
+          <w:lang w:val="en-US" w:eastAsia="zh-CN"/>
+        </w:rPr>
+        <w:t>feature(ios): 添加新的NetKey和AppKey，切换不同的可以进行消息发送。</w:t>
+      </w:r>
+    </w:p>
+    <w:p>
+      <w:pPr>
+        <w:tabs>
+          <w:tab w:val="left" w:pos="916"/>
+          <w:tab w:val="left" w:pos="1950"/>
+          <w:tab w:val="left" w:pos="2748"/>
+          <w:tab w:val="left" w:pos="3664"/>
+          <w:tab w:val="left" w:pos="4580"/>
+          <w:tab w:val="left" w:pos="5496"/>
+          <w:tab w:val="left" w:pos="6412"/>
+          <w:tab w:val="left" w:pos="7328"/>
+          <w:tab w:val="left" w:pos="8244"/>
+          <w:tab w:val="left" w:pos="9160"/>
+          <w:tab w:val="left" w:pos="10076"/>
+          <w:tab w:val="left" w:pos="10992"/>
+          <w:tab w:val="left" w:pos="11908"/>
+          <w:tab w:val="left" w:pos="12824"/>
+          <w:tab w:val="left" w:pos="13740"/>
+          <w:tab w:val="left" w:pos="14656"/>
+        </w:tabs>
+        <w:rPr>
+          <w:rFonts w:hint="eastAsia" w:ascii="宋体" w:hAnsi="宋体" w:eastAsia="宋体" w:cs="宋体"/>
+          <w:color w:val="000000"/>
+          <w:lang w:val="en-US" w:eastAsia="zh-CN"/>
+        </w:rPr>
+      </w:pPr>
+    </w:p>
+    <w:p>
+      <w:pPr>
+        <w:tabs>
+          <w:tab w:val="left" w:pos="916"/>
+          <w:tab w:val="left" w:pos="1950"/>
+          <w:tab w:val="left" w:pos="2748"/>
+          <w:tab w:val="left" w:pos="3664"/>
+          <w:tab w:val="left" w:pos="4580"/>
+          <w:tab w:val="left" w:pos="5496"/>
+          <w:tab w:val="left" w:pos="6412"/>
+          <w:tab w:val="left" w:pos="7328"/>
+          <w:tab w:val="left" w:pos="8244"/>
+          <w:tab w:val="left" w:pos="9160"/>
+          <w:tab w:val="left" w:pos="10076"/>
+          <w:tab w:val="left" w:pos="10992"/>
+          <w:tab w:val="left" w:pos="11908"/>
+          <w:tab w:val="left" w:pos="12824"/>
+          <w:tab w:val="left" w:pos="13740"/>
+          <w:tab w:val="left" w:pos="14656"/>
+        </w:tabs>
+        <w:rPr>
+          <w:rFonts w:hint="eastAsia" w:ascii="宋体" w:hAnsi="宋体" w:eastAsia="宋体" w:cs="宋体"/>
+          <w:color w:val="000000"/>
+          <w:lang w:val="en-US" w:eastAsia="zh-CN"/>
+        </w:rPr>
+      </w:pPr>
+      <w:r>
+        <w:rPr>
+          <w:rFonts w:hint="eastAsia" w:ascii="宋体" w:hAnsi="宋体" w:eastAsia="宋体" w:cs="宋体"/>
+          <w:color w:val="000000"/>
+          <w:lang w:val="en-US" w:eastAsia="zh-CN"/>
+        </w:rPr>
+        <w:t>release note:</w:t>
+      </w:r>
     </w:p>
     <w:p>
       <w:pPr>

</xml_diff>

<commit_message>
docs(ios): update release notes and readme.
</commit_message>
<xml_diff>
--- a/app/ios/document/ReleaseNotes_Of_iOSDemoApp_For_TelinkSigMeshLib.docx
+++ b/app/ios/document/ReleaseNotes_Of_iOSDemoApp_For_TelinkSigMeshLib.docx
@@ -111,28 +111,7 @@
           <w:rFonts w:ascii="宋体" w:hAnsi="宋体" w:eastAsia="宋体" w:cs="宋体"/>
           <w:color w:val="000000"/>
         </w:rPr>
-        <w:t>2020/</w:t>
-      </w:r>
-      <w:r>
-        <w:rPr>
-          <w:rFonts w:ascii="宋体" w:hAnsi="宋体" w:eastAsia="宋体" w:cs="宋体"/>
-          <w:color w:val="000000"/>
-        </w:rPr>
-        <w:t>12</w:t>
-      </w:r>
-      <w:r>
-        <w:rPr>
-          <w:rFonts w:ascii="宋体" w:hAnsi="宋体" w:eastAsia="宋体" w:cs="宋体"/>
-          <w:color w:val="000000"/>
-        </w:rPr>
-        <w:t>/</w:t>
-      </w:r>
-      <w:r>
-        <w:rPr>
-          <w:rFonts w:ascii="宋体" w:hAnsi="宋体" w:eastAsia="宋体" w:cs="宋体"/>
-          <w:color w:val="000000"/>
-        </w:rPr>
-        <w:t>31</w:t>
+        <w:t>2021/2/1</w:t>
       </w:r>
     </w:p>
     <w:p>
@@ -288,28 +267,7 @@
           <w:rFonts w:ascii="宋体" w:hAnsi="宋体" w:eastAsia="宋体" w:cs="宋体"/>
           <w:color w:val="000000"/>
         </w:rPr>
-        <w:t>3.</w:t>
-      </w:r>
-      <w:r>
-        <w:rPr>
-          <w:rFonts w:ascii="宋体" w:hAnsi="宋体" w:eastAsia="宋体" w:cs="宋体"/>
-          <w:color w:val="000000"/>
-        </w:rPr>
-        <w:t>3</w:t>
-      </w:r>
-      <w:r>
-        <w:rPr>
-          <w:rFonts w:ascii="宋体" w:hAnsi="宋体" w:eastAsia="宋体" w:cs="宋体"/>
-          <w:color w:val="000000"/>
-        </w:rPr>
-        <w:t>.</w:t>
-      </w:r>
-      <w:r>
-        <w:rPr>
-          <w:rFonts w:ascii="宋体" w:hAnsi="宋体" w:eastAsia="宋体" w:cs="宋体"/>
-          <w:color w:val="000000"/>
-        </w:rPr>
-        <w:t>0</w:t>
+        <w:t>3.3.2</w:t>
       </w:r>
     </w:p>
     <w:p>
@@ -382,7 +340,35 @@
           <w:rFonts w:ascii="宋体" w:hAnsi="宋体" w:eastAsia="宋体" w:cs="宋体"/>
           <w:color w:val="000000"/>
         </w:rPr>
-        <w:t>2020/</w:t>
+        <w:t>2021/2/1 1</w:t>
+      </w:r>
+      <w:r>
+        <w:rPr>
+          <w:rFonts w:ascii="宋体" w:hAnsi="宋体" w:eastAsia="宋体" w:cs="宋体"/>
+          <w:color w:val="000000"/>
+        </w:rPr>
+        <w:t>1</w:t>
+      </w:r>
+      <w:r>
+        <w:rPr>
+          <w:rFonts w:ascii="宋体" w:hAnsi="宋体" w:eastAsia="宋体" w:cs="宋体"/>
+          <w:color w:val="000000"/>
+        </w:rPr>
+        <w:t>:</w:t>
+      </w:r>
+      <w:r>
+        <w:rPr>
+          <w:rFonts w:ascii="宋体" w:hAnsi="宋体" w:eastAsia="宋体" w:cs="宋体"/>
+          <w:color w:val="000000"/>
+        </w:rPr>
+        <w:t>14</w:t>
+      </w:r>
+      <w:r>
+        <w:rPr>
+          <w:rFonts w:ascii="宋体" w:hAnsi="宋体" w:eastAsia="宋体" w:cs="宋体"/>
+          <w:color w:val="000000"/>
+        </w:rPr>
+        <w:t>:</w:t>
       </w:r>
       <w:r>
         <w:rPr>
@@ -391,461 +377,1063 @@
         </w:rPr>
         <w:t>12</w:t>
       </w:r>
-      <w:r>
-        <w:rPr>
-          <w:rFonts w:ascii="宋体" w:hAnsi="宋体" w:eastAsia="宋体" w:cs="宋体"/>
-          <w:color w:val="000000"/>
-        </w:rPr>
-        <w:t>/</w:t>
-      </w:r>
-      <w:r>
-        <w:rPr>
-          <w:rFonts w:ascii="宋体" w:hAnsi="宋体" w:eastAsia="宋体" w:cs="宋体"/>
-          <w:color w:val="000000"/>
-        </w:rPr>
-        <w:t>30</w:t>
-      </w:r>
-      <w:r>
-        <w:rPr>
-          <w:rFonts w:ascii="宋体" w:hAnsi="宋体" w:eastAsia="宋体" w:cs="宋体"/>
-          <w:color w:val="000000"/>
-        </w:rPr>
-        <w:t xml:space="preserve"> 1</w:t>
-      </w:r>
-      <w:r>
-        <w:rPr>
-          <w:rFonts w:ascii="宋体" w:hAnsi="宋体" w:eastAsia="宋体" w:cs="宋体"/>
-          <w:color w:val="000000"/>
-        </w:rPr>
-        <w:t>8</w:t>
-      </w:r>
-      <w:r>
-        <w:rPr>
-          <w:rFonts w:ascii="宋体" w:hAnsi="宋体" w:eastAsia="宋体" w:cs="宋体"/>
-          <w:color w:val="000000"/>
-        </w:rPr>
-        <w:t>:</w:t>
-      </w:r>
-      <w:r>
-        <w:rPr>
-          <w:rFonts w:ascii="宋体" w:hAnsi="宋体" w:eastAsia="宋体" w:cs="宋体"/>
-          <w:color w:val="000000"/>
-        </w:rPr>
-        <w:t>42</w:t>
-      </w:r>
-      <w:r>
-        <w:rPr>
-          <w:rFonts w:ascii="宋体" w:hAnsi="宋体" w:eastAsia="宋体" w:cs="宋体"/>
-          <w:color w:val="000000"/>
-        </w:rPr>
-        <w:t>:</w:t>
-      </w:r>
-      <w:r>
-        <w:rPr>
-          <w:rFonts w:ascii="宋体" w:hAnsi="宋体" w:eastAsia="宋体" w:cs="宋体"/>
-          <w:color w:val="000000"/>
-        </w:rPr>
-        <w:t>44</w:t>
-      </w:r>
-    </w:p>
-    <w:p>
-      <w:pPr>
-        <w:tabs>
-          <w:tab w:val="left" w:pos="916"/>
-          <w:tab w:val="left" w:pos="1950"/>
-          <w:tab w:val="left" w:pos="2748"/>
-          <w:tab w:val="left" w:pos="3664"/>
-          <w:tab w:val="left" w:pos="4580"/>
-          <w:tab w:val="left" w:pos="5496"/>
-          <w:tab w:val="left" w:pos="6412"/>
-          <w:tab w:val="left" w:pos="7328"/>
-          <w:tab w:val="left" w:pos="8244"/>
-          <w:tab w:val="left" w:pos="9160"/>
-          <w:tab w:val="left" w:pos="10076"/>
-          <w:tab w:val="left" w:pos="10992"/>
-          <w:tab w:val="left" w:pos="11908"/>
-          <w:tab w:val="left" w:pos="12824"/>
-          <w:tab w:val="left" w:pos="13740"/>
-          <w:tab w:val="left" w:pos="14656"/>
-        </w:tabs>
-        <w:rPr>
-          <w:rFonts w:ascii="宋体" w:hAnsi="宋体" w:eastAsia="宋体" w:cs="宋体"/>
-          <w:color w:val="000000"/>
-        </w:rPr>
-      </w:pPr>
-    </w:p>
-    <w:p>
-      <w:pPr>
-        <w:tabs>
-          <w:tab w:val="left" w:pos="916"/>
-          <w:tab w:val="left" w:pos="1950"/>
-          <w:tab w:val="left" w:pos="2748"/>
-          <w:tab w:val="left" w:pos="3664"/>
-          <w:tab w:val="left" w:pos="4580"/>
-          <w:tab w:val="left" w:pos="5496"/>
-          <w:tab w:val="left" w:pos="6412"/>
-          <w:tab w:val="left" w:pos="7328"/>
-          <w:tab w:val="left" w:pos="8244"/>
-          <w:tab w:val="left" w:pos="9160"/>
-          <w:tab w:val="left" w:pos="10076"/>
-          <w:tab w:val="left" w:pos="10992"/>
-          <w:tab w:val="left" w:pos="11908"/>
-          <w:tab w:val="left" w:pos="12824"/>
-          <w:tab w:val="left" w:pos="13740"/>
-          <w:tab w:val="left" w:pos="14656"/>
-        </w:tabs>
-        <w:rPr>
-          <w:rFonts w:ascii="宋体" w:hAnsi="宋体" w:eastAsia="宋体" w:cs="宋体"/>
-          <w:color w:val="000000"/>
-        </w:rPr>
-      </w:pPr>
-      <w:r>
-        <w:rPr>
-          <w:rFonts w:ascii="宋体" w:hAnsi="宋体" w:eastAsia="宋体" w:cs="宋体"/>
-          <w:color w:val="000000"/>
-        </w:rPr>
-        <w:t>release date:</w:t>
-      </w:r>
-      <w:r>
-        <w:rPr>
-          <w:rFonts w:ascii="宋体" w:hAnsi="宋体" w:eastAsia="宋体" w:cs="宋体"/>
-          <w:color w:val="000000"/>
-        </w:rPr>
-        <w:tab/>
-      </w:r>
-      <w:r>
-        <w:rPr>
-          <w:rFonts w:ascii="宋体" w:hAnsi="宋体" w:eastAsia="宋体" w:cs="宋体"/>
-          <w:color w:val="000000"/>
-        </w:rPr>
-        <w:t>2020/</w:t>
-      </w:r>
-      <w:r>
-        <w:rPr>
-          <w:rFonts w:ascii="宋体" w:hAnsi="宋体" w:eastAsia="宋体" w:cs="宋体"/>
-          <w:color w:val="000000"/>
-        </w:rPr>
-        <w:t>12</w:t>
-      </w:r>
-      <w:r>
-        <w:rPr>
-          <w:rFonts w:ascii="宋体" w:hAnsi="宋体" w:eastAsia="宋体" w:cs="宋体"/>
-          <w:color w:val="000000"/>
-        </w:rPr>
-        <w:t>/</w:t>
-      </w:r>
-      <w:r>
-        <w:rPr>
-          <w:rFonts w:ascii="宋体" w:hAnsi="宋体" w:eastAsia="宋体" w:cs="宋体"/>
-          <w:color w:val="000000"/>
-        </w:rPr>
-        <w:t>31</w:t>
-      </w:r>
-    </w:p>
-    <w:p>
-      <w:pPr>
-        <w:tabs>
-          <w:tab w:val="left" w:pos="916"/>
-          <w:tab w:val="left" w:pos="1950"/>
-          <w:tab w:val="left" w:pos="2748"/>
-          <w:tab w:val="left" w:pos="3664"/>
-          <w:tab w:val="left" w:pos="4580"/>
-          <w:tab w:val="left" w:pos="5496"/>
-          <w:tab w:val="left" w:pos="6412"/>
-          <w:tab w:val="left" w:pos="7328"/>
-          <w:tab w:val="left" w:pos="8244"/>
-          <w:tab w:val="left" w:pos="9160"/>
-          <w:tab w:val="left" w:pos="10076"/>
-          <w:tab w:val="left" w:pos="10992"/>
-          <w:tab w:val="left" w:pos="11908"/>
-          <w:tab w:val="left" w:pos="12824"/>
-          <w:tab w:val="left" w:pos="13740"/>
-          <w:tab w:val="left" w:pos="14656"/>
-        </w:tabs>
-        <w:rPr>
-          <w:rFonts w:ascii="宋体" w:hAnsi="宋体" w:eastAsia="宋体" w:cs="宋体"/>
-          <w:color w:val="000000"/>
-        </w:rPr>
-      </w:pPr>
-    </w:p>
-    <w:p>
-      <w:pPr>
-        <w:tabs>
-          <w:tab w:val="left" w:pos="916"/>
-          <w:tab w:val="left" w:pos="1950"/>
-          <w:tab w:val="left" w:pos="2748"/>
-          <w:tab w:val="left" w:pos="3664"/>
-          <w:tab w:val="left" w:pos="4580"/>
-          <w:tab w:val="left" w:pos="5496"/>
-          <w:tab w:val="left" w:pos="6412"/>
-          <w:tab w:val="left" w:pos="7328"/>
-          <w:tab w:val="left" w:pos="8244"/>
-          <w:tab w:val="left" w:pos="9160"/>
-          <w:tab w:val="left" w:pos="10076"/>
-          <w:tab w:val="left" w:pos="10992"/>
-          <w:tab w:val="left" w:pos="11908"/>
-          <w:tab w:val="left" w:pos="12824"/>
-          <w:tab w:val="left" w:pos="13740"/>
-          <w:tab w:val="left" w:pos="14656"/>
-        </w:tabs>
-        <w:rPr>
-          <w:rFonts w:hint="eastAsia" w:ascii="宋体" w:hAnsi="宋体" w:eastAsia="宋体" w:cs="宋体"/>
-          <w:color w:val="000000"/>
-          <w:lang w:val="en-US" w:eastAsia="zh-CN"/>
-        </w:rPr>
-      </w:pPr>
-      <w:r>
-        <w:rPr>
-          <w:rFonts w:hint="eastAsia" w:ascii="宋体" w:hAnsi="宋体" w:eastAsia="宋体" w:cs="宋体"/>
-          <w:color w:val="000000"/>
-          <w:lang w:val="en-US" w:eastAsia="zh-CN"/>
-        </w:rPr>
-        <w:t>更新日志：</w:t>
-      </w:r>
-    </w:p>
-    <w:p>
-      <w:pPr>
-        <w:tabs>
-          <w:tab w:val="left" w:pos="916"/>
-          <w:tab w:val="left" w:pos="1950"/>
-          <w:tab w:val="left" w:pos="2748"/>
-          <w:tab w:val="left" w:pos="3664"/>
-          <w:tab w:val="left" w:pos="4580"/>
-          <w:tab w:val="left" w:pos="5496"/>
-          <w:tab w:val="left" w:pos="6412"/>
-          <w:tab w:val="left" w:pos="7328"/>
-          <w:tab w:val="left" w:pos="8244"/>
-          <w:tab w:val="left" w:pos="9160"/>
-          <w:tab w:val="left" w:pos="10076"/>
-          <w:tab w:val="left" w:pos="10992"/>
-          <w:tab w:val="left" w:pos="11908"/>
-          <w:tab w:val="left" w:pos="12824"/>
-          <w:tab w:val="left" w:pos="13740"/>
-          <w:tab w:val="left" w:pos="14656"/>
-        </w:tabs>
-        <w:rPr>
-          <w:rFonts w:ascii="宋体" w:hAnsi="宋体" w:eastAsia="宋体" w:cs="宋体"/>
-          <w:color w:val="000000"/>
-          <w:lang w:val="en-US" w:eastAsia="zh-CN"/>
-        </w:rPr>
-      </w:pPr>
-      <w:r>
-        <w:rPr>
-          <w:rFonts w:ascii="宋体" w:hAnsi="宋体" w:eastAsia="宋体" w:cs="宋体"/>
-          <w:color w:val="000000"/>
-          <w:lang w:val="en-US" w:eastAsia="zh-CN"/>
-        </w:rPr>
-        <w:t>1.</w:t>
-      </w:r>
-      <w:r>
-        <w:rPr>
-          <w:rFonts w:ascii="宋体" w:hAnsi="宋体" w:eastAsia="宋体" w:cs="宋体"/>
-          <w:color w:val="000000"/>
-          <w:lang w:val="en-US" w:eastAsia="zh-CN"/>
-        </w:rPr>
-        <w:t>feature(ios): 新增配置参数defaultUnsegmentedMessageLowerTransportPDUMaxLength，默认值为15，用于判断数据包使用segmentedMessage还是unSegmentedMessage。</w:t>
-      </w:r>
-    </w:p>
-    <w:p>
-      <w:pPr>
-        <w:tabs>
-          <w:tab w:val="left" w:pos="916"/>
-          <w:tab w:val="left" w:pos="1950"/>
-          <w:tab w:val="left" w:pos="2748"/>
-          <w:tab w:val="left" w:pos="3664"/>
-          <w:tab w:val="left" w:pos="4580"/>
-          <w:tab w:val="left" w:pos="5496"/>
-          <w:tab w:val="left" w:pos="6412"/>
-          <w:tab w:val="left" w:pos="7328"/>
-          <w:tab w:val="left" w:pos="8244"/>
-          <w:tab w:val="left" w:pos="9160"/>
-          <w:tab w:val="left" w:pos="10076"/>
-          <w:tab w:val="left" w:pos="10992"/>
-          <w:tab w:val="left" w:pos="11908"/>
-          <w:tab w:val="left" w:pos="12824"/>
-          <w:tab w:val="left" w:pos="13740"/>
-          <w:tab w:val="left" w:pos="14656"/>
-        </w:tabs>
-        <w:rPr>
-          <w:rFonts w:ascii="宋体" w:hAnsi="宋体" w:eastAsia="宋体" w:cs="宋体"/>
-          <w:color w:val="000000"/>
-          <w:lang w:val="en-US" w:eastAsia="zh-CN"/>
-        </w:rPr>
-      </w:pPr>
-      <w:r>
-        <w:rPr>
-          <w:rFonts w:ascii="宋体" w:hAnsi="宋体" w:eastAsia="宋体" w:cs="宋体"/>
-          <w:color w:val="000000"/>
-          <w:lang w:val="en-US" w:eastAsia="zh-CN"/>
-        </w:rPr>
-        <w:t>2.</w:t>
-      </w:r>
-      <w:r>
-        <w:rPr>
-          <w:rFonts w:ascii="宋体" w:hAnsi="宋体" w:eastAsia="宋体" w:cs="宋体"/>
-          <w:color w:val="000000"/>
-          <w:lang w:val="en-US" w:eastAsia="zh-CN"/>
-        </w:rPr>
-        <w:t>feature(ios): 添加回包根据sequenceNumber进行过滤的机制。</w:t>
-      </w:r>
-    </w:p>
-    <w:p>
-      <w:pPr>
-        <w:tabs>
-          <w:tab w:val="left" w:pos="916"/>
-          <w:tab w:val="left" w:pos="1950"/>
-          <w:tab w:val="left" w:pos="2748"/>
-          <w:tab w:val="left" w:pos="3664"/>
-          <w:tab w:val="left" w:pos="4580"/>
-          <w:tab w:val="left" w:pos="5496"/>
-          <w:tab w:val="left" w:pos="6412"/>
-          <w:tab w:val="left" w:pos="7328"/>
-          <w:tab w:val="left" w:pos="8244"/>
-          <w:tab w:val="left" w:pos="9160"/>
-          <w:tab w:val="left" w:pos="10076"/>
-          <w:tab w:val="left" w:pos="10992"/>
-          <w:tab w:val="left" w:pos="11908"/>
-          <w:tab w:val="left" w:pos="12824"/>
-          <w:tab w:val="left" w:pos="13740"/>
-          <w:tab w:val="left" w:pos="14656"/>
-        </w:tabs>
-        <w:rPr>
-          <w:rFonts w:ascii="宋体" w:hAnsi="宋体" w:eastAsia="宋体" w:cs="宋体"/>
-          <w:color w:val="000000"/>
-          <w:lang w:val="en-US" w:eastAsia="zh-CN"/>
-        </w:rPr>
-      </w:pPr>
-      <w:r>
-        <w:rPr>
-          <w:rFonts w:ascii="宋体" w:hAnsi="宋体" w:eastAsia="宋体" w:cs="宋体"/>
-          <w:color w:val="000000"/>
-          <w:lang w:val="en-US" w:eastAsia="zh-CN"/>
-        </w:rPr>
-        <w:t>3.</w:t>
-      </w:r>
-      <w:r>
-        <w:rPr>
-          <w:rFonts w:ascii="宋体" w:hAnsi="宋体" w:eastAsia="宋体" w:cs="宋体"/>
-          <w:color w:val="000000"/>
-          <w:lang w:val="en-US" w:eastAsia="zh-CN"/>
-        </w:rPr>
-        <w:t>fix(ios): 修复keyBind过程中关闭手机蓝牙时依然显示keyBind成功的bug。</w:t>
-      </w:r>
-    </w:p>
-    <w:p>
-      <w:pPr>
-        <w:tabs>
-          <w:tab w:val="left" w:pos="916"/>
-          <w:tab w:val="left" w:pos="1950"/>
-          <w:tab w:val="left" w:pos="2748"/>
-          <w:tab w:val="left" w:pos="3664"/>
-          <w:tab w:val="left" w:pos="4580"/>
-          <w:tab w:val="left" w:pos="5496"/>
-          <w:tab w:val="left" w:pos="6412"/>
-          <w:tab w:val="left" w:pos="7328"/>
-          <w:tab w:val="left" w:pos="8244"/>
-          <w:tab w:val="left" w:pos="9160"/>
-          <w:tab w:val="left" w:pos="10076"/>
-          <w:tab w:val="left" w:pos="10992"/>
-          <w:tab w:val="left" w:pos="11908"/>
-          <w:tab w:val="left" w:pos="12824"/>
-          <w:tab w:val="left" w:pos="13740"/>
-          <w:tab w:val="left" w:pos="14656"/>
-        </w:tabs>
-        <w:rPr>
-          <w:rFonts w:ascii="宋体" w:hAnsi="宋体" w:eastAsia="宋体" w:cs="宋体"/>
-          <w:color w:val="000000"/>
-          <w:lang w:val="en-US" w:eastAsia="zh-CN"/>
-        </w:rPr>
-      </w:pPr>
-      <w:r>
-        <w:rPr>
-          <w:rFonts w:ascii="宋体" w:hAnsi="宋体" w:eastAsia="宋体" w:cs="宋体"/>
-          <w:color w:val="000000"/>
-          <w:lang w:val="en-US" w:eastAsia="zh-CN"/>
-        </w:rPr>
-        <w:t>4.</w:t>
-      </w:r>
-      <w:r>
-        <w:rPr>
-          <w:rFonts w:ascii="宋体" w:hAnsi="宋体" w:eastAsia="宋体" w:cs="宋体"/>
-          <w:color w:val="000000"/>
-          <w:lang w:val="en-US" w:eastAsia="zh-CN"/>
-        </w:rPr>
-        <w:t>fix(ios): 修复AppKey的AID为0时mesh数据包加解密异常的bug。</w:t>
-      </w:r>
-    </w:p>
-    <w:p>
-      <w:pPr>
-        <w:tabs>
-          <w:tab w:val="left" w:pos="916"/>
-          <w:tab w:val="left" w:pos="1950"/>
-          <w:tab w:val="left" w:pos="2748"/>
-          <w:tab w:val="left" w:pos="3664"/>
-          <w:tab w:val="left" w:pos="4580"/>
-          <w:tab w:val="left" w:pos="5496"/>
-          <w:tab w:val="left" w:pos="6412"/>
-          <w:tab w:val="left" w:pos="7328"/>
-          <w:tab w:val="left" w:pos="8244"/>
-          <w:tab w:val="left" w:pos="9160"/>
-          <w:tab w:val="left" w:pos="10076"/>
-          <w:tab w:val="left" w:pos="10992"/>
-          <w:tab w:val="left" w:pos="11908"/>
-          <w:tab w:val="left" w:pos="12824"/>
-          <w:tab w:val="left" w:pos="13740"/>
-          <w:tab w:val="left" w:pos="14656"/>
-        </w:tabs>
-        <w:rPr>
-          <w:rFonts w:ascii="宋体" w:hAnsi="宋体" w:eastAsia="宋体" w:cs="宋体"/>
-          <w:color w:val="000000"/>
-          <w:lang w:val="en-US" w:eastAsia="zh-CN"/>
-        </w:rPr>
-      </w:pPr>
-      <w:r>
-        <w:rPr>
-          <w:rFonts w:ascii="宋体" w:hAnsi="宋体" w:eastAsia="宋体" w:cs="宋体"/>
-          <w:color w:val="000000"/>
-          <w:lang w:val="en-US" w:eastAsia="zh-CN"/>
-        </w:rPr>
-        <w:t>5.</w:t>
-      </w:r>
-      <w:r>
-        <w:rPr>
-          <w:rFonts w:ascii="宋体" w:hAnsi="宋体" w:eastAsia="宋体" w:cs="宋体"/>
-          <w:color w:val="000000"/>
-          <w:lang w:val="en-US" w:eastAsia="zh-CN"/>
-        </w:rPr>
-        <w:t>fix(ios): 修复多个线程同时发送SigSegmentAcknowledgmentMessage数据包时导致SDK发生crash的bug。</w:t>
-      </w:r>
-    </w:p>
-    <w:p>
-      <w:pPr>
-        <w:tabs>
-          <w:tab w:val="left" w:pos="916"/>
-          <w:tab w:val="left" w:pos="1950"/>
-          <w:tab w:val="left" w:pos="2748"/>
-          <w:tab w:val="left" w:pos="3664"/>
-          <w:tab w:val="left" w:pos="4580"/>
-          <w:tab w:val="left" w:pos="5496"/>
-          <w:tab w:val="left" w:pos="6412"/>
-          <w:tab w:val="left" w:pos="7328"/>
-          <w:tab w:val="left" w:pos="8244"/>
-          <w:tab w:val="left" w:pos="9160"/>
-          <w:tab w:val="left" w:pos="10076"/>
-          <w:tab w:val="left" w:pos="10992"/>
-          <w:tab w:val="left" w:pos="11908"/>
-          <w:tab w:val="left" w:pos="12824"/>
-          <w:tab w:val="left" w:pos="13740"/>
-          <w:tab w:val="left" w:pos="14656"/>
-        </w:tabs>
-        <w:rPr>
-          <w:rFonts w:hint="eastAsia" w:ascii="宋体" w:hAnsi="宋体" w:eastAsia="宋体" w:cs="宋体"/>
-          <w:color w:val="000000"/>
-          <w:lang w:val="en-US" w:eastAsia="zh-CN"/>
+    </w:p>
+    <w:p>
+      <w:pPr>
+        <w:tabs>
+          <w:tab w:val="left" w:pos="916"/>
+          <w:tab w:val="left" w:pos="1950"/>
+          <w:tab w:val="left" w:pos="2748"/>
+          <w:tab w:val="left" w:pos="3664"/>
+          <w:tab w:val="left" w:pos="4580"/>
+          <w:tab w:val="left" w:pos="5496"/>
+          <w:tab w:val="left" w:pos="6412"/>
+          <w:tab w:val="left" w:pos="7328"/>
+          <w:tab w:val="left" w:pos="8244"/>
+          <w:tab w:val="left" w:pos="9160"/>
+          <w:tab w:val="left" w:pos="10076"/>
+          <w:tab w:val="left" w:pos="10992"/>
+          <w:tab w:val="left" w:pos="11908"/>
+          <w:tab w:val="left" w:pos="12824"/>
+          <w:tab w:val="left" w:pos="13740"/>
+          <w:tab w:val="left" w:pos="14656"/>
+        </w:tabs>
+        <w:rPr>
+          <w:rFonts w:ascii="宋体" w:hAnsi="宋体" w:eastAsia="宋体" w:cs="宋体"/>
+          <w:color w:val="000000"/>
         </w:rPr>
       </w:pPr>
       <w:bookmarkStart w:id="0" w:name="_GoBack"/>
       <w:bookmarkEnd w:id="0"/>
+    </w:p>
+    <w:p>
+      <w:pPr>
+        <w:tabs>
+          <w:tab w:val="left" w:pos="916"/>
+          <w:tab w:val="left" w:pos="1950"/>
+          <w:tab w:val="left" w:pos="2748"/>
+          <w:tab w:val="left" w:pos="3664"/>
+          <w:tab w:val="left" w:pos="4580"/>
+          <w:tab w:val="left" w:pos="5496"/>
+          <w:tab w:val="left" w:pos="6412"/>
+          <w:tab w:val="left" w:pos="7328"/>
+          <w:tab w:val="left" w:pos="8244"/>
+          <w:tab w:val="left" w:pos="9160"/>
+          <w:tab w:val="left" w:pos="10076"/>
+          <w:tab w:val="left" w:pos="10992"/>
+          <w:tab w:val="left" w:pos="11908"/>
+          <w:tab w:val="left" w:pos="12824"/>
+          <w:tab w:val="left" w:pos="13740"/>
+          <w:tab w:val="left" w:pos="14656"/>
+        </w:tabs>
+        <w:rPr>
+          <w:rFonts w:ascii="宋体" w:hAnsi="宋体" w:eastAsia="宋体" w:cs="宋体"/>
+          <w:color w:val="000000"/>
+        </w:rPr>
+      </w:pPr>
+      <w:r>
+        <w:rPr>
+          <w:rFonts w:ascii="宋体" w:hAnsi="宋体" w:eastAsia="宋体" w:cs="宋体"/>
+          <w:color w:val="000000"/>
+        </w:rPr>
+        <w:t>release date:</w:t>
+      </w:r>
+      <w:r>
+        <w:rPr>
+          <w:rFonts w:ascii="宋体" w:hAnsi="宋体" w:eastAsia="宋体" w:cs="宋体"/>
+          <w:color w:val="000000"/>
+        </w:rPr>
+        <w:tab/>
+      </w:r>
+      <w:r>
+        <w:rPr>
+          <w:rFonts w:ascii="宋体" w:hAnsi="宋体" w:eastAsia="宋体" w:cs="宋体"/>
+          <w:color w:val="000000"/>
+        </w:rPr>
+        <w:t>2021/2/1</w:t>
+      </w:r>
+    </w:p>
+    <w:p>
+      <w:pPr>
+        <w:tabs>
+          <w:tab w:val="left" w:pos="916"/>
+          <w:tab w:val="left" w:pos="1950"/>
+          <w:tab w:val="left" w:pos="2748"/>
+          <w:tab w:val="left" w:pos="3664"/>
+          <w:tab w:val="left" w:pos="4580"/>
+          <w:tab w:val="left" w:pos="5496"/>
+          <w:tab w:val="left" w:pos="6412"/>
+          <w:tab w:val="left" w:pos="7328"/>
+          <w:tab w:val="left" w:pos="8244"/>
+          <w:tab w:val="left" w:pos="9160"/>
+          <w:tab w:val="left" w:pos="10076"/>
+          <w:tab w:val="left" w:pos="10992"/>
+          <w:tab w:val="left" w:pos="11908"/>
+          <w:tab w:val="left" w:pos="12824"/>
+          <w:tab w:val="left" w:pos="13740"/>
+          <w:tab w:val="left" w:pos="14656"/>
+        </w:tabs>
+        <w:rPr>
+          <w:rFonts w:ascii="宋体" w:hAnsi="宋体" w:eastAsia="宋体" w:cs="宋体"/>
+          <w:color w:val="000000"/>
+        </w:rPr>
+      </w:pPr>
+    </w:p>
+    <w:p>
+      <w:pPr>
+        <w:tabs>
+          <w:tab w:val="left" w:pos="916"/>
+          <w:tab w:val="left" w:pos="1950"/>
+          <w:tab w:val="left" w:pos="2748"/>
+          <w:tab w:val="left" w:pos="3664"/>
+          <w:tab w:val="left" w:pos="4580"/>
+          <w:tab w:val="left" w:pos="5496"/>
+          <w:tab w:val="left" w:pos="6412"/>
+          <w:tab w:val="left" w:pos="7328"/>
+          <w:tab w:val="left" w:pos="8244"/>
+          <w:tab w:val="left" w:pos="9160"/>
+          <w:tab w:val="left" w:pos="10076"/>
+          <w:tab w:val="left" w:pos="10992"/>
+          <w:tab w:val="left" w:pos="11908"/>
+          <w:tab w:val="left" w:pos="12824"/>
+          <w:tab w:val="left" w:pos="13740"/>
+          <w:tab w:val="left" w:pos="14656"/>
+        </w:tabs>
+        <w:rPr>
+          <w:rFonts w:hint="eastAsia" w:ascii="宋体" w:hAnsi="宋体" w:eastAsia="宋体" w:cs="宋体"/>
+          <w:color w:val="000000"/>
+          <w:lang w:val="en-US" w:eastAsia="zh-CN"/>
+        </w:rPr>
+      </w:pPr>
+      <w:r>
+        <w:rPr>
+          <w:rFonts w:hint="eastAsia" w:ascii="宋体" w:hAnsi="宋体" w:eastAsia="宋体" w:cs="宋体"/>
+          <w:color w:val="000000"/>
+          <w:lang w:val="en-US" w:eastAsia="zh-CN"/>
+        </w:rPr>
+        <w:t>更新日志：</w:t>
+      </w:r>
+    </w:p>
+    <w:p>
+      <w:pPr>
+        <w:tabs>
+          <w:tab w:val="left" w:pos="916"/>
+          <w:tab w:val="left" w:pos="1950"/>
+          <w:tab w:val="left" w:pos="2748"/>
+          <w:tab w:val="left" w:pos="3664"/>
+          <w:tab w:val="left" w:pos="4580"/>
+          <w:tab w:val="left" w:pos="5496"/>
+          <w:tab w:val="left" w:pos="6412"/>
+          <w:tab w:val="left" w:pos="7328"/>
+          <w:tab w:val="left" w:pos="8244"/>
+          <w:tab w:val="left" w:pos="9160"/>
+          <w:tab w:val="left" w:pos="10076"/>
+          <w:tab w:val="left" w:pos="10992"/>
+          <w:tab w:val="left" w:pos="11908"/>
+          <w:tab w:val="left" w:pos="12824"/>
+          <w:tab w:val="left" w:pos="13740"/>
+          <w:tab w:val="left" w:pos="14656"/>
+        </w:tabs>
+        <w:rPr>
+          <w:rFonts w:ascii="宋体" w:hAnsi="宋体" w:eastAsia="宋体" w:cs="宋体"/>
+          <w:color w:val="000000"/>
+          <w:lang w:val="en-US" w:eastAsia="zh-CN"/>
+        </w:rPr>
+      </w:pPr>
+      <w:r>
+        <w:rPr>
+          <w:rFonts w:ascii="宋体" w:hAnsi="宋体" w:eastAsia="宋体" w:cs="宋体"/>
+          <w:color w:val="000000"/>
+          <w:lang w:val="en-US" w:eastAsia="zh-CN"/>
+        </w:rPr>
+        <w:t>1.feature(ios): 新增</w:t>
+      </w:r>
+      <w:r>
+        <w:rPr>
+          <w:rFonts w:ascii="宋体" w:hAnsi="宋体" w:eastAsia="宋体" w:cs="宋体"/>
+          <w:color w:val="000000"/>
+          <w:lang w:eastAsia="zh-CN"/>
+        </w:rPr>
+        <w:t>subnet bridge</w:t>
+      </w:r>
+      <w:r>
+        <w:rPr>
+          <w:rFonts w:hint="eastAsia" w:ascii="宋体" w:hAnsi="宋体" w:eastAsia="宋体" w:cs="宋体"/>
+          <w:color w:val="000000"/>
+          <w:lang w:val="en-US" w:eastAsia="zh-Hans"/>
+        </w:rPr>
+        <w:t>功能</w:t>
+      </w:r>
+      <w:r>
+        <w:rPr>
+          <w:rFonts w:ascii="宋体" w:hAnsi="宋体" w:eastAsia="宋体" w:cs="宋体"/>
+          <w:color w:val="000000"/>
+          <w:lang w:val="en-US" w:eastAsia="zh-CN"/>
+        </w:rPr>
+        <w:t>。</w:t>
+      </w:r>
+    </w:p>
+    <w:p>
+      <w:pPr>
+        <w:tabs>
+          <w:tab w:val="left" w:pos="916"/>
+          <w:tab w:val="left" w:pos="1950"/>
+          <w:tab w:val="left" w:pos="2748"/>
+          <w:tab w:val="left" w:pos="3664"/>
+          <w:tab w:val="left" w:pos="4580"/>
+          <w:tab w:val="left" w:pos="5496"/>
+          <w:tab w:val="left" w:pos="6412"/>
+          <w:tab w:val="left" w:pos="7328"/>
+          <w:tab w:val="left" w:pos="8244"/>
+          <w:tab w:val="left" w:pos="9160"/>
+          <w:tab w:val="left" w:pos="10076"/>
+          <w:tab w:val="left" w:pos="10992"/>
+          <w:tab w:val="left" w:pos="11908"/>
+          <w:tab w:val="left" w:pos="12824"/>
+          <w:tab w:val="left" w:pos="13740"/>
+          <w:tab w:val="left" w:pos="14656"/>
+        </w:tabs>
+        <w:rPr>
+          <w:rFonts w:ascii="宋体" w:hAnsi="宋体" w:eastAsia="宋体" w:cs="宋体"/>
+          <w:color w:val="000000"/>
+          <w:lang w:val="en-US" w:eastAsia="zh-CN"/>
+        </w:rPr>
+      </w:pPr>
+      <w:r>
+        <w:rPr>
+          <w:rFonts w:ascii="宋体" w:hAnsi="宋体" w:eastAsia="宋体" w:cs="宋体"/>
+          <w:color w:val="000000"/>
+          <w:lang w:eastAsia="zh-CN"/>
+        </w:rPr>
+        <w:t>2</w:t>
+      </w:r>
+      <w:r>
+        <w:rPr>
+          <w:rFonts w:ascii="宋体" w:hAnsi="宋体" w:eastAsia="宋体" w:cs="宋体"/>
+          <w:color w:val="000000"/>
+          <w:lang w:val="en-US" w:eastAsia="zh-CN"/>
+        </w:rPr>
+        <w:t>.fix(ios): 修复SDK未根据设备端返回的ivi进行解密的bug。</w:t>
+      </w:r>
+    </w:p>
+    <w:p>
+      <w:pPr>
+        <w:tabs>
+          <w:tab w:val="left" w:pos="916"/>
+          <w:tab w:val="left" w:pos="1950"/>
+          <w:tab w:val="left" w:pos="2748"/>
+          <w:tab w:val="left" w:pos="3664"/>
+          <w:tab w:val="left" w:pos="4580"/>
+          <w:tab w:val="left" w:pos="5496"/>
+          <w:tab w:val="left" w:pos="6412"/>
+          <w:tab w:val="left" w:pos="7328"/>
+          <w:tab w:val="left" w:pos="8244"/>
+          <w:tab w:val="left" w:pos="9160"/>
+          <w:tab w:val="left" w:pos="10076"/>
+          <w:tab w:val="left" w:pos="10992"/>
+          <w:tab w:val="left" w:pos="11908"/>
+          <w:tab w:val="left" w:pos="12824"/>
+          <w:tab w:val="left" w:pos="13740"/>
+          <w:tab w:val="left" w:pos="14656"/>
+        </w:tabs>
+        <w:rPr>
+          <w:rFonts w:hint="eastAsia" w:ascii="宋体" w:hAnsi="宋体" w:eastAsia="宋体" w:cs="宋体"/>
+          <w:color w:val="000000"/>
+          <w:lang w:val="en-US" w:eastAsia="zh-CN"/>
+        </w:rPr>
+      </w:pPr>
+    </w:p>
+    <w:p>
+      <w:pPr>
+        <w:tabs>
+          <w:tab w:val="left" w:pos="916"/>
+          <w:tab w:val="left" w:pos="1950"/>
+          <w:tab w:val="left" w:pos="2748"/>
+          <w:tab w:val="left" w:pos="3664"/>
+          <w:tab w:val="left" w:pos="4580"/>
+          <w:tab w:val="left" w:pos="5496"/>
+          <w:tab w:val="left" w:pos="6412"/>
+          <w:tab w:val="left" w:pos="7328"/>
+          <w:tab w:val="left" w:pos="8244"/>
+          <w:tab w:val="left" w:pos="9160"/>
+          <w:tab w:val="left" w:pos="10076"/>
+          <w:tab w:val="left" w:pos="10992"/>
+          <w:tab w:val="left" w:pos="11908"/>
+          <w:tab w:val="left" w:pos="12824"/>
+          <w:tab w:val="left" w:pos="13740"/>
+          <w:tab w:val="left" w:pos="14656"/>
+        </w:tabs>
+        <w:rPr>
+          <w:rFonts w:hint="eastAsia" w:ascii="宋体" w:hAnsi="宋体" w:eastAsia="宋体" w:cs="宋体"/>
+          <w:color w:val="000000"/>
+          <w:lang w:val="en-US" w:eastAsia="zh-CN"/>
+        </w:rPr>
+      </w:pPr>
+      <w:r>
+        <w:rPr>
+          <w:rFonts w:hint="eastAsia" w:ascii="宋体" w:hAnsi="宋体" w:eastAsia="宋体" w:cs="宋体"/>
+          <w:color w:val="000000"/>
+          <w:lang w:val="en-US" w:eastAsia="zh-CN"/>
+        </w:rPr>
+        <w:t>release note:</w:t>
+      </w:r>
+    </w:p>
+    <w:p>
+      <w:pPr>
+        <w:tabs>
+          <w:tab w:val="left" w:pos="916"/>
+          <w:tab w:val="left" w:pos="1950"/>
+          <w:tab w:val="left" w:pos="2748"/>
+          <w:tab w:val="left" w:pos="3664"/>
+          <w:tab w:val="left" w:pos="4580"/>
+          <w:tab w:val="left" w:pos="5496"/>
+          <w:tab w:val="left" w:pos="6412"/>
+          <w:tab w:val="left" w:pos="7328"/>
+          <w:tab w:val="left" w:pos="8244"/>
+          <w:tab w:val="left" w:pos="9160"/>
+          <w:tab w:val="left" w:pos="10076"/>
+          <w:tab w:val="left" w:pos="10992"/>
+          <w:tab w:val="left" w:pos="11908"/>
+          <w:tab w:val="left" w:pos="12824"/>
+          <w:tab w:val="left" w:pos="13740"/>
+          <w:tab w:val="left" w:pos="14656"/>
+        </w:tabs>
+        <w:rPr>
+          <w:rFonts w:hint="eastAsia" w:ascii="宋体" w:hAnsi="宋体" w:eastAsia="宋体" w:cs="宋体"/>
+          <w:color w:val="000000"/>
+          <w:lang w:val="en-US" w:eastAsia="zh-CN"/>
+        </w:rPr>
+      </w:pPr>
+      <w:r>
+        <w:rPr>
+          <w:rFonts w:hint="eastAsia" w:ascii="宋体" w:hAnsi="宋体" w:eastAsia="宋体" w:cs="宋体"/>
+          <w:color w:val="000000"/>
+          <w:lang w:val="en-US" w:eastAsia="zh-CN"/>
+        </w:rPr>
+        <w:t xml:space="preserve">1.feat(ios): </w:t>
+      </w:r>
+      <w:r>
+        <w:rPr>
+          <w:rFonts w:hint="eastAsia" w:ascii="宋体" w:hAnsi="宋体" w:eastAsia="宋体" w:cs="宋体"/>
+          <w:color w:val="000000"/>
+          <w:lang w:val="en-US" w:eastAsia="zh-Hans"/>
+        </w:rPr>
+        <w:t>sub</w:t>
+      </w:r>
+      <w:r>
+        <w:rPr>
+          <w:rFonts w:hint="default" w:ascii="宋体" w:hAnsi="宋体" w:eastAsia="宋体" w:cs="宋体"/>
+          <w:color w:val="000000"/>
+          <w:lang w:eastAsia="zh-Hans"/>
+        </w:rPr>
+        <w:t>net bridge</w:t>
+      </w:r>
+      <w:r>
+        <w:rPr>
+          <w:rFonts w:hint="eastAsia" w:ascii="宋体" w:hAnsi="宋体" w:eastAsia="宋体" w:cs="宋体"/>
+          <w:color w:val="000000"/>
+          <w:lang w:val="en-US" w:eastAsia="zh-CN"/>
+        </w:rPr>
+        <w:t>.</w:t>
+      </w:r>
+    </w:p>
+    <w:p>
+      <w:pPr>
+        <w:tabs>
+          <w:tab w:val="left" w:pos="916"/>
+          <w:tab w:val="left" w:pos="1950"/>
+          <w:tab w:val="left" w:pos="2748"/>
+          <w:tab w:val="left" w:pos="3664"/>
+          <w:tab w:val="left" w:pos="4580"/>
+          <w:tab w:val="left" w:pos="5496"/>
+          <w:tab w:val="left" w:pos="6412"/>
+          <w:tab w:val="left" w:pos="7328"/>
+          <w:tab w:val="left" w:pos="8244"/>
+          <w:tab w:val="left" w:pos="9160"/>
+          <w:tab w:val="left" w:pos="10076"/>
+          <w:tab w:val="left" w:pos="10992"/>
+          <w:tab w:val="left" w:pos="11908"/>
+          <w:tab w:val="left" w:pos="12824"/>
+          <w:tab w:val="left" w:pos="13740"/>
+          <w:tab w:val="left" w:pos="14656"/>
+        </w:tabs>
+        <w:rPr>
+          <w:rFonts w:hint="eastAsia" w:ascii="宋体" w:hAnsi="宋体" w:eastAsia="宋体" w:cs="宋体"/>
+          <w:color w:val="000000"/>
+          <w:lang w:val="en-US" w:eastAsia="zh-CN"/>
+        </w:rPr>
+      </w:pPr>
+      <w:r>
+        <w:rPr>
+          <w:rFonts w:hint="eastAsia" w:ascii="宋体" w:hAnsi="宋体" w:eastAsia="宋体" w:cs="宋体"/>
+          <w:color w:val="000000"/>
+          <w:lang w:val="en-US" w:eastAsia="zh-CN"/>
+        </w:rPr>
+        <w:t>2.f</w:t>
+      </w:r>
+      <w:r>
+        <w:rPr>
+          <w:rFonts w:hint="eastAsia" w:ascii="宋体" w:hAnsi="宋体" w:eastAsia="宋体" w:cs="宋体"/>
+          <w:color w:val="000000"/>
+          <w:lang w:eastAsia="zh-CN"/>
+        </w:rPr>
+        <w:t>ix</w:t>
+      </w:r>
+      <w:r>
+        <w:rPr>
+          <w:rFonts w:hint="eastAsia" w:ascii="宋体" w:hAnsi="宋体" w:eastAsia="宋体" w:cs="宋体"/>
+          <w:color w:val="000000"/>
+          <w:lang w:val="en-US" w:eastAsia="zh-CN"/>
+        </w:rPr>
+        <w:t>(ios): Fixed bug that SDK did not decrypt on the basis of IVI returned by device side.</w:t>
+      </w:r>
+    </w:p>
+    <w:p>
+      <w:pPr>
+        <w:tabs>
+          <w:tab w:val="left" w:pos="916"/>
+          <w:tab w:val="left" w:pos="1832"/>
+          <w:tab w:val="left" w:pos="2748"/>
+          <w:tab w:val="left" w:pos="3664"/>
+          <w:tab w:val="left" w:pos="4580"/>
+          <w:tab w:val="left" w:pos="5496"/>
+          <w:tab w:val="left" w:pos="6412"/>
+          <w:tab w:val="left" w:pos="7328"/>
+          <w:tab w:val="left" w:pos="8244"/>
+          <w:tab w:val="left" w:pos="9160"/>
+          <w:tab w:val="left" w:pos="10076"/>
+          <w:tab w:val="left" w:pos="10992"/>
+          <w:tab w:val="left" w:pos="11908"/>
+          <w:tab w:val="left" w:pos="12824"/>
+          <w:tab w:val="left" w:pos="13740"/>
+          <w:tab w:val="left" w:pos="14656"/>
+        </w:tabs>
+        <w:rPr>
+          <w:rFonts w:ascii="宋体" w:hAnsi="宋体" w:eastAsia="宋体" w:cs="宋体"/>
+          <w:color w:val="000000"/>
+        </w:rPr>
+      </w:pPr>
+    </w:p>
+    <w:p>
+      <w:pPr>
+        <w:tabs>
+          <w:tab w:val="left" w:pos="916"/>
+          <w:tab w:val="left" w:pos="1832"/>
+          <w:tab w:val="left" w:pos="2748"/>
+          <w:tab w:val="left" w:pos="3664"/>
+          <w:tab w:val="left" w:pos="4580"/>
+          <w:tab w:val="left" w:pos="5496"/>
+          <w:tab w:val="left" w:pos="6412"/>
+          <w:tab w:val="left" w:pos="7328"/>
+          <w:tab w:val="left" w:pos="8244"/>
+          <w:tab w:val="left" w:pos="9160"/>
+          <w:tab w:val="left" w:pos="10076"/>
+          <w:tab w:val="left" w:pos="10992"/>
+          <w:tab w:val="left" w:pos="11908"/>
+          <w:tab w:val="left" w:pos="12824"/>
+          <w:tab w:val="left" w:pos="13740"/>
+          <w:tab w:val="left" w:pos="14656"/>
+        </w:tabs>
+        <w:rPr>
+          <w:rFonts w:ascii="宋体" w:hAnsi="宋体" w:eastAsia="宋体" w:cs="宋体"/>
+          <w:color w:val="000000"/>
+        </w:rPr>
+      </w:pPr>
+      <w:r>
+        <w:rPr>
+          <w:rFonts w:ascii="宋体" w:hAnsi="宋体" w:eastAsia="宋体" w:cs="宋体"/>
+          <w:color w:val="000000"/>
+        </w:rPr>
+        <w:t>------------------------------------------------------</w:t>
+      </w:r>
+    </w:p>
+    <w:p>
+      <w:pPr>
+        <w:rPr>
+          <w:rFonts w:ascii="宋体" w:hAnsi="宋体" w:eastAsia="宋体" w:cs="宋体"/>
+          <w:color w:val="000000"/>
+        </w:rPr>
+      </w:pPr>
+    </w:p>
+    <w:p>
+      <w:pPr>
+        <w:rPr>
+          <w:rFonts w:ascii="宋体" w:hAnsi="宋体" w:eastAsia="宋体" w:cs="宋体"/>
+          <w:color w:val="000000"/>
+        </w:rPr>
+      </w:pPr>
+      <w:r>
+        <w:rPr>
+          <w:rFonts w:ascii="宋体" w:hAnsi="宋体" w:eastAsia="宋体" w:cs="宋体"/>
+          <w:color w:val="000000"/>
+        </w:rPr>
+        <w:t>2020/12/31</w:t>
+      </w:r>
+    </w:p>
+    <w:p>
+      <w:pPr>
+        <w:pStyle w:val="3"/>
+        <w:rPr>
+          <w:kern w:val="0"/>
+        </w:rPr>
+      </w:pPr>
+      <w:r>
+        <w:rPr>
+          <w:rFonts w:hint="eastAsia"/>
+          <w:kern w:val="0"/>
+        </w:rPr>
+        <w:t>iOS</w:t>
+      </w:r>
+      <w:r>
+        <w:t xml:space="preserve"> </w:t>
+      </w:r>
+    </w:p>
+    <w:p>
+      <w:pPr>
+        <w:tabs>
+          <w:tab w:val="left" w:pos="916"/>
+          <w:tab w:val="left" w:pos="1950"/>
+          <w:tab w:val="left" w:pos="2748"/>
+          <w:tab w:val="left" w:pos="3664"/>
+          <w:tab w:val="left" w:pos="4580"/>
+          <w:tab w:val="left" w:pos="5496"/>
+          <w:tab w:val="left" w:pos="6412"/>
+          <w:tab w:val="left" w:pos="7328"/>
+          <w:tab w:val="left" w:pos="8244"/>
+          <w:tab w:val="left" w:pos="9160"/>
+          <w:tab w:val="left" w:pos="10076"/>
+          <w:tab w:val="left" w:pos="10992"/>
+          <w:tab w:val="left" w:pos="11908"/>
+          <w:tab w:val="left" w:pos="12824"/>
+          <w:tab w:val="left" w:pos="13740"/>
+          <w:tab w:val="left" w:pos="14656"/>
+        </w:tabs>
+        <w:rPr>
+          <w:rFonts w:ascii="宋体" w:hAnsi="宋体" w:eastAsia="宋体" w:cs="宋体"/>
+          <w:color w:val="000000"/>
+        </w:rPr>
+      </w:pPr>
+    </w:p>
+    <w:p>
+      <w:pPr>
+        <w:tabs>
+          <w:tab w:val="left" w:pos="916"/>
+          <w:tab w:val="left" w:pos="1950"/>
+          <w:tab w:val="left" w:pos="2748"/>
+          <w:tab w:val="left" w:pos="3664"/>
+          <w:tab w:val="left" w:pos="4580"/>
+          <w:tab w:val="left" w:pos="5496"/>
+          <w:tab w:val="left" w:pos="6412"/>
+          <w:tab w:val="left" w:pos="7328"/>
+          <w:tab w:val="left" w:pos="8244"/>
+          <w:tab w:val="left" w:pos="9160"/>
+          <w:tab w:val="left" w:pos="10076"/>
+          <w:tab w:val="left" w:pos="10992"/>
+          <w:tab w:val="left" w:pos="11908"/>
+          <w:tab w:val="left" w:pos="12824"/>
+          <w:tab w:val="left" w:pos="13740"/>
+          <w:tab w:val="left" w:pos="14656"/>
+        </w:tabs>
+        <w:rPr>
+          <w:rFonts w:ascii="宋体" w:hAnsi="宋体" w:eastAsia="宋体" w:cs="宋体"/>
+          <w:color w:val="000000"/>
+        </w:rPr>
+      </w:pPr>
+      <w:r>
+        <w:rPr>
+          <w:rFonts w:ascii="宋体" w:hAnsi="宋体" w:eastAsia="宋体" w:cs="宋体"/>
+          <w:color w:val="000000"/>
+        </w:rPr>
+        <w:t xml:space="preserve">git branch </w:t>
+      </w:r>
+      <w:r>
+        <w:rPr>
+          <w:rFonts w:hint="eastAsia"/>
+        </w:rPr>
+        <w:t>http://192.168.48.36/sdk_app/ble_mesh/telink_sig_mesh_sdk.git</w:t>
+      </w:r>
+    </w:p>
+    <w:p>
+      <w:pPr>
+        <w:tabs>
+          <w:tab w:val="left" w:pos="916"/>
+          <w:tab w:val="left" w:pos="1950"/>
+          <w:tab w:val="left" w:pos="2748"/>
+          <w:tab w:val="left" w:pos="3664"/>
+          <w:tab w:val="left" w:pos="4580"/>
+          <w:tab w:val="left" w:pos="5496"/>
+          <w:tab w:val="left" w:pos="6412"/>
+          <w:tab w:val="left" w:pos="7328"/>
+          <w:tab w:val="left" w:pos="8244"/>
+          <w:tab w:val="left" w:pos="9160"/>
+          <w:tab w:val="left" w:pos="10076"/>
+          <w:tab w:val="left" w:pos="10992"/>
+          <w:tab w:val="left" w:pos="11908"/>
+          <w:tab w:val="left" w:pos="12824"/>
+          <w:tab w:val="left" w:pos="13740"/>
+          <w:tab w:val="left" w:pos="14656"/>
+        </w:tabs>
+        <w:rPr>
+          <w:rFonts w:ascii="宋体" w:hAnsi="宋体" w:eastAsia="宋体" w:cs="宋体"/>
+          <w:color w:val="000000"/>
+        </w:rPr>
+      </w:pPr>
+    </w:p>
+    <w:p>
+      <w:pPr>
+        <w:tabs>
+          <w:tab w:val="left" w:pos="916"/>
+          <w:tab w:val="left" w:pos="1950"/>
+          <w:tab w:val="left" w:pos="2748"/>
+          <w:tab w:val="left" w:pos="3664"/>
+          <w:tab w:val="left" w:pos="4580"/>
+          <w:tab w:val="left" w:pos="5496"/>
+          <w:tab w:val="left" w:pos="6412"/>
+          <w:tab w:val="left" w:pos="7328"/>
+          <w:tab w:val="left" w:pos="8244"/>
+          <w:tab w:val="left" w:pos="9160"/>
+          <w:tab w:val="left" w:pos="10076"/>
+          <w:tab w:val="left" w:pos="10992"/>
+          <w:tab w:val="left" w:pos="11908"/>
+          <w:tab w:val="left" w:pos="12824"/>
+          <w:tab w:val="left" w:pos="13740"/>
+          <w:tab w:val="left" w:pos="14656"/>
+        </w:tabs>
+        <w:rPr>
+          <w:rFonts w:ascii="宋体" w:hAnsi="宋体" w:eastAsia="宋体" w:cs="宋体"/>
+          <w:color w:val="000000"/>
+        </w:rPr>
+      </w:pPr>
+      <w:r>
+        <w:rPr>
+          <w:rFonts w:ascii="宋体" w:hAnsi="宋体" w:eastAsia="宋体" w:cs="宋体"/>
+          <w:color w:val="000000"/>
+        </w:rPr>
+        <w:t>version:</w:t>
+      </w:r>
+      <w:r>
+        <w:rPr>
+          <w:rFonts w:ascii="宋体" w:hAnsi="宋体" w:eastAsia="宋体" w:cs="宋体"/>
+          <w:color w:val="000000"/>
+        </w:rPr>
+        <w:tab/>
+      </w:r>
+      <w:r>
+        <w:rPr>
+          <w:rFonts w:ascii="宋体" w:hAnsi="宋体" w:eastAsia="宋体" w:cs="宋体"/>
+          <w:color w:val="000000"/>
+        </w:rPr>
+        <w:t>3.3.0</w:t>
+      </w:r>
+    </w:p>
+    <w:p>
+      <w:pPr>
+        <w:tabs>
+          <w:tab w:val="left" w:pos="916"/>
+          <w:tab w:val="left" w:pos="1950"/>
+          <w:tab w:val="left" w:pos="2748"/>
+          <w:tab w:val="left" w:pos="3664"/>
+          <w:tab w:val="left" w:pos="4580"/>
+          <w:tab w:val="left" w:pos="5496"/>
+          <w:tab w:val="left" w:pos="6412"/>
+          <w:tab w:val="left" w:pos="7328"/>
+          <w:tab w:val="left" w:pos="8244"/>
+          <w:tab w:val="left" w:pos="9160"/>
+          <w:tab w:val="left" w:pos="10076"/>
+          <w:tab w:val="left" w:pos="10992"/>
+          <w:tab w:val="left" w:pos="11908"/>
+          <w:tab w:val="left" w:pos="12824"/>
+          <w:tab w:val="left" w:pos="13740"/>
+          <w:tab w:val="left" w:pos="14656"/>
+        </w:tabs>
+        <w:rPr>
+          <w:rFonts w:ascii="宋体" w:hAnsi="宋体" w:eastAsia="宋体" w:cs="宋体"/>
+          <w:color w:val="000000"/>
+        </w:rPr>
+      </w:pPr>
+    </w:p>
+    <w:p>
+      <w:pPr>
+        <w:tabs>
+          <w:tab w:val="left" w:pos="916"/>
+          <w:tab w:val="left" w:pos="1950"/>
+          <w:tab w:val="left" w:pos="2748"/>
+          <w:tab w:val="left" w:pos="3664"/>
+          <w:tab w:val="left" w:pos="4580"/>
+          <w:tab w:val="left" w:pos="5496"/>
+          <w:tab w:val="left" w:pos="6412"/>
+          <w:tab w:val="left" w:pos="7328"/>
+          <w:tab w:val="left" w:pos="8244"/>
+          <w:tab w:val="left" w:pos="9160"/>
+          <w:tab w:val="left" w:pos="10076"/>
+          <w:tab w:val="left" w:pos="10992"/>
+          <w:tab w:val="left" w:pos="11908"/>
+          <w:tab w:val="left" w:pos="12824"/>
+          <w:tab w:val="left" w:pos="13740"/>
+          <w:tab w:val="left" w:pos="14656"/>
+        </w:tabs>
+        <w:rPr>
+          <w:rFonts w:ascii="宋体" w:hAnsi="宋体" w:eastAsia="宋体" w:cs="宋体"/>
+          <w:color w:val="000000"/>
+        </w:rPr>
+      </w:pPr>
+      <w:r>
+        <w:rPr>
+          <w:rFonts w:ascii="宋体" w:hAnsi="宋体" w:eastAsia="宋体" w:cs="宋体"/>
+          <w:color w:val="000000"/>
+        </w:rPr>
+        <w:t>gittime:</w:t>
+      </w:r>
+      <w:r>
+        <w:rPr>
+          <w:rFonts w:ascii="宋体" w:hAnsi="宋体" w:eastAsia="宋体" w:cs="宋体"/>
+          <w:color w:val="000000"/>
+        </w:rPr>
+        <w:tab/>
+      </w:r>
+      <w:r>
+        <w:rPr>
+          <w:rFonts w:ascii="宋体" w:hAnsi="宋体" w:eastAsia="宋体" w:cs="宋体"/>
+          <w:color w:val="000000"/>
+        </w:rPr>
+        <w:t>2020/12/30 18:42:44</w:t>
+      </w:r>
+    </w:p>
+    <w:p>
+      <w:pPr>
+        <w:tabs>
+          <w:tab w:val="left" w:pos="916"/>
+          <w:tab w:val="left" w:pos="1950"/>
+          <w:tab w:val="left" w:pos="2748"/>
+          <w:tab w:val="left" w:pos="3664"/>
+          <w:tab w:val="left" w:pos="4580"/>
+          <w:tab w:val="left" w:pos="5496"/>
+          <w:tab w:val="left" w:pos="6412"/>
+          <w:tab w:val="left" w:pos="7328"/>
+          <w:tab w:val="left" w:pos="8244"/>
+          <w:tab w:val="left" w:pos="9160"/>
+          <w:tab w:val="left" w:pos="10076"/>
+          <w:tab w:val="left" w:pos="10992"/>
+          <w:tab w:val="left" w:pos="11908"/>
+          <w:tab w:val="left" w:pos="12824"/>
+          <w:tab w:val="left" w:pos="13740"/>
+          <w:tab w:val="left" w:pos="14656"/>
+        </w:tabs>
+        <w:rPr>
+          <w:rFonts w:ascii="宋体" w:hAnsi="宋体" w:eastAsia="宋体" w:cs="宋体"/>
+          <w:color w:val="000000"/>
+        </w:rPr>
+      </w:pPr>
+    </w:p>
+    <w:p>
+      <w:pPr>
+        <w:tabs>
+          <w:tab w:val="left" w:pos="916"/>
+          <w:tab w:val="left" w:pos="1950"/>
+          <w:tab w:val="left" w:pos="2748"/>
+          <w:tab w:val="left" w:pos="3664"/>
+          <w:tab w:val="left" w:pos="4580"/>
+          <w:tab w:val="left" w:pos="5496"/>
+          <w:tab w:val="left" w:pos="6412"/>
+          <w:tab w:val="left" w:pos="7328"/>
+          <w:tab w:val="left" w:pos="8244"/>
+          <w:tab w:val="left" w:pos="9160"/>
+          <w:tab w:val="left" w:pos="10076"/>
+          <w:tab w:val="left" w:pos="10992"/>
+          <w:tab w:val="left" w:pos="11908"/>
+          <w:tab w:val="left" w:pos="12824"/>
+          <w:tab w:val="left" w:pos="13740"/>
+          <w:tab w:val="left" w:pos="14656"/>
+        </w:tabs>
+        <w:rPr>
+          <w:rFonts w:ascii="宋体" w:hAnsi="宋体" w:eastAsia="宋体" w:cs="宋体"/>
+          <w:color w:val="000000"/>
+        </w:rPr>
+      </w:pPr>
+      <w:r>
+        <w:rPr>
+          <w:rFonts w:ascii="宋体" w:hAnsi="宋体" w:eastAsia="宋体" w:cs="宋体"/>
+          <w:color w:val="000000"/>
+        </w:rPr>
+        <w:t>release date:</w:t>
+      </w:r>
+      <w:r>
+        <w:rPr>
+          <w:rFonts w:ascii="宋体" w:hAnsi="宋体" w:eastAsia="宋体" w:cs="宋体"/>
+          <w:color w:val="000000"/>
+        </w:rPr>
+        <w:tab/>
+      </w:r>
+      <w:r>
+        <w:rPr>
+          <w:rFonts w:ascii="宋体" w:hAnsi="宋体" w:eastAsia="宋体" w:cs="宋体"/>
+          <w:color w:val="000000"/>
+        </w:rPr>
+        <w:t>2020/12/31</w:t>
+      </w:r>
+    </w:p>
+    <w:p>
+      <w:pPr>
+        <w:tabs>
+          <w:tab w:val="left" w:pos="916"/>
+          <w:tab w:val="left" w:pos="1950"/>
+          <w:tab w:val="left" w:pos="2748"/>
+          <w:tab w:val="left" w:pos="3664"/>
+          <w:tab w:val="left" w:pos="4580"/>
+          <w:tab w:val="left" w:pos="5496"/>
+          <w:tab w:val="left" w:pos="6412"/>
+          <w:tab w:val="left" w:pos="7328"/>
+          <w:tab w:val="left" w:pos="8244"/>
+          <w:tab w:val="left" w:pos="9160"/>
+          <w:tab w:val="left" w:pos="10076"/>
+          <w:tab w:val="left" w:pos="10992"/>
+          <w:tab w:val="left" w:pos="11908"/>
+          <w:tab w:val="left" w:pos="12824"/>
+          <w:tab w:val="left" w:pos="13740"/>
+          <w:tab w:val="left" w:pos="14656"/>
+        </w:tabs>
+        <w:rPr>
+          <w:rFonts w:ascii="宋体" w:hAnsi="宋体" w:eastAsia="宋体" w:cs="宋体"/>
+          <w:color w:val="000000"/>
+        </w:rPr>
+      </w:pPr>
+    </w:p>
+    <w:p>
+      <w:pPr>
+        <w:tabs>
+          <w:tab w:val="left" w:pos="916"/>
+          <w:tab w:val="left" w:pos="1950"/>
+          <w:tab w:val="left" w:pos="2748"/>
+          <w:tab w:val="left" w:pos="3664"/>
+          <w:tab w:val="left" w:pos="4580"/>
+          <w:tab w:val="left" w:pos="5496"/>
+          <w:tab w:val="left" w:pos="6412"/>
+          <w:tab w:val="left" w:pos="7328"/>
+          <w:tab w:val="left" w:pos="8244"/>
+          <w:tab w:val="left" w:pos="9160"/>
+          <w:tab w:val="left" w:pos="10076"/>
+          <w:tab w:val="left" w:pos="10992"/>
+          <w:tab w:val="left" w:pos="11908"/>
+          <w:tab w:val="left" w:pos="12824"/>
+          <w:tab w:val="left" w:pos="13740"/>
+          <w:tab w:val="left" w:pos="14656"/>
+        </w:tabs>
+        <w:rPr>
+          <w:rFonts w:hint="eastAsia" w:ascii="宋体" w:hAnsi="宋体" w:eastAsia="宋体" w:cs="宋体"/>
+          <w:color w:val="000000"/>
+          <w:lang w:val="en-US" w:eastAsia="zh-CN"/>
+        </w:rPr>
+      </w:pPr>
+      <w:r>
+        <w:rPr>
+          <w:rFonts w:hint="eastAsia" w:ascii="宋体" w:hAnsi="宋体" w:eastAsia="宋体" w:cs="宋体"/>
+          <w:color w:val="000000"/>
+          <w:lang w:val="en-US" w:eastAsia="zh-CN"/>
+        </w:rPr>
+        <w:t>更新日志：</w:t>
+      </w:r>
+    </w:p>
+    <w:p>
+      <w:pPr>
+        <w:tabs>
+          <w:tab w:val="left" w:pos="916"/>
+          <w:tab w:val="left" w:pos="1950"/>
+          <w:tab w:val="left" w:pos="2748"/>
+          <w:tab w:val="left" w:pos="3664"/>
+          <w:tab w:val="left" w:pos="4580"/>
+          <w:tab w:val="left" w:pos="5496"/>
+          <w:tab w:val="left" w:pos="6412"/>
+          <w:tab w:val="left" w:pos="7328"/>
+          <w:tab w:val="left" w:pos="8244"/>
+          <w:tab w:val="left" w:pos="9160"/>
+          <w:tab w:val="left" w:pos="10076"/>
+          <w:tab w:val="left" w:pos="10992"/>
+          <w:tab w:val="left" w:pos="11908"/>
+          <w:tab w:val="left" w:pos="12824"/>
+          <w:tab w:val="left" w:pos="13740"/>
+          <w:tab w:val="left" w:pos="14656"/>
+        </w:tabs>
+        <w:rPr>
+          <w:rFonts w:ascii="宋体" w:hAnsi="宋体" w:eastAsia="宋体" w:cs="宋体"/>
+          <w:color w:val="000000"/>
+          <w:lang w:val="en-US" w:eastAsia="zh-CN"/>
+        </w:rPr>
+      </w:pPr>
+      <w:r>
+        <w:rPr>
+          <w:rFonts w:ascii="宋体" w:hAnsi="宋体" w:eastAsia="宋体" w:cs="宋体"/>
+          <w:color w:val="000000"/>
+          <w:lang w:val="en-US" w:eastAsia="zh-CN"/>
+        </w:rPr>
+        <w:t>1.feature(ios): 新增配置参数defaultUnsegmentedMessageLowerTransportPDUMaxLength，默认值为15，用于判断数据包使用segmentedMessage还是unSegmentedMessage。</w:t>
+      </w:r>
+    </w:p>
+    <w:p>
+      <w:pPr>
+        <w:tabs>
+          <w:tab w:val="left" w:pos="916"/>
+          <w:tab w:val="left" w:pos="1950"/>
+          <w:tab w:val="left" w:pos="2748"/>
+          <w:tab w:val="left" w:pos="3664"/>
+          <w:tab w:val="left" w:pos="4580"/>
+          <w:tab w:val="left" w:pos="5496"/>
+          <w:tab w:val="left" w:pos="6412"/>
+          <w:tab w:val="left" w:pos="7328"/>
+          <w:tab w:val="left" w:pos="8244"/>
+          <w:tab w:val="left" w:pos="9160"/>
+          <w:tab w:val="left" w:pos="10076"/>
+          <w:tab w:val="left" w:pos="10992"/>
+          <w:tab w:val="left" w:pos="11908"/>
+          <w:tab w:val="left" w:pos="12824"/>
+          <w:tab w:val="left" w:pos="13740"/>
+          <w:tab w:val="left" w:pos="14656"/>
+        </w:tabs>
+        <w:rPr>
+          <w:rFonts w:ascii="宋体" w:hAnsi="宋体" w:eastAsia="宋体" w:cs="宋体"/>
+          <w:color w:val="000000"/>
+          <w:lang w:val="en-US" w:eastAsia="zh-CN"/>
+        </w:rPr>
+      </w:pPr>
+      <w:r>
+        <w:rPr>
+          <w:rFonts w:ascii="宋体" w:hAnsi="宋体" w:eastAsia="宋体" w:cs="宋体"/>
+          <w:color w:val="000000"/>
+          <w:lang w:val="en-US" w:eastAsia="zh-CN"/>
+        </w:rPr>
+        <w:t>2.feature(ios): 添加回包根据sequenceNumber进行过滤的机制。</w:t>
+      </w:r>
+    </w:p>
+    <w:p>
+      <w:pPr>
+        <w:tabs>
+          <w:tab w:val="left" w:pos="916"/>
+          <w:tab w:val="left" w:pos="1950"/>
+          <w:tab w:val="left" w:pos="2748"/>
+          <w:tab w:val="left" w:pos="3664"/>
+          <w:tab w:val="left" w:pos="4580"/>
+          <w:tab w:val="left" w:pos="5496"/>
+          <w:tab w:val="left" w:pos="6412"/>
+          <w:tab w:val="left" w:pos="7328"/>
+          <w:tab w:val="left" w:pos="8244"/>
+          <w:tab w:val="left" w:pos="9160"/>
+          <w:tab w:val="left" w:pos="10076"/>
+          <w:tab w:val="left" w:pos="10992"/>
+          <w:tab w:val="left" w:pos="11908"/>
+          <w:tab w:val="left" w:pos="12824"/>
+          <w:tab w:val="left" w:pos="13740"/>
+          <w:tab w:val="left" w:pos="14656"/>
+        </w:tabs>
+        <w:rPr>
+          <w:rFonts w:ascii="宋体" w:hAnsi="宋体" w:eastAsia="宋体" w:cs="宋体"/>
+          <w:color w:val="000000"/>
+          <w:lang w:val="en-US" w:eastAsia="zh-CN"/>
+        </w:rPr>
+      </w:pPr>
+      <w:r>
+        <w:rPr>
+          <w:rFonts w:ascii="宋体" w:hAnsi="宋体" w:eastAsia="宋体" w:cs="宋体"/>
+          <w:color w:val="000000"/>
+          <w:lang w:val="en-US" w:eastAsia="zh-CN"/>
+        </w:rPr>
+        <w:t>3.fix(ios): 修复keyBind过程中关闭手机蓝牙时依然显示keyBind成功的bug。</w:t>
+      </w:r>
+    </w:p>
+    <w:p>
+      <w:pPr>
+        <w:tabs>
+          <w:tab w:val="left" w:pos="916"/>
+          <w:tab w:val="left" w:pos="1950"/>
+          <w:tab w:val="left" w:pos="2748"/>
+          <w:tab w:val="left" w:pos="3664"/>
+          <w:tab w:val="left" w:pos="4580"/>
+          <w:tab w:val="left" w:pos="5496"/>
+          <w:tab w:val="left" w:pos="6412"/>
+          <w:tab w:val="left" w:pos="7328"/>
+          <w:tab w:val="left" w:pos="8244"/>
+          <w:tab w:val="left" w:pos="9160"/>
+          <w:tab w:val="left" w:pos="10076"/>
+          <w:tab w:val="left" w:pos="10992"/>
+          <w:tab w:val="left" w:pos="11908"/>
+          <w:tab w:val="left" w:pos="12824"/>
+          <w:tab w:val="left" w:pos="13740"/>
+          <w:tab w:val="left" w:pos="14656"/>
+        </w:tabs>
+        <w:rPr>
+          <w:rFonts w:ascii="宋体" w:hAnsi="宋体" w:eastAsia="宋体" w:cs="宋体"/>
+          <w:color w:val="000000"/>
+          <w:lang w:val="en-US" w:eastAsia="zh-CN"/>
+        </w:rPr>
+      </w:pPr>
+      <w:r>
+        <w:rPr>
+          <w:rFonts w:ascii="宋体" w:hAnsi="宋体" w:eastAsia="宋体" w:cs="宋体"/>
+          <w:color w:val="000000"/>
+          <w:lang w:val="en-US" w:eastAsia="zh-CN"/>
+        </w:rPr>
+        <w:t>4.fix(ios): 修复AppKey的AID为0时mesh数据包加解密异常的bug。</w:t>
+      </w:r>
+    </w:p>
+    <w:p>
+      <w:pPr>
+        <w:tabs>
+          <w:tab w:val="left" w:pos="916"/>
+          <w:tab w:val="left" w:pos="1950"/>
+          <w:tab w:val="left" w:pos="2748"/>
+          <w:tab w:val="left" w:pos="3664"/>
+          <w:tab w:val="left" w:pos="4580"/>
+          <w:tab w:val="left" w:pos="5496"/>
+          <w:tab w:val="left" w:pos="6412"/>
+          <w:tab w:val="left" w:pos="7328"/>
+          <w:tab w:val="left" w:pos="8244"/>
+          <w:tab w:val="left" w:pos="9160"/>
+          <w:tab w:val="left" w:pos="10076"/>
+          <w:tab w:val="left" w:pos="10992"/>
+          <w:tab w:val="left" w:pos="11908"/>
+          <w:tab w:val="left" w:pos="12824"/>
+          <w:tab w:val="left" w:pos="13740"/>
+          <w:tab w:val="left" w:pos="14656"/>
+        </w:tabs>
+        <w:rPr>
+          <w:rFonts w:ascii="宋体" w:hAnsi="宋体" w:eastAsia="宋体" w:cs="宋体"/>
+          <w:color w:val="000000"/>
+          <w:lang w:val="en-US" w:eastAsia="zh-CN"/>
+        </w:rPr>
+      </w:pPr>
+      <w:r>
+        <w:rPr>
+          <w:rFonts w:ascii="宋体" w:hAnsi="宋体" w:eastAsia="宋体" w:cs="宋体"/>
+          <w:color w:val="000000"/>
+          <w:lang w:val="en-US" w:eastAsia="zh-CN"/>
+        </w:rPr>
+        <w:t>5.fix(ios): 修复多个线程同时发送SigSegmentAcknowledgmentMessage数据包时导致SDK发生crash的bug。</w:t>
+      </w:r>
+    </w:p>
+    <w:p>
+      <w:pPr>
+        <w:tabs>
+          <w:tab w:val="left" w:pos="916"/>
+          <w:tab w:val="left" w:pos="1950"/>
+          <w:tab w:val="left" w:pos="2748"/>
+          <w:tab w:val="left" w:pos="3664"/>
+          <w:tab w:val="left" w:pos="4580"/>
+          <w:tab w:val="left" w:pos="5496"/>
+          <w:tab w:val="left" w:pos="6412"/>
+          <w:tab w:val="left" w:pos="7328"/>
+          <w:tab w:val="left" w:pos="8244"/>
+          <w:tab w:val="left" w:pos="9160"/>
+          <w:tab w:val="left" w:pos="10076"/>
+          <w:tab w:val="left" w:pos="10992"/>
+          <w:tab w:val="left" w:pos="11908"/>
+          <w:tab w:val="left" w:pos="12824"/>
+          <w:tab w:val="left" w:pos="13740"/>
+          <w:tab w:val="left" w:pos="14656"/>
+        </w:tabs>
+        <w:rPr>
+          <w:rFonts w:hint="eastAsia" w:ascii="宋体" w:hAnsi="宋体" w:eastAsia="宋体" w:cs="宋体"/>
+          <w:color w:val="000000"/>
+          <w:lang w:val="en-US" w:eastAsia="zh-CN"/>
+        </w:rPr>
+      </w:pPr>
     </w:p>
     <w:p>
       <w:pPr>

</xml_diff>

<commit_message>
docs(ios): update release note.
</commit_message>
<xml_diff>
--- a/app/ios/document/ReleaseNotes_Of_iOSDemoApp_For_TelinkSigMeshLib.docx
+++ b/app/ios/document/ReleaseNotes_Of_iOSDemoApp_For_TelinkSigMeshLib.docx
@@ -111,7 +111,7 @@
           <w:rFonts w:ascii="宋体" w:hAnsi="宋体" w:eastAsia="宋体" w:cs="宋体"/>
           <w:color w:val="000000"/>
         </w:rPr>
-        <w:t>2021/2/1</w:t>
+        <w:t>2021/2/4</w:t>
       </w:r>
     </w:p>
     <w:p>
@@ -340,14 +340,14 @@
           <w:rFonts w:ascii="宋体" w:hAnsi="宋体" w:eastAsia="宋体" w:cs="宋体"/>
           <w:color w:val="000000"/>
         </w:rPr>
-        <w:t>2021/2/1 1</w:t>
-      </w:r>
-      <w:r>
-        <w:rPr>
-          <w:rFonts w:ascii="宋体" w:hAnsi="宋体" w:eastAsia="宋体" w:cs="宋体"/>
-          <w:color w:val="000000"/>
-        </w:rPr>
-        <w:t>1</w:t>
+        <w:t>2021/2/4 1</w:t>
+      </w:r>
+      <w:r>
+        <w:rPr>
+          <w:rFonts w:ascii="宋体" w:hAnsi="宋体" w:eastAsia="宋体" w:cs="宋体"/>
+          <w:color w:val="000000"/>
+        </w:rPr>
+        <w:t>7</w:t>
       </w:r>
       <w:r>
         <w:rPr>
@@ -361,7 +361,7 @@
           <w:rFonts w:ascii="宋体" w:hAnsi="宋体" w:eastAsia="宋体" w:cs="宋体"/>
           <w:color w:val="000000"/>
         </w:rPr>
-        <w:t>14</w:t>
+        <w:t>55</w:t>
       </w:r>
       <w:r>
         <w:rPr>
@@ -375,34 +375,8 @@
           <w:rFonts w:ascii="宋体" w:hAnsi="宋体" w:eastAsia="宋体" w:cs="宋体"/>
           <w:color w:val="000000"/>
         </w:rPr>
-        <w:t>12</w:t>
-      </w:r>
-    </w:p>
-    <w:p>
-      <w:pPr>
-        <w:tabs>
-          <w:tab w:val="left" w:pos="916"/>
-          <w:tab w:val="left" w:pos="1950"/>
-          <w:tab w:val="left" w:pos="2748"/>
-          <w:tab w:val="left" w:pos="3664"/>
-          <w:tab w:val="left" w:pos="4580"/>
-          <w:tab w:val="left" w:pos="5496"/>
-          <w:tab w:val="left" w:pos="6412"/>
-          <w:tab w:val="left" w:pos="7328"/>
-          <w:tab w:val="left" w:pos="8244"/>
-          <w:tab w:val="left" w:pos="9160"/>
-          <w:tab w:val="left" w:pos="10076"/>
-          <w:tab w:val="left" w:pos="10992"/>
-          <w:tab w:val="left" w:pos="11908"/>
-          <w:tab w:val="left" w:pos="12824"/>
-          <w:tab w:val="left" w:pos="13740"/>
-          <w:tab w:val="left" w:pos="14656"/>
-        </w:tabs>
-        <w:rPr>
-          <w:rFonts w:ascii="宋体" w:hAnsi="宋体" w:eastAsia="宋体" w:cs="宋体"/>
-          <w:color w:val="000000"/>
-        </w:rPr>
-      </w:pPr>
+        <w:t>03</w:t>
+      </w:r>
       <w:bookmarkStart w:id="0" w:name="_GoBack"/>
       <w:bookmarkEnd w:id="0"/>
     </w:p>
@@ -431,6 +405,32 @@
           <w:color w:val="000000"/>
         </w:rPr>
       </w:pPr>
+    </w:p>
+    <w:p>
+      <w:pPr>
+        <w:tabs>
+          <w:tab w:val="left" w:pos="916"/>
+          <w:tab w:val="left" w:pos="1950"/>
+          <w:tab w:val="left" w:pos="2748"/>
+          <w:tab w:val="left" w:pos="3664"/>
+          <w:tab w:val="left" w:pos="4580"/>
+          <w:tab w:val="left" w:pos="5496"/>
+          <w:tab w:val="left" w:pos="6412"/>
+          <w:tab w:val="left" w:pos="7328"/>
+          <w:tab w:val="left" w:pos="8244"/>
+          <w:tab w:val="left" w:pos="9160"/>
+          <w:tab w:val="left" w:pos="10076"/>
+          <w:tab w:val="left" w:pos="10992"/>
+          <w:tab w:val="left" w:pos="11908"/>
+          <w:tab w:val="left" w:pos="12824"/>
+          <w:tab w:val="left" w:pos="13740"/>
+          <w:tab w:val="left" w:pos="14656"/>
+        </w:tabs>
+        <w:rPr>
+          <w:rFonts w:ascii="宋体" w:hAnsi="宋体" w:eastAsia="宋体" w:cs="宋体"/>
+          <w:color w:val="000000"/>
+        </w:rPr>
+      </w:pPr>
       <w:r>
         <w:rPr>
           <w:rFonts w:ascii="宋体" w:hAnsi="宋体" w:eastAsia="宋体" w:cs="宋体"/>
@@ -450,7 +450,7 @@
           <w:rFonts w:ascii="宋体" w:hAnsi="宋体" w:eastAsia="宋体" w:cs="宋体"/>
           <w:color w:val="000000"/>
         </w:rPr>
-        <w:t>2021/2/1</w:t>
+        <w:t>2021/2/4</w:t>
       </w:r>
     </w:p>
     <w:p>
@@ -546,15 +546,7 @@
           <w:color w:val="000000"/>
           <w:lang w:val="en-US" w:eastAsia="zh-CN"/>
         </w:rPr>
-        <w:t>1.feature(ios): 新增</w:t>
-      </w:r>
-      <w:r>
-        <w:rPr>
-          <w:rFonts w:ascii="宋体" w:hAnsi="宋体" w:eastAsia="宋体" w:cs="宋体"/>
-          <w:color w:val="000000"/>
-          <w:lang w:eastAsia="zh-CN"/>
-        </w:rPr>
-        <w:t>subnet bridge</w:t>
+        <w:t>1.feat(ios): 新增subnet bridge</w:t>
       </w:r>
       <w:r>
         <w:rPr>
@@ -603,43 +595,128 @@
         <w:rPr>
           <w:rFonts w:ascii="宋体" w:hAnsi="宋体" w:eastAsia="宋体" w:cs="宋体"/>
           <w:color w:val="000000"/>
-          <w:lang w:eastAsia="zh-CN"/>
-        </w:rPr>
-        <w:t>2</w:t>
-      </w:r>
-      <w:r>
-        <w:rPr>
-          <w:rFonts w:ascii="宋体" w:hAnsi="宋体" w:eastAsia="宋体" w:cs="宋体"/>
-          <w:color w:val="000000"/>
-          <w:lang w:val="en-US" w:eastAsia="zh-CN"/>
-        </w:rPr>
-        <w:t>.fix(ios): 修复SDK未根据设备端返回的ivi进行解密的bug。</w:t>
-      </w:r>
-    </w:p>
-    <w:p>
-      <w:pPr>
-        <w:tabs>
-          <w:tab w:val="left" w:pos="916"/>
-          <w:tab w:val="left" w:pos="1950"/>
-          <w:tab w:val="left" w:pos="2748"/>
-          <w:tab w:val="left" w:pos="3664"/>
-          <w:tab w:val="left" w:pos="4580"/>
-          <w:tab w:val="left" w:pos="5496"/>
-          <w:tab w:val="left" w:pos="6412"/>
-          <w:tab w:val="left" w:pos="7328"/>
-          <w:tab w:val="left" w:pos="8244"/>
-          <w:tab w:val="left" w:pos="9160"/>
-          <w:tab w:val="left" w:pos="10076"/>
-          <w:tab w:val="left" w:pos="10992"/>
-          <w:tab w:val="left" w:pos="11908"/>
-          <w:tab w:val="left" w:pos="12824"/>
-          <w:tab w:val="left" w:pos="13740"/>
-          <w:tab w:val="left" w:pos="14656"/>
-        </w:tabs>
-        <w:rPr>
-          <w:rFonts w:hint="eastAsia" w:ascii="宋体" w:hAnsi="宋体" w:eastAsia="宋体" w:cs="宋体"/>
-          <w:color w:val="000000"/>
-          <w:lang w:val="en-US" w:eastAsia="zh-CN"/>
+          <w:lang w:val="en-US" w:eastAsia="zh-CN"/>
+        </w:rPr>
+        <w:t>2.fix(ios): 修复SDK未根据设备端返回的ivi进行解密的bug，所有客户都需要升级到最新版本。</w:t>
+      </w:r>
+    </w:p>
+    <w:p>
+      <w:pPr>
+        <w:tabs>
+          <w:tab w:val="left" w:pos="916"/>
+          <w:tab w:val="left" w:pos="1950"/>
+          <w:tab w:val="left" w:pos="2748"/>
+          <w:tab w:val="left" w:pos="3664"/>
+          <w:tab w:val="left" w:pos="4580"/>
+          <w:tab w:val="left" w:pos="5496"/>
+          <w:tab w:val="left" w:pos="6412"/>
+          <w:tab w:val="left" w:pos="7328"/>
+          <w:tab w:val="left" w:pos="8244"/>
+          <w:tab w:val="left" w:pos="9160"/>
+          <w:tab w:val="left" w:pos="10076"/>
+          <w:tab w:val="left" w:pos="10992"/>
+          <w:tab w:val="left" w:pos="11908"/>
+          <w:tab w:val="left" w:pos="12824"/>
+          <w:tab w:val="left" w:pos="13740"/>
+          <w:tab w:val="left" w:pos="14656"/>
+        </w:tabs>
+        <w:rPr>
+          <w:rFonts w:hint="default" w:ascii="宋体" w:hAnsi="宋体" w:eastAsia="宋体" w:cs="宋体"/>
+          <w:color w:val="000000"/>
+          <w:lang w:eastAsia="zh-CN"/>
+        </w:rPr>
+      </w:pPr>
+      <w:r>
+        <w:rPr>
+          <w:rFonts w:ascii="宋体" w:hAnsi="宋体" w:eastAsia="宋体" w:cs="宋体"/>
+          <w:color w:val="000000"/>
+          <w:lang w:eastAsia="zh-CN"/>
+        </w:rPr>
+        <w:t xml:space="preserve">3.fix(ios): </w:t>
+      </w:r>
+      <w:r>
+        <w:rPr>
+          <w:rFonts w:hint="eastAsia" w:ascii="宋体" w:hAnsi="宋体" w:eastAsia="宋体" w:cs="宋体"/>
+          <w:color w:val="000000"/>
+          <w:lang w:val="en-US" w:eastAsia="zh-Hans"/>
+        </w:rPr>
+        <w:t>修复SDK的日志保存功能无法关闭的bug。</w:t>
+      </w:r>
+    </w:p>
+    <w:p>
+      <w:pPr>
+        <w:pStyle w:val="9"/>
+        <w:keepNext w:val="0"/>
+        <w:keepLines w:val="0"/>
+        <w:widowControl/>
+        <w:suppressLineNumbers w:val="0"/>
+        <w:shd w:val="clear" w:fill="FFFFFF"/>
+        <w:spacing w:before="0" w:beforeAutospacing="0" w:after="0" w:afterAutospacing="0"/>
+        <w:ind w:left="0" w:right="0"/>
+        <w:jc w:val="left"/>
+        <w:rPr>
+          <w:rFonts w:hint="eastAsia" w:ascii="宋体" w:hAnsi="宋体" w:eastAsia="宋体" w:cs="宋体"/>
+          <w:color w:val="000000"/>
+          <w:lang w:eastAsia="zh-CN"/>
+        </w:rPr>
+      </w:pPr>
+      <w:r>
+        <w:rPr>
+          <w:rFonts w:hint="default" w:ascii="宋体" w:hAnsi="宋体" w:eastAsia="宋体" w:cs="宋体"/>
+          <w:color w:val="000000"/>
+          <w:lang w:eastAsia="zh-CN"/>
+        </w:rPr>
+        <w:t xml:space="preserve">4.feat(ios): </w:t>
+      </w:r>
+      <w:r>
+        <w:rPr>
+          <w:rFonts w:hint="eastAsia" w:ascii="宋体" w:hAnsi="宋体" w:eastAsia="宋体" w:cs="宋体"/>
+          <w:color w:val="000000"/>
+          <w:lang w:val="en-US" w:eastAsia="zh-Hans"/>
+        </w:rPr>
+        <w:t>新增配置参数</w:t>
+      </w:r>
+      <w:r>
+        <w:rPr>
+          <w:rFonts w:hint="eastAsia" w:ascii="宋体" w:hAnsi="宋体" w:eastAsia="宋体" w:cs="宋体"/>
+          <w:color w:val="000000"/>
+          <w:lang w:val="en-US" w:eastAsia="zh-CN"/>
+        </w:rPr>
+        <w:t>defaultPublishPeriodModel</w:t>
+      </w:r>
+      <w:r>
+        <w:rPr>
+          <w:rFonts w:hint="eastAsia" w:ascii="宋体" w:hAnsi="宋体" w:eastAsia="宋体" w:cs="宋体"/>
+          <w:color w:val="000000"/>
+          <w:lang w:val="en-US" w:eastAsia="zh-Hans"/>
+        </w:rPr>
+        <w:t>。</w:t>
+      </w:r>
+    </w:p>
+    <w:p>
+      <w:pPr>
+        <w:tabs>
+          <w:tab w:val="left" w:pos="916"/>
+          <w:tab w:val="left" w:pos="1950"/>
+          <w:tab w:val="left" w:pos="2748"/>
+          <w:tab w:val="left" w:pos="3664"/>
+          <w:tab w:val="left" w:pos="4580"/>
+          <w:tab w:val="left" w:pos="5496"/>
+          <w:tab w:val="left" w:pos="6412"/>
+          <w:tab w:val="left" w:pos="7328"/>
+          <w:tab w:val="left" w:pos="8244"/>
+          <w:tab w:val="left" w:pos="9160"/>
+          <w:tab w:val="left" w:pos="10076"/>
+          <w:tab w:val="left" w:pos="10992"/>
+          <w:tab w:val="left" w:pos="11908"/>
+          <w:tab w:val="left" w:pos="12824"/>
+          <w:tab w:val="left" w:pos="13740"/>
+          <w:tab w:val="left" w:pos="14656"/>
+        </w:tabs>
+        <w:rPr>
+          <w:rFonts w:hint="eastAsia" w:ascii="宋体" w:hAnsi="宋体" w:eastAsia="宋体" w:cs="宋体"/>
+          <w:color w:val="000000"/>
+          <w:lang w:eastAsia="zh-CN"/>
         </w:rPr>
       </w:pPr>
     </w:p>
@@ -724,68 +801,186 @@
         <w:rPr>
           <w:rFonts w:hint="default" w:ascii="宋体" w:hAnsi="宋体" w:eastAsia="宋体" w:cs="宋体"/>
           <w:color w:val="000000"/>
+          <w:lang w:val="en-US" w:eastAsia="zh-Hans"/>
+        </w:rPr>
+        <w:t>net bridge</w:t>
+      </w:r>
+      <w:r>
+        <w:rPr>
+          <w:rFonts w:hint="eastAsia" w:ascii="宋体" w:hAnsi="宋体" w:eastAsia="宋体" w:cs="宋体"/>
+          <w:color w:val="000000"/>
+          <w:lang w:val="en-US" w:eastAsia="zh-CN"/>
+        </w:rPr>
+        <w:t>.</w:t>
+      </w:r>
+    </w:p>
+    <w:p>
+      <w:pPr>
+        <w:tabs>
+          <w:tab w:val="left" w:pos="916"/>
+          <w:tab w:val="left" w:pos="1950"/>
+          <w:tab w:val="left" w:pos="2748"/>
+          <w:tab w:val="left" w:pos="3664"/>
+          <w:tab w:val="left" w:pos="4580"/>
+          <w:tab w:val="left" w:pos="5496"/>
+          <w:tab w:val="left" w:pos="6412"/>
+          <w:tab w:val="left" w:pos="7328"/>
+          <w:tab w:val="left" w:pos="8244"/>
+          <w:tab w:val="left" w:pos="9160"/>
+          <w:tab w:val="left" w:pos="10076"/>
+          <w:tab w:val="left" w:pos="10992"/>
+          <w:tab w:val="left" w:pos="11908"/>
+          <w:tab w:val="left" w:pos="12824"/>
+          <w:tab w:val="left" w:pos="13740"/>
+          <w:tab w:val="left" w:pos="14656"/>
+        </w:tabs>
+        <w:rPr>
+          <w:rFonts w:ascii="宋体" w:hAnsi="宋体" w:eastAsia="宋体" w:cs="宋体"/>
+          <w:color w:val="000000"/>
+          <w:lang w:val="en-US" w:eastAsia="zh-CN"/>
+        </w:rPr>
+      </w:pPr>
+      <w:r>
+        <w:rPr>
+          <w:rFonts w:hint="eastAsia" w:ascii="宋体" w:hAnsi="宋体" w:eastAsia="宋体" w:cs="宋体"/>
+          <w:color w:val="000000"/>
+          <w:lang w:val="en-US" w:eastAsia="zh-CN"/>
+        </w:rPr>
+        <w:t>2.fix(ios): Fixed bug that SDK did not decrypt on the basis of IVI returned by device side</w:t>
+      </w:r>
+      <w:r>
+        <w:rPr>
+          <w:rFonts w:hint="default" w:ascii="宋体" w:hAnsi="宋体" w:eastAsia="宋体" w:cs="宋体"/>
+          <w:color w:val="000000"/>
+          <w:lang w:eastAsia="zh-CN"/>
+        </w:rPr>
+        <w:t>,</w:t>
+      </w:r>
+      <w:r>
+        <w:rPr>
+          <w:rFonts w:ascii="宋体" w:hAnsi="宋体" w:eastAsia="宋体" w:cs="宋体"/>
+          <w:color w:val="000000"/>
+          <w:lang w:val="en-US" w:eastAsia="zh-CN"/>
+        </w:rPr>
+        <w:t xml:space="preserve"> All customers need to upgrade to the latest version.</w:t>
+      </w:r>
+    </w:p>
+    <w:p>
+      <w:pPr>
+        <w:tabs>
+          <w:tab w:val="left" w:pos="916"/>
+          <w:tab w:val="left" w:pos="1950"/>
+          <w:tab w:val="left" w:pos="2748"/>
+          <w:tab w:val="left" w:pos="3664"/>
+          <w:tab w:val="left" w:pos="4580"/>
+          <w:tab w:val="left" w:pos="5496"/>
+          <w:tab w:val="left" w:pos="6412"/>
+          <w:tab w:val="left" w:pos="7328"/>
+          <w:tab w:val="left" w:pos="8244"/>
+          <w:tab w:val="left" w:pos="9160"/>
+          <w:tab w:val="left" w:pos="10076"/>
+          <w:tab w:val="left" w:pos="10992"/>
+          <w:tab w:val="left" w:pos="11908"/>
+          <w:tab w:val="left" w:pos="12824"/>
+          <w:tab w:val="left" w:pos="13740"/>
+          <w:tab w:val="left" w:pos="14656"/>
+        </w:tabs>
+        <w:rPr>
+          <w:rFonts w:ascii="宋体" w:hAnsi="宋体" w:eastAsia="宋体" w:cs="宋体"/>
+          <w:color w:val="000000"/>
+          <w:lang w:eastAsia="zh-CN"/>
+        </w:rPr>
+      </w:pPr>
+      <w:r>
+        <w:rPr>
+          <w:rFonts w:ascii="宋体" w:hAnsi="宋体" w:eastAsia="宋体" w:cs="宋体"/>
+          <w:color w:val="000000"/>
+          <w:lang w:eastAsia="zh-CN"/>
+        </w:rPr>
+        <w:t>3.</w:t>
+      </w:r>
+      <w:r>
+        <w:rPr>
+          <w:rFonts w:hint="eastAsia" w:ascii="宋体" w:hAnsi="宋体" w:eastAsia="宋体" w:cs="宋体"/>
+          <w:color w:val="000000"/>
+          <w:lang w:val="en-US" w:eastAsia="zh-Hans"/>
+        </w:rPr>
+        <w:t>fix</w:t>
+      </w:r>
+      <w:r>
+        <w:rPr>
+          <w:rFonts w:hint="default" w:ascii="宋体" w:hAnsi="宋体" w:eastAsia="宋体" w:cs="宋体"/>
+          <w:color w:val="000000"/>
           <w:lang w:eastAsia="zh-Hans"/>
         </w:rPr>
-        <w:t>net bridge</w:t>
-      </w:r>
-      <w:r>
-        <w:rPr>
-          <w:rFonts w:hint="eastAsia" w:ascii="宋体" w:hAnsi="宋体" w:eastAsia="宋体" w:cs="宋体"/>
-          <w:color w:val="000000"/>
-          <w:lang w:val="en-US" w:eastAsia="zh-CN"/>
-        </w:rPr>
-        <w:t>.</w:t>
-      </w:r>
-    </w:p>
-    <w:p>
-      <w:pPr>
-        <w:tabs>
-          <w:tab w:val="left" w:pos="916"/>
-          <w:tab w:val="left" w:pos="1950"/>
-          <w:tab w:val="left" w:pos="2748"/>
-          <w:tab w:val="left" w:pos="3664"/>
-          <w:tab w:val="left" w:pos="4580"/>
-          <w:tab w:val="left" w:pos="5496"/>
-          <w:tab w:val="left" w:pos="6412"/>
-          <w:tab w:val="left" w:pos="7328"/>
-          <w:tab w:val="left" w:pos="8244"/>
-          <w:tab w:val="left" w:pos="9160"/>
-          <w:tab w:val="left" w:pos="10076"/>
-          <w:tab w:val="left" w:pos="10992"/>
-          <w:tab w:val="left" w:pos="11908"/>
-          <w:tab w:val="left" w:pos="12824"/>
-          <w:tab w:val="left" w:pos="13740"/>
-          <w:tab w:val="left" w:pos="14656"/>
-        </w:tabs>
-        <w:rPr>
-          <w:rFonts w:hint="eastAsia" w:ascii="宋体" w:hAnsi="宋体" w:eastAsia="宋体" w:cs="宋体"/>
-          <w:color w:val="000000"/>
-          <w:lang w:val="en-US" w:eastAsia="zh-CN"/>
-        </w:rPr>
-      </w:pPr>
-      <w:r>
-        <w:rPr>
-          <w:rFonts w:hint="eastAsia" w:ascii="宋体" w:hAnsi="宋体" w:eastAsia="宋体" w:cs="宋体"/>
-          <w:color w:val="000000"/>
-          <w:lang w:val="en-US" w:eastAsia="zh-CN"/>
-        </w:rPr>
-        <w:t>2.f</w:t>
-      </w:r>
-      <w:r>
-        <w:rPr>
-          <w:rFonts w:hint="eastAsia" w:ascii="宋体" w:hAnsi="宋体" w:eastAsia="宋体" w:cs="宋体"/>
-          <w:color w:val="000000"/>
-          <w:lang w:eastAsia="zh-CN"/>
-        </w:rPr>
-        <w:t>ix</w:t>
-      </w:r>
-      <w:r>
-        <w:rPr>
-          <w:rFonts w:hint="eastAsia" w:ascii="宋体" w:hAnsi="宋体" w:eastAsia="宋体" w:cs="宋体"/>
-          <w:color w:val="000000"/>
-          <w:lang w:val="en-US" w:eastAsia="zh-CN"/>
-        </w:rPr>
-        <w:t>(ios): Fixed bug that SDK did not decrypt on the basis of IVI returned by device side.</w:t>
+        <w:t>(ios): Fix the bug that the log saving function of SDK cannot be closed.</w:t>
+      </w:r>
+    </w:p>
+    <w:p>
+      <w:pPr>
+        <w:tabs>
+          <w:tab w:val="left" w:pos="916"/>
+          <w:tab w:val="left" w:pos="1950"/>
+          <w:tab w:val="left" w:pos="2748"/>
+          <w:tab w:val="left" w:pos="3664"/>
+          <w:tab w:val="left" w:pos="4580"/>
+          <w:tab w:val="left" w:pos="5496"/>
+          <w:tab w:val="left" w:pos="6412"/>
+          <w:tab w:val="left" w:pos="7328"/>
+          <w:tab w:val="left" w:pos="8244"/>
+          <w:tab w:val="left" w:pos="9160"/>
+          <w:tab w:val="left" w:pos="10076"/>
+          <w:tab w:val="left" w:pos="10992"/>
+          <w:tab w:val="left" w:pos="11908"/>
+          <w:tab w:val="left" w:pos="12824"/>
+          <w:tab w:val="left" w:pos="13740"/>
+          <w:tab w:val="left" w:pos="14656"/>
+        </w:tabs>
+        <w:rPr>
+          <w:rFonts w:hint="eastAsia" w:ascii="宋体" w:hAnsi="宋体" w:eastAsia="宋体" w:cs="宋体"/>
+          <w:color w:val="000000"/>
+          <w:lang w:eastAsia="zh-CN"/>
+        </w:rPr>
+      </w:pPr>
+      <w:r>
+        <w:rPr>
+          <w:rFonts w:hint="default" w:ascii="宋体" w:hAnsi="宋体" w:eastAsia="宋体" w:cs="宋体"/>
+          <w:color w:val="000000"/>
+          <w:lang w:eastAsia="zh-CN"/>
+        </w:rPr>
+        <w:t>4.</w:t>
+      </w:r>
+      <w:r>
+        <w:rPr>
+          <w:rFonts w:hint="eastAsia" w:ascii="宋体" w:hAnsi="宋体" w:eastAsia="宋体" w:cs="宋体"/>
+          <w:color w:val="000000"/>
+          <w:lang w:val="en-US" w:eastAsia="zh-Hans"/>
+        </w:rPr>
+        <w:t>feat</w:t>
+      </w:r>
+      <w:r>
+        <w:rPr>
+          <w:rFonts w:hint="default" w:ascii="宋体" w:hAnsi="宋体" w:eastAsia="宋体" w:cs="宋体"/>
+          <w:color w:val="000000"/>
+          <w:lang w:eastAsia="zh-Hans"/>
+        </w:rPr>
+        <w:t>(ios): add configuration parameters `</w:t>
+      </w:r>
+      <w:r>
+        <w:rPr>
+          <w:rFonts w:hint="eastAsia" w:ascii="宋体" w:hAnsi="宋体" w:eastAsia="宋体" w:cs="宋体"/>
+          <w:color w:val="000000"/>
+          <w:lang w:val="en-US" w:eastAsia="zh-CN"/>
+        </w:rPr>
+        <w:t>defaultPublishPeriodModel</w:t>
+      </w:r>
+      <w:r>
+        <w:rPr>
+          <w:rFonts w:hint="default" w:ascii="宋体" w:hAnsi="宋体" w:eastAsia="宋体" w:cs="宋体"/>
+          <w:color w:val="000000"/>
+          <w:lang w:eastAsia="zh-Hans"/>
+        </w:rPr>
+        <w:t>`.</w:t>
       </w:r>
     </w:p>
     <w:p>

</xml_diff>